<commit_message>
GUI Änderung und Bericht
GUI: Ein warning message weggenommen - hat mich gestört haha

Bericht ist angefangen :)
</commit_message>
<xml_diff>
--- a/Bericht.docx
+++ b/Bericht.docx
@@ -74,6 +74,7 @@
           <w:lang w:val="en-GB"/>
         </w:rPr>
       </w:pPr>
+      <w:proofErr w:type="spellStart"/>
       <w:r>
         <w:rPr>
           <w:b/>
@@ -83,6 +84,7 @@
         </w:rPr>
         <w:t>PyNance</w:t>
       </w:r>
+      <w:proofErr w:type="spellEnd"/>
     </w:p>
     <w:p>
       <w:pPr>
@@ -295,13 +297,23 @@
         </w:rPr>
         <w:tab/>
       </w:r>
+      <w:proofErr w:type="spellStart"/>
       <w:r>
         <w:rPr>
           <w:sz w:val="28"/>
           <w:szCs w:val="28"/>
           <w:lang w:val="en-GB"/>
         </w:rPr>
-        <w:t>Yashuen Ye</w:t>
+        <w:t>Yashuen</w:t>
+      </w:r>
+      <w:proofErr w:type="spellEnd"/>
+      <w:r>
+        <w:rPr>
+          <w:sz w:val="28"/>
+          <w:szCs w:val="28"/>
+          <w:lang w:val="en-GB"/>
+        </w:rPr>
+        <w:t xml:space="preserve"> Ye</w:t>
       </w:r>
       <w:r>
         <w:rPr>
@@ -438,22 +450,13 @@
     <w:p>
       <w:pPr>
         <w:pStyle w:val="Heading1withoutnumbering"/>
-        <w:rPr>
-          <w:lang w:val="en-GB"/>
-        </w:rPr>
       </w:pPr>
       <w:bookmarkStart w:id="0" w:name="_Toc21950226"/>
       <w:r>
-        <w:rPr>
-          <w:lang w:val="en-GB"/>
-        </w:rPr>
         <w:lastRenderedPageBreak/>
         <w:t>Management Summary</w:t>
       </w:r>
       <w:r>
-        <w:rPr>
-          <w:lang w:val="en-GB"/>
-        </w:rPr>
         <w:t xml:space="preserve"> / Abstract</w:t>
       </w:r>
       <w:bookmarkEnd w:id="0"/>
@@ -461,15 +464,113 @@
     <w:p>
       <w:pPr>
         <w:pStyle w:val="BodyText"/>
-        <w:rPr>
-          <w:lang w:val="en-GB"/>
-        </w:rPr>
-      </w:pPr>
-      <w:r>
-        <w:rPr>
-          <w:lang w:val="en-GB"/>
-        </w:rPr>
-        <w:t>Bla bla</w:t>
+      </w:pPr>
+      <w:proofErr w:type="spellStart"/>
+      <w:r>
+        <w:t>PyNance</w:t>
+      </w:r>
+      <w:proofErr w:type="spellEnd"/>
+      <w:r>
+        <w:t xml:space="preserve"> ist ein interaktives Python-Tool zur Analyse, Visualisierung und Prognose </w:t>
+      </w:r>
+      <w:r>
+        <w:t>eines frei erstellbaren</w:t>
+      </w:r>
+      <w:r>
+        <w:t xml:space="preserve"> Aktienportfolios.</w:t>
+      </w:r>
+      <w:r>
+        <w:t xml:space="preserve"> </w:t>
+      </w:r>
+      <w:r>
+        <w:t xml:space="preserve">Ziel des Projekts </w:t>
+      </w:r>
+      <w:r>
+        <w:t>ist</w:t>
+      </w:r>
+      <w:r>
+        <w:t xml:space="preserve"> es, ein benutzerfreundliches Programm zu entwickeln, </w:t>
+      </w:r>
+      <w:r>
+        <w:t>der</w:t>
+      </w:r>
+      <w:r>
+        <w:t xml:space="preserve"> ein Portfolio</w:t>
+      </w:r>
+      <w:r>
+        <w:t xml:space="preserve"> analysiert und unter verschiedenen Marktszenarien untersucht werden </w:t>
+      </w:r>
+      <w:r>
+        <w:t>kann</w:t>
+      </w:r>
+      <w:r>
+        <w:t>.</w:t>
+      </w:r>
+    </w:p>
+    <w:p>
+      <w:pPr>
+        <w:pStyle w:val="BodyText"/>
+      </w:pPr>
+      <w:r>
+        <w:t xml:space="preserve">Das Tool erlaubt es, Portfolios aus frei wählbaren Aktien zusammenzustellen, historische Marktdaten zu laden und zentrale Kennzahlen wie Rendite, Volatilität, </w:t>
+      </w:r>
+      <w:proofErr w:type="spellStart"/>
+      <w:r>
+        <w:t>Drawdowns</w:t>
+      </w:r>
+      <w:proofErr w:type="spellEnd"/>
+      <w:r>
+        <w:t xml:space="preserve"> und Risikoma</w:t>
+      </w:r>
+      <w:r>
+        <w:t>ss</w:t>
+      </w:r>
+      <w:r>
+        <w:t xml:space="preserve">e zu berechnen. Zusätzlich bietet </w:t>
+      </w:r>
+      <w:proofErr w:type="spellStart"/>
+      <w:r>
+        <w:t>PyNance</w:t>
+      </w:r>
+      <w:proofErr w:type="spellEnd"/>
+      <w:r>
+        <w:t xml:space="preserve"> Visualisierungen, Prognosemodelle sowie Monte-Carlo-Simulationen, um mögliche zukünftige Entwicklungen eines Portfolios abzuschätzen.</w:t>
+      </w:r>
+    </w:p>
+    <w:p>
+      <w:pPr>
+        <w:pStyle w:val="BodyText"/>
+      </w:pPr>
+      <w:r>
+        <w:t xml:space="preserve">Durch gezieltes Experimentieren mit verschiedenen Portfolio-Zusammensetzungen können Nutzer untersuchen, welche Portfolios eine hohe Rendite erzielen, welche besonders stabil sind </w:t>
+      </w:r>
+      <w:r>
+        <w:t>oder ihre eigene «</w:t>
+      </w:r>
+      <w:proofErr w:type="spellStart"/>
+      <w:r>
+        <w:t>market</w:t>
+      </w:r>
+      <w:proofErr w:type="spellEnd"/>
+      <w:r>
+        <w:t xml:space="preserve"> </w:t>
+      </w:r>
+      <w:proofErr w:type="spellStart"/>
+      <w:r>
+        <w:t>allocation</w:t>
+      </w:r>
+      <w:proofErr w:type="spellEnd"/>
+      <w:r>
+        <w:t xml:space="preserve">» zu analysieren. Dazu werden </w:t>
+      </w:r>
+      <w:r>
+        <w:t xml:space="preserve">externe Schocks (z. B. Marktcrashs oder Wachstumsphasen) </w:t>
+      </w:r>
+      <w:r>
+        <w:t>simuliert</w:t>
+      </w:r>
+      <w:r>
+        <w:t>. Das Projekt verbindet damit theoretische Finanzkonzepte mit praktischer Python-Programmierung.</w:t>
       </w:r>
     </w:p>
     <w:p>
@@ -2311,18 +2412,1916 @@
     <w:p>
       <w:pPr>
         <w:pStyle w:val="Heading1"/>
-        <w:rPr>
-          <w:lang w:val="en-GB"/>
-        </w:rPr>
-      </w:pPr>
-      <w:bookmarkStart w:id="2" w:name="_Toc119117835"/>
-      <w:bookmarkStart w:id="3" w:name="_Toc21950228"/>
-      <w:r>
-        <w:rPr>
-          <w:lang w:val="en-GB"/>
-        </w:rPr>
+      </w:pPr>
+      <w:r>
         <w:lastRenderedPageBreak/>
-        <w:t>Heading</w:t>
+        <w:t>Funktionsweise des Programms</w:t>
+      </w:r>
+    </w:p>
+    <w:p>
+      <w:pPr>
+        <w:rPr>
+          <w:lang w:eastAsia="de-DE"/>
+        </w:rPr>
+      </w:pPr>
+      <w:proofErr w:type="spellStart"/>
+      <w:r>
+        <w:rPr>
+          <w:lang w:eastAsia="de-DE"/>
+        </w:rPr>
+        <w:t>PyNance</w:t>
+      </w:r>
+      <w:proofErr w:type="spellEnd"/>
+      <w:r>
+        <w:rPr>
+          <w:lang w:eastAsia="de-DE"/>
+        </w:rPr>
+        <w:t xml:space="preserve"> ist als menügesteuertes Konsolenprogramm aufgebaut.</w:t>
+      </w:r>
+    </w:p>
+    <w:p>
+      <w:pPr>
+        <w:rPr>
+          <w:lang w:eastAsia="de-DE"/>
+        </w:rPr>
+      </w:pPr>
+      <w:r>
+        <w:rPr>
+          <w:lang w:eastAsia="de-DE"/>
+        </w:rPr>
+        <w:t>Die zentrale Datei main.py steuert den Programmablauf und ruft je nach Benutzerwahl, durch Eingabe von Nummern (1-9) spezialisierte Module auf.</w:t>
+      </w:r>
+    </w:p>
+    <w:p>
+      <w:pPr>
+        <w:rPr>
+          <w:lang w:eastAsia="de-DE"/>
+        </w:rPr>
+      </w:pPr>
+      <w:r>
+        <w:rPr>
+          <w:lang w:eastAsia="de-DE"/>
+        </w:rPr>
+        <w:t>Die wichtigsten Schritte sind:</w:t>
+      </w:r>
+    </w:p>
+    <w:p>
+      <w:pPr>
+        <w:pStyle w:val="ListParagraph"/>
+        <w:numPr>
+          <w:ilvl w:val="0"/>
+          <w:numId w:val="24"/>
+        </w:numPr>
+        <w:rPr>
+          <w:lang w:eastAsia="de-DE"/>
+        </w:rPr>
+      </w:pPr>
+      <w:r>
+        <w:rPr>
+          <w:lang w:eastAsia="de-DE"/>
+        </w:rPr>
+        <w:t>Auswahl eines Portfolios (Aktien und Gewichtungen)</w:t>
+      </w:r>
+    </w:p>
+    <w:p>
+      <w:pPr>
+        <w:pStyle w:val="ListParagraph"/>
+        <w:numPr>
+          <w:ilvl w:val="0"/>
+          <w:numId w:val="24"/>
+        </w:numPr>
+        <w:rPr>
+          <w:lang w:eastAsia="de-DE"/>
+        </w:rPr>
+      </w:pPr>
+      <w:r>
+        <w:rPr>
+          <w:lang w:eastAsia="de-DE"/>
+        </w:rPr>
+        <w:t xml:space="preserve">Analyse der </w:t>
+      </w:r>
+      <w:proofErr w:type="spellStart"/>
+      <w:r>
+        <w:rPr>
+          <w:lang w:eastAsia="de-DE"/>
+        </w:rPr>
+        <w:t>Portfolioalloktation</w:t>
+      </w:r>
+      <w:proofErr w:type="spellEnd"/>
+    </w:p>
+    <w:p>
+      <w:pPr>
+        <w:pStyle w:val="ListParagraph"/>
+        <w:numPr>
+          <w:ilvl w:val="0"/>
+          <w:numId w:val="24"/>
+        </w:numPr>
+        <w:rPr>
+          <w:lang w:eastAsia="de-DE"/>
+        </w:rPr>
+      </w:pPr>
+      <w:r>
+        <w:rPr>
+          <w:lang w:eastAsia="de-DE"/>
+        </w:rPr>
+        <w:t>Visualisierung des Portfolios sowie Analyse Tools</w:t>
+      </w:r>
+    </w:p>
+    <w:p>
+      <w:pPr>
+        <w:pStyle w:val="ListParagraph"/>
+        <w:numPr>
+          <w:ilvl w:val="0"/>
+          <w:numId w:val="24"/>
+        </w:numPr>
+        <w:rPr>
+          <w:lang w:eastAsia="de-DE"/>
+        </w:rPr>
+      </w:pPr>
+      <w:r>
+        <w:rPr>
+          <w:lang w:eastAsia="de-DE"/>
+        </w:rPr>
+        <w:t xml:space="preserve">Plot der </w:t>
+      </w:r>
+      <w:proofErr w:type="spellStart"/>
+      <w:r>
+        <w:rPr>
+          <w:lang w:eastAsia="de-DE"/>
+        </w:rPr>
+        <w:t>Drawdowns</w:t>
+      </w:r>
+      <w:proofErr w:type="spellEnd"/>
+      <w:r>
+        <w:rPr>
+          <w:lang w:eastAsia="de-DE"/>
+        </w:rPr>
+        <w:t xml:space="preserve"> einer spezifizierten Zeitspanne</w:t>
+      </w:r>
+    </w:p>
+    <w:p>
+      <w:pPr>
+        <w:pStyle w:val="ListParagraph"/>
+        <w:numPr>
+          <w:ilvl w:val="0"/>
+          <w:numId w:val="24"/>
+        </w:numPr>
+        <w:rPr>
+          <w:lang w:eastAsia="de-DE"/>
+        </w:rPr>
+      </w:pPr>
+      <w:proofErr w:type="spellStart"/>
+      <w:r>
+        <w:rPr>
+          <w:lang w:eastAsia="de-DE"/>
+        </w:rPr>
+        <w:t>Machine</w:t>
+      </w:r>
+      <w:proofErr w:type="spellEnd"/>
+      <w:r>
+        <w:rPr>
+          <w:lang w:eastAsia="de-DE"/>
+        </w:rPr>
+        <w:t xml:space="preserve"> Learning basierte Prognose</w:t>
+      </w:r>
+    </w:p>
+    <w:p>
+      <w:pPr>
+        <w:pStyle w:val="ListParagraph"/>
+        <w:numPr>
+          <w:ilvl w:val="0"/>
+          <w:numId w:val="24"/>
+        </w:numPr>
+        <w:rPr>
+          <w:lang w:eastAsia="de-DE"/>
+        </w:rPr>
+      </w:pPr>
+      <w:r>
+        <w:rPr>
+          <w:lang w:eastAsia="de-DE"/>
+        </w:rPr>
+        <w:t xml:space="preserve"> Monte-Carlo Simulation</w:t>
+      </w:r>
+    </w:p>
+    <w:p>
+      <w:pPr>
+        <w:pStyle w:val="ListParagraph"/>
+        <w:numPr>
+          <w:ilvl w:val="0"/>
+          <w:numId w:val="24"/>
+        </w:numPr>
+        <w:rPr>
+          <w:lang w:eastAsia="de-DE"/>
+        </w:rPr>
+      </w:pPr>
+      <w:r>
+        <w:rPr>
+          <w:lang w:eastAsia="de-DE"/>
+        </w:rPr>
+        <w:t>Markszenarien</w:t>
+      </w:r>
+    </w:p>
+    <w:p>
+      <w:pPr>
+        <w:pStyle w:val="ListParagraph"/>
+        <w:numPr>
+          <w:ilvl w:val="0"/>
+          <w:numId w:val="24"/>
+        </w:numPr>
+        <w:rPr>
+          <w:lang w:eastAsia="de-DE"/>
+        </w:rPr>
+      </w:pPr>
+      <w:r>
+        <w:rPr>
+          <w:lang w:eastAsia="de-DE"/>
+        </w:rPr>
+        <w:t>Historische Trend des Portfolio</w:t>
+      </w:r>
+    </w:p>
+    <w:p>
+      <w:pPr>
+        <w:pStyle w:val="ListParagraph"/>
+        <w:numPr>
+          <w:ilvl w:val="0"/>
+          <w:numId w:val="24"/>
+        </w:numPr>
+        <w:rPr>
+          <w:lang w:val="en-GB"/>
+        </w:rPr>
+      </w:pPr>
+      <w:r>
+        <w:rPr>
+          <w:lang w:eastAsia="de-DE"/>
+        </w:rPr>
+        <w:t>Exit</w:t>
+      </w:r>
+    </w:p>
+    <w:p>
+      <w:pPr>
+        <w:rPr>
+          <w:lang w:val="en-GB" w:eastAsia="de-DE"/>
+        </w:rPr>
+      </w:pPr>
+    </w:p>
+    <w:p>
+      <w:pPr>
+        <w:pStyle w:val="Heading2"/>
+      </w:pPr>
+      <w:r>
+        <w:t>Auswahl eines Portfolios</w:t>
+      </w:r>
+    </w:p>
+    <w:p>
+      <w:pPr>
+        <w:rPr>
+          <w:lang w:eastAsia="de-DE"/>
+        </w:rPr>
+      </w:pPr>
+      <w:r>
+        <w:rPr>
+          <w:lang w:eastAsia="de-DE"/>
+        </w:rPr>
+        <w:t>GUI wurde benutzt – Snapshots code?</w:t>
+      </w:r>
+    </w:p>
+    <w:p>
+      <w:pPr>
+        <w:pStyle w:val="Heading2"/>
+      </w:pPr>
+      <w:r>
+        <w:t>Analyse</w:t>
+      </w:r>
+    </w:p>
+    <w:p>
+      <w:pPr>
+        <w:rPr>
+          <w:lang w:eastAsia="de-DE"/>
+        </w:rPr>
+      </w:pPr>
+      <w:proofErr w:type="spellStart"/>
+      <w:r>
+        <w:rPr>
+          <w:lang w:eastAsia="de-DE"/>
+        </w:rPr>
+        <w:t>Numpy</w:t>
+      </w:r>
+      <w:proofErr w:type="spellEnd"/>
+      <w:r>
+        <w:rPr>
+          <w:lang w:eastAsia="de-DE"/>
+        </w:rPr>
+        <w:t xml:space="preserve"> wurde benutzt</w:t>
+      </w:r>
+    </w:p>
+    <w:p>
+      <w:pPr>
+        <w:rPr>
+          <w:lang w:eastAsia="de-DE"/>
+        </w:rPr>
+      </w:pPr>
+      <w:r>
+        <w:rPr>
+          <w:lang w:eastAsia="de-DE"/>
+        </w:rPr>
+        <w:t xml:space="preserve">Erstellt eine </w:t>
+      </w:r>
+      <w:proofErr w:type="spellStart"/>
+      <w:r>
+        <w:rPr>
+          <w:lang w:eastAsia="de-DE"/>
+        </w:rPr>
+        <w:t>csv</w:t>
+      </w:r>
+      <w:proofErr w:type="spellEnd"/>
+      <w:r>
+        <w:rPr>
+          <w:lang w:eastAsia="de-DE"/>
+        </w:rPr>
+        <w:t xml:space="preserve"> Datei</w:t>
+      </w:r>
+    </w:p>
+    <w:p>
+      <w:pPr>
+        <w:rPr>
+          <w:lang w:eastAsia="de-DE"/>
+        </w:rPr>
+      </w:pPr>
+      <w:r>
+        <w:rPr>
+          <w:lang w:eastAsia="de-DE"/>
+        </w:rPr>
+        <w:t>Was wird angezeigt?</w:t>
+      </w:r>
+    </w:p>
+    <w:p>
+      <w:pPr>
+        <w:pStyle w:val="Heading2"/>
+      </w:pPr>
+      <w:r>
+        <w:t>Visualisierung</w:t>
+      </w:r>
+    </w:p>
+    <w:p>
+      <w:pPr>
+        <w:rPr>
+          <w:lang w:eastAsia="de-DE"/>
+        </w:rPr>
+      </w:pPr>
+      <w:proofErr w:type="spellStart"/>
+      <w:r>
+        <w:rPr>
+          <w:lang w:eastAsia="de-DE"/>
+        </w:rPr>
+        <w:t>PyPlot</w:t>
+      </w:r>
+      <w:proofErr w:type="spellEnd"/>
+      <w:r>
+        <w:rPr>
+          <w:lang w:eastAsia="de-DE"/>
+        </w:rPr>
+        <w:t xml:space="preserve"> wurde benutzt</w:t>
+      </w:r>
+    </w:p>
+    <w:p>
+      <w:pPr>
+        <w:rPr>
+          <w:lang w:eastAsia="de-DE"/>
+        </w:rPr>
+      </w:pPr>
+      <w:r>
+        <w:rPr>
+          <w:lang w:eastAsia="de-DE"/>
+        </w:rPr>
+        <w:t>Kurz erwähnen was analysiert wird (</w:t>
+      </w:r>
+      <w:proofErr w:type="spellStart"/>
+      <w:r>
+        <w:rPr>
+          <w:lang w:eastAsia="de-DE"/>
+        </w:rPr>
+        <w:t>Pie</w:t>
+      </w:r>
+      <w:proofErr w:type="spellEnd"/>
+      <w:r>
+        <w:rPr>
+          <w:lang w:eastAsia="de-DE"/>
+        </w:rPr>
+        <w:t xml:space="preserve"> Chart, Portfolio Elemente, Rendite Volatilität, </w:t>
+      </w:r>
+      <w:proofErr w:type="spellStart"/>
+      <w:r>
+        <w:rPr>
+          <w:lang w:eastAsia="de-DE"/>
+        </w:rPr>
+        <w:t>skewness</w:t>
+      </w:r>
+      <w:proofErr w:type="spellEnd"/>
+      <w:r>
+        <w:rPr>
+          <w:lang w:eastAsia="de-DE"/>
+        </w:rPr>
+        <w:t xml:space="preserve">, Risk </w:t>
+      </w:r>
+      <w:proofErr w:type="spellStart"/>
+      <w:r>
+        <w:rPr>
+          <w:lang w:eastAsia="de-DE"/>
+        </w:rPr>
+        <w:t>metrics</w:t>
+      </w:r>
+      <w:proofErr w:type="spellEnd"/>
+      <w:r>
+        <w:rPr>
+          <w:lang w:eastAsia="de-DE"/>
+        </w:rPr>
+        <w:t xml:space="preserve"> usw.)</w:t>
+      </w:r>
+    </w:p>
+    <w:p>
+      <w:pPr>
+        <w:pStyle w:val="Heading2"/>
+      </w:pPr>
+      <w:proofErr w:type="spellStart"/>
+      <w:r>
+        <w:t>Drawdowns</w:t>
+      </w:r>
+      <w:proofErr w:type="spellEnd"/>
+    </w:p>
+    <w:p>
+      <w:pPr>
+        <w:rPr>
+          <w:lang w:eastAsia="de-DE"/>
+        </w:rPr>
+      </w:pPr>
+      <w:proofErr w:type="spellStart"/>
+      <w:r>
+        <w:rPr>
+          <w:lang w:eastAsia="de-DE"/>
+        </w:rPr>
+        <w:t>PyPlot</w:t>
+      </w:r>
+      <w:proofErr w:type="spellEnd"/>
+      <w:r>
+        <w:rPr>
+          <w:lang w:eastAsia="de-DE"/>
+        </w:rPr>
+        <w:t xml:space="preserve"> benutzt</w:t>
+      </w:r>
+    </w:p>
+    <w:p>
+      <w:pPr>
+        <w:rPr>
+          <w:lang w:eastAsia="de-DE"/>
+        </w:rPr>
+      </w:pPr>
+      <w:r>
+        <w:rPr>
+          <w:lang w:eastAsia="de-DE"/>
+        </w:rPr>
+        <w:t>Wichtig um zu wissen, was wir im schlimmsten Fall erwarten sollen</w:t>
+      </w:r>
+    </w:p>
+    <w:p>
+      <w:pPr>
+        <w:pStyle w:val="Heading2"/>
+      </w:pPr>
+      <w:proofErr w:type="spellStart"/>
+      <w:r>
+        <w:lastRenderedPageBreak/>
+        <w:t>Machine</w:t>
+      </w:r>
+      <w:proofErr w:type="spellEnd"/>
+      <w:r>
+        <w:t xml:space="preserve"> Learning Prognose</w:t>
+      </w:r>
+    </w:p>
+    <w:p>
+      <w:pPr>
+        <w:rPr>
+          <w:lang w:eastAsia="de-DE"/>
+        </w:rPr>
+      </w:pPr>
+      <w:r>
+        <w:rPr>
+          <w:lang w:eastAsia="de-DE"/>
+        </w:rPr>
+        <w:t>Sklearn benutzt</w:t>
+      </w:r>
+    </w:p>
+    <w:p>
+      <w:pPr>
+        <w:rPr>
+          <w:lang w:eastAsia="de-DE"/>
+        </w:rPr>
+      </w:pPr>
+      <w:r>
+        <w:rPr>
+          <w:lang w:eastAsia="de-DE"/>
+        </w:rPr>
+        <w:t>Voting Prinzip</w:t>
+      </w:r>
+    </w:p>
+    <w:p>
+      <w:pPr>
+        <w:rPr>
+          <w:lang w:eastAsia="de-DE"/>
+        </w:rPr>
+      </w:pPr>
+      <w:r>
+        <w:rPr>
+          <w:lang w:eastAsia="de-DE"/>
+        </w:rPr>
+        <w:t>Basiert auf Vergangenheit</w:t>
+      </w:r>
+    </w:p>
+    <w:p>
+      <w:pPr>
+        <w:pStyle w:val="Heading2"/>
+      </w:pPr>
+      <w:r>
+        <w:t>Monte-Carlo Simulation</w:t>
+      </w:r>
+    </w:p>
+    <w:p>
+      <w:pPr>
+        <w:rPr>
+          <w:lang w:eastAsia="de-DE"/>
+        </w:rPr>
+      </w:pPr>
+      <w:r>
+        <w:rPr>
+          <w:lang w:eastAsia="de-DE"/>
+        </w:rPr>
+        <w:t xml:space="preserve">Beide Spaghetti und </w:t>
+      </w:r>
+      <w:r>
+        <w:rPr>
+          <w:lang w:eastAsia="de-DE"/>
+        </w:rPr>
+        <w:t xml:space="preserve">Fan </w:t>
+      </w:r>
+      <w:proofErr w:type="spellStart"/>
+      <w:r>
+        <w:rPr>
+          <w:lang w:eastAsia="de-DE"/>
+        </w:rPr>
+        <w:t>chart</w:t>
+      </w:r>
+      <w:proofErr w:type="spellEnd"/>
+    </w:p>
+    <w:p>
+      <w:pPr>
+        <w:pStyle w:val="Heading2"/>
+      </w:pPr>
+      <w:r>
+        <w:t>Marktszenarien</w:t>
+      </w:r>
+    </w:p>
+    <w:p>
+      <w:pPr>
+        <w:rPr>
+          <w:lang w:eastAsia="de-DE"/>
+        </w:rPr>
+      </w:pPr>
+      <w:r>
+        <w:rPr>
+          <w:lang w:eastAsia="de-DE"/>
+        </w:rPr>
+        <w:t>Welche? Und wieso diese gewählt?</w:t>
+      </w:r>
+    </w:p>
+    <w:p>
+      <w:pPr>
+        <w:pStyle w:val="Heading2"/>
+      </w:pPr>
+      <w:r>
+        <w:t>Historischer Trend</w:t>
+      </w:r>
+    </w:p>
+    <w:p>
+      <w:pPr>
+        <w:pStyle w:val="Heading1"/>
+      </w:pPr>
+      <w:r>
+        <w:lastRenderedPageBreak/>
+        <w:t>E</w:t>
+      </w:r>
+      <w:r>
+        <w:t xml:space="preserve">xperimente – </w:t>
+      </w:r>
+      <w:proofErr w:type="spellStart"/>
+      <w:r>
+        <w:t>PyNance</w:t>
+      </w:r>
+      <w:proofErr w:type="spellEnd"/>
+      <w:r>
+        <w:t xml:space="preserve"> </w:t>
+      </w:r>
+      <w:proofErr w:type="spellStart"/>
+      <w:r>
+        <w:t>tool</w:t>
+      </w:r>
+      <w:proofErr w:type="spellEnd"/>
+    </w:p>
+    <w:p>
+      <w:pPr>
+        <w:rPr>
+          <w:lang w:eastAsia="de-DE"/>
+        </w:rPr>
+      </w:pPr>
+      <w:r>
+        <w:rPr>
+          <w:lang w:eastAsia="de-DE"/>
+        </w:rPr>
+        <w:t xml:space="preserve">Mit </w:t>
+      </w:r>
+      <w:proofErr w:type="spellStart"/>
+      <w:r>
+        <w:rPr>
+          <w:lang w:eastAsia="de-DE"/>
+        </w:rPr>
+        <w:t>PyNance</w:t>
+      </w:r>
+      <w:proofErr w:type="spellEnd"/>
+      <w:r>
+        <w:rPr>
+          <w:lang w:eastAsia="de-DE"/>
+        </w:rPr>
+        <w:t xml:space="preserve"> können verschiedene Fragestellungen untersucht werden:</w:t>
+      </w:r>
+    </w:p>
+    <w:p>
+      <w:pPr>
+        <w:pStyle w:val="ListParagraph"/>
+        <w:numPr>
+          <w:ilvl w:val="0"/>
+          <w:numId w:val="21"/>
+        </w:numPr>
+        <w:rPr>
+          <w:lang w:eastAsia="de-DE"/>
+        </w:rPr>
+      </w:pPr>
+      <w:r>
+        <w:rPr>
+          <w:lang w:eastAsia="de-DE"/>
+        </w:rPr>
+        <w:t>Renditestärkstes Portfolio: Hoher Aktien- oder Technologieanteil führt meist zu höheren Renditen, aber auch zu stärkerer Volatilität.</w:t>
+      </w:r>
+    </w:p>
+    <w:p>
+      <w:pPr>
+        <w:pStyle w:val="ListParagraph"/>
+        <w:numPr>
+          <w:ilvl w:val="0"/>
+          <w:numId w:val="21"/>
+        </w:numPr>
+        <w:rPr>
+          <w:lang w:eastAsia="de-DE"/>
+        </w:rPr>
+      </w:pPr>
+      <w:r>
+        <w:rPr>
+          <w:lang w:eastAsia="de-DE"/>
+        </w:rPr>
+        <w:t xml:space="preserve">Stabilstes Portfolio: Breiter diversifizierte Portfolios zeigen geringere Schwankungen und kleinere </w:t>
+      </w:r>
+      <w:proofErr w:type="spellStart"/>
+      <w:r>
+        <w:rPr>
+          <w:lang w:eastAsia="de-DE"/>
+        </w:rPr>
+        <w:t>Drawdowns</w:t>
+      </w:r>
+      <w:proofErr w:type="spellEnd"/>
+      <w:r>
+        <w:rPr>
+          <w:lang w:eastAsia="de-DE"/>
+        </w:rPr>
+        <w:t>.</w:t>
+      </w:r>
+    </w:p>
+    <w:p>
+      <w:pPr>
+        <w:pStyle w:val="ListParagraph"/>
+        <w:numPr>
+          <w:ilvl w:val="0"/>
+          <w:numId w:val="21"/>
+        </w:numPr>
+        <w:rPr>
+          <w:lang w:eastAsia="de-DE"/>
+        </w:rPr>
+      </w:pPr>
+      <w:r>
+        <w:rPr>
+          <w:lang w:eastAsia="de-DE"/>
+        </w:rPr>
+        <w:t>Risiko-Rendite-Verhältnis: Höhere Renditen gehen typischerweise mit höherem Risiko einher.</w:t>
+      </w:r>
+    </w:p>
+    <w:p>
+      <w:pPr>
+        <w:pStyle w:val="ListParagraph"/>
+        <w:rPr>
+          <w:lang w:eastAsia="de-DE"/>
+        </w:rPr>
+      </w:pPr>
+    </w:p>
+    <w:p>
+      <w:pPr>
+        <w:rPr>
+          <w:lang w:eastAsia="de-DE"/>
+        </w:rPr>
+      </w:pPr>
+      <w:r>
+        <w:rPr>
+          <w:lang w:eastAsia="de-DE"/>
+        </w:rPr>
+        <w:t xml:space="preserve">Für diese Analyse wurden </w:t>
+      </w:r>
+      <w:r>
+        <w:rPr>
+          <w:lang w:eastAsia="de-DE"/>
+        </w:rPr>
+        <w:t>vier der bekanntesten Portfolios bzw. Portfolioallokationen betrachtet:</w:t>
+      </w:r>
+    </w:p>
+    <w:p>
+      <w:pPr>
+        <w:pStyle w:val="ListParagraph"/>
+        <w:numPr>
+          <w:ilvl w:val="0"/>
+          <w:numId w:val="22"/>
+        </w:numPr>
+        <w:rPr>
+          <w:b/>
+          <w:bCs/>
+          <w:lang w:val="en-GB" w:eastAsia="de-DE"/>
+        </w:rPr>
+      </w:pPr>
+      <w:r>
+        <w:rPr>
+          <w:b/>
+          <w:bCs/>
+          <w:lang w:val="en-GB" w:eastAsia="de-DE"/>
+        </w:rPr>
+        <w:t>All Weather Portfolio (Ray Dalio)</w:t>
+      </w:r>
+      <w:r>
+        <w:rPr>
+          <w:b/>
+          <w:bCs/>
+          <w:lang w:val="en-GB" w:eastAsia="de-DE"/>
+        </w:rPr>
+        <w:t xml:space="preserve">: </w:t>
+      </w:r>
+    </w:p>
+    <w:p>
+      <w:pPr>
+        <w:pStyle w:val="ListParagraph"/>
+        <w:rPr>
+          <w:lang w:eastAsia="de-DE"/>
+        </w:rPr>
+      </w:pPr>
+      <w:r>
+        <w:rPr>
+          <w:lang w:eastAsia="de-DE"/>
+        </w:rPr>
+        <w:t>Eine von Ray Dalio entwickelte Portfolioallokation, die für unterschiedliche wirtschaftliche Phasen ausgelegt ist (Wachstum, Rezession, Inflation, Deflation). Ziel ist eine hohe Stabilität bei gleichzeitig solider Rendite. Das Portfolio besteht aus 40 % langfristigen Anleihen, 30 % US-Aktien, 15 % mittelfristigen Anleihen, 7.5 % Gold und 7.5 % Rohstoffen.</w:t>
+      </w:r>
+    </w:p>
+    <w:p>
+      <w:pPr>
+        <w:pStyle w:val="ListParagraph"/>
+        <w:rPr>
+          <w:lang w:eastAsia="de-DE"/>
+        </w:rPr>
+      </w:pPr>
+    </w:p>
+    <w:p>
+      <w:pPr>
+        <w:pStyle w:val="ListParagraph"/>
+        <w:numPr>
+          <w:ilvl w:val="0"/>
+          <w:numId w:val="22"/>
+        </w:numPr>
+        <w:rPr>
+          <w:b/>
+          <w:bCs/>
+          <w:lang w:eastAsia="de-DE"/>
+        </w:rPr>
+      </w:pPr>
+      <w:r>
+        <w:rPr>
+          <w:b/>
+          <w:bCs/>
+          <w:lang w:eastAsia="de-DE"/>
+        </w:rPr>
+        <w:t>60/40 Portfolio</w:t>
+      </w:r>
+      <w:r>
+        <w:rPr>
+          <w:b/>
+          <w:bCs/>
+          <w:lang w:eastAsia="de-DE"/>
+        </w:rPr>
+        <w:t>:</w:t>
+      </w:r>
+    </w:p>
+    <w:p>
+      <w:pPr>
+        <w:pStyle w:val="ListParagraph"/>
+        <w:rPr>
+          <w:lang w:eastAsia="de-DE"/>
+        </w:rPr>
+      </w:pPr>
+      <w:r>
+        <w:rPr>
+          <w:lang w:eastAsia="de-DE"/>
+        </w:rPr>
+        <w:t>Ein klassisches und weit verbreitetes Portfolio, das auf Einfachheit und Ausgewogenheit setzt. Es kombiniert 60 % Aktien für Wachstum mit 40 % Anleihen zur Risikoreduktion. Ziel ist ein stabiler langfristiger Vermögensaufbau mit moderater Volatilität</w:t>
+      </w:r>
+    </w:p>
+    <w:p>
+      <w:pPr>
+        <w:pStyle w:val="ListParagraph"/>
+        <w:rPr>
+          <w:lang w:eastAsia="de-DE"/>
+        </w:rPr>
+      </w:pPr>
+    </w:p>
+    <w:p>
+      <w:pPr>
+        <w:pStyle w:val="ListParagraph"/>
+        <w:numPr>
+          <w:ilvl w:val="0"/>
+          <w:numId w:val="22"/>
+        </w:numPr>
+        <w:rPr>
+          <w:b/>
+          <w:bCs/>
+          <w:lang w:eastAsia="de-DE"/>
+        </w:rPr>
+      </w:pPr>
+      <w:r>
+        <w:rPr>
+          <w:b/>
+          <w:bCs/>
+          <w:lang w:eastAsia="de-DE"/>
+        </w:rPr>
+        <w:t>Permanentportfolio</w:t>
+      </w:r>
+      <w:r>
+        <w:rPr>
+          <w:b/>
+          <w:bCs/>
+          <w:lang w:eastAsia="de-DE"/>
+        </w:rPr>
+        <w:t>:</w:t>
+      </w:r>
+    </w:p>
+    <w:p>
+      <w:pPr>
+        <w:pStyle w:val="ListParagraph"/>
+        <w:rPr>
+          <w:lang w:eastAsia="de-DE"/>
+        </w:rPr>
+      </w:pPr>
+      <w:r>
+        <w:rPr>
+          <w:lang w:eastAsia="de-DE"/>
+        </w:rPr>
+        <w:t>Ein defensives Portfolio, das so aufgebaut ist, dass es in allen wirtschaftlichen Umfeldern stabil bleibt. Es teilt das Kapital gleichmäßig auf 25 % Aktien, 25 % langfristige Anleihen, 25 % Gold und 25 % Cash auf. Der Fokus liegt klar auf Kapitalerhalt und geringer Schwankung.</w:t>
+      </w:r>
+    </w:p>
+    <w:p>
+      <w:pPr>
+        <w:pStyle w:val="ListParagraph"/>
+        <w:rPr>
+          <w:lang w:eastAsia="de-DE"/>
+        </w:rPr>
+      </w:pPr>
+    </w:p>
+    <w:p>
+      <w:pPr>
+        <w:pStyle w:val="ListParagraph"/>
+        <w:numPr>
+          <w:ilvl w:val="0"/>
+          <w:numId w:val="22"/>
+        </w:numPr>
+        <w:rPr>
+          <w:b/>
+          <w:bCs/>
+          <w:lang w:eastAsia="de-DE"/>
+        </w:rPr>
+      </w:pPr>
+      <w:proofErr w:type="spellStart"/>
+      <w:r>
+        <w:rPr>
+          <w:b/>
+          <w:bCs/>
+          <w:lang w:eastAsia="de-DE"/>
+        </w:rPr>
+        <w:t>Three</w:t>
+      </w:r>
+      <w:proofErr w:type="spellEnd"/>
+      <w:r>
+        <w:rPr>
+          <w:b/>
+          <w:bCs/>
+          <w:lang w:eastAsia="de-DE"/>
+        </w:rPr>
+        <w:t xml:space="preserve"> Fund Portfolio</w:t>
+      </w:r>
+      <w:r>
+        <w:rPr>
+          <w:b/>
+          <w:bCs/>
+          <w:lang w:eastAsia="de-DE"/>
+        </w:rPr>
+        <w:t>:</w:t>
+      </w:r>
+    </w:p>
+    <w:p>
+      <w:pPr>
+        <w:pStyle w:val="ListParagraph"/>
+        <w:rPr>
+          <w:lang w:eastAsia="de-DE"/>
+        </w:rPr>
+      </w:pPr>
+      <w:r>
+        <w:rPr>
+          <w:lang w:eastAsia="de-DE"/>
+        </w:rPr>
+        <w:t xml:space="preserve">Ein einfaches, kosteneffizientes Portfolio, das auf breiter Diversifikation basiert. Es besteht aus drei Indexfonds: einem US-Aktienfonds, einem internationalen Aktienfonds und einem </w:t>
+      </w:r>
+      <w:proofErr w:type="spellStart"/>
+      <w:r>
+        <w:rPr>
+          <w:lang w:eastAsia="de-DE"/>
+        </w:rPr>
+        <w:t>Anleihenfonds</w:t>
+      </w:r>
+      <w:proofErr w:type="spellEnd"/>
+      <w:r>
+        <w:rPr>
+          <w:lang w:eastAsia="de-DE"/>
+        </w:rPr>
+        <w:t>. Ziel ist eine marktnahe Rendite bei minimalem Verwaltungsaufwand.</w:t>
+      </w:r>
+    </w:p>
+    <w:p>
+      <w:pPr>
+        <w:rPr>
+          <w:lang w:eastAsia="de-DE"/>
+        </w:rPr>
+      </w:pPr>
+    </w:p>
+    <w:p>
+      <w:pPr>
+        <w:pStyle w:val="Heading2"/>
+      </w:pPr>
+      <w:r>
+        <w:t>Renditestärkstes Portfolio</w:t>
+      </w:r>
+    </w:p>
+    <w:p>
+      <w:pPr>
+        <w:pStyle w:val="Heading2"/>
+      </w:pPr>
+      <w:r>
+        <w:t>Stabilstes Portfolio</w:t>
+      </w:r>
+    </w:p>
+    <w:p>
+      <w:pPr>
+        <w:pStyle w:val="Heading2"/>
+      </w:pPr>
+      <w:r>
+        <w:t>Risiko-Rendite-Verhältnis</w:t>
+      </w:r>
+    </w:p>
+    <w:p>
+      <w:pPr>
+        <w:rPr>
+          <w:lang w:eastAsia="de-DE"/>
+        </w:rPr>
+      </w:pPr>
+    </w:p>
+    <w:p>
+      <w:pPr>
+        <w:rPr>
+          <w:lang w:eastAsia="de-DE"/>
+        </w:rPr>
+      </w:pPr>
+    </w:p>
+    <w:p>
+      <w:pPr>
+        <w:pStyle w:val="Heading1"/>
+        <w:rPr>
+          <w:lang w:val="en-GB"/>
+        </w:rPr>
+      </w:pPr>
+      <w:r>
+        <w:rPr>
+          <w:lang w:val="en-GB"/>
+        </w:rPr>
+        <w:lastRenderedPageBreak/>
+        <w:t xml:space="preserve">Reflexion und </w:t>
+      </w:r>
+      <w:proofErr w:type="spellStart"/>
+      <w:r>
+        <w:rPr>
+          <w:lang w:val="en-GB"/>
+        </w:rPr>
+        <w:t>Verbesserungen</w:t>
+      </w:r>
+      <w:proofErr w:type="spellEnd"/>
+    </w:p>
+    <w:p>
+      <w:pPr>
+        <w:pStyle w:val="Heading2"/>
+        <w:rPr>
+          <w:lang w:val="en-GB"/>
+        </w:rPr>
+      </w:pPr>
+      <w:r>
+        <w:rPr>
+          <w:lang w:val="en-GB"/>
+        </w:rPr>
+        <w:t>GUI Interface</w:t>
+      </w:r>
+    </w:p>
+    <w:p>
+      <w:pPr>
+        <w:rPr>
+          <w:lang w:eastAsia="de-DE"/>
+        </w:rPr>
+      </w:pPr>
+      <w:r>
+        <w:rPr>
+          <w:lang w:eastAsia="de-DE"/>
+        </w:rPr>
+        <w:t>D</w:t>
+      </w:r>
+      <w:r>
+        <w:rPr>
+          <w:lang w:eastAsia="de-DE"/>
+        </w:rPr>
+        <w:t xml:space="preserve">ie Interface ist </w:t>
+      </w:r>
+      <w:proofErr w:type="spellStart"/>
+      <w:r>
+        <w:rPr>
+          <w:lang w:eastAsia="de-DE"/>
+        </w:rPr>
+        <w:t>benutzer</w:t>
+      </w:r>
+      <w:proofErr w:type="spellEnd"/>
+      <w:r>
+        <w:rPr>
+          <w:lang w:eastAsia="de-DE"/>
+        </w:rPr>
+        <w:t xml:space="preserve"> freundlich, jedoch muss die erstellte Seite immer grösser gemacht werden. </w:t>
+      </w:r>
+      <w:r>
+        <w:rPr>
+          <w:lang w:eastAsia="de-DE"/>
+        </w:rPr>
+        <w:t>Hier kann sie sch</w:t>
+      </w:r>
+      <w:r>
+        <w:rPr>
+          <w:lang w:eastAsia="de-DE"/>
+        </w:rPr>
+        <w:t>ö</w:t>
+      </w:r>
+      <w:r>
+        <w:rPr>
+          <w:lang w:eastAsia="de-DE"/>
+        </w:rPr>
+        <w:t>ner g</w:t>
+      </w:r>
+      <w:r>
+        <w:rPr>
+          <w:lang w:eastAsia="de-DE"/>
+        </w:rPr>
+        <w:t>emacht werden.</w:t>
+      </w:r>
+    </w:p>
+    <w:p>
+      <w:pPr>
+        <w:rPr>
+          <w:lang w:eastAsia="de-DE"/>
+        </w:rPr>
+      </w:pPr>
+      <w:r>
+        <w:rPr>
+          <w:lang w:eastAsia="de-DE"/>
+        </w:rPr>
+        <w:t>Wenn man die Tickers manuell wählt, können imaginäre Tickers gewählt werden und in Portfolio importieren. Dieses sollte vermieden werden. Beim Laden des Portfolios kommt es dann zu Fehler.</w:t>
+      </w:r>
+    </w:p>
+    <w:p>
+      <w:pPr>
+        <w:jc w:val="center"/>
+        <w:rPr>
+          <w:lang w:eastAsia="de-DE"/>
+        </w:rPr>
+      </w:pPr>
+      <w:r>
+        <w:rPr>
+          <w:noProof/>
+          <w:lang w:eastAsia="de-DE"/>
+        </w:rPr>
+        <w:drawing>
+          <wp:inline distT="0" distB="0" distL="0" distR="0" wp14:anchorId="72DC53B4" wp14:editId="65EA4869">
+            <wp:extent cx="6116955" cy="1551940"/>
+            <wp:effectExtent l="0" t="0" r="0" b="0"/>
+            <wp:docPr id="1551635118" name="Picture 2"/>
+            <wp:cNvGraphicFramePr>
+              <a:graphicFrameLocks xmlns:a="http://schemas.openxmlformats.org/drawingml/2006/main" noChangeAspect="1"/>
+            </wp:cNvGraphicFramePr>
+            <a:graphic xmlns:a="http://schemas.openxmlformats.org/drawingml/2006/main">
+              <a:graphicData uri="http://schemas.openxmlformats.org/drawingml/2006/picture">
+                <pic:pic xmlns:pic="http://schemas.openxmlformats.org/drawingml/2006/picture">
+                  <pic:nvPicPr>
+                    <pic:cNvPr id="0" name="Picture 2"/>
+                    <pic:cNvPicPr>
+                      <a:picLocks noChangeAspect="1" noChangeArrowheads="1"/>
+                    </pic:cNvPicPr>
+                  </pic:nvPicPr>
+                  <pic:blipFill>
+                    <a:blip r:embed="rId20">
+                      <a:extLst>
+                        <a:ext uri="{28A0092B-C50C-407E-A947-70E740481C1C}">
+                          <a14:useLocalDpi xmlns:a14="http://schemas.microsoft.com/office/drawing/2010/main" val="0"/>
+                        </a:ext>
+                      </a:extLst>
+                    </a:blip>
+                    <a:srcRect/>
+                    <a:stretch>
+                      <a:fillRect/>
+                    </a:stretch>
+                  </pic:blipFill>
+                  <pic:spPr bwMode="auto">
+                    <a:xfrm>
+                      <a:off x="0" y="0"/>
+                      <a:ext cx="6116955" cy="1551940"/>
+                    </a:xfrm>
+                    <a:prstGeom prst="rect">
+                      <a:avLst/>
+                    </a:prstGeom>
+                    <a:noFill/>
+                    <a:ln>
+                      <a:noFill/>
+                    </a:ln>
+                  </pic:spPr>
+                </pic:pic>
+              </a:graphicData>
+            </a:graphic>
+          </wp:inline>
+        </w:drawing>
+      </w:r>
+    </w:p>
+    <w:p>
+      <w:pPr>
+        <w:jc w:val="center"/>
+        <w:rPr>
+          <w:lang w:eastAsia="de-DE"/>
+        </w:rPr>
+      </w:pPr>
+      <w:r>
+        <w:rPr>
+          <w:noProof/>
+          <w:lang w:eastAsia="de-DE"/>
+        </w:rPr>
+        <w:drawing>
+          <wp:inline distT="0" distB="0" distL="0" distR="0" wp14:anchorId="239513FA" wp14:editId="1CF7B498">
+            <wp:extent cx="4592955" cy="671830"/>
+            <wp:effectExtent l="0" t="0" r="0" b="0"/>
+            <wp:docPr id="684418518" name="Picture 3"/>
+            <wp:cNvGraphicFramePr>
+              <a:graphicFrameLocks xmlns:a="http://schemas.openxmlformats.org/drawingml/2006/main" noChangeAspect="1"/>
+            </wp:cNvGraphicFramePr>
+            <a:graphic xmlns:a="http://schemas.openxmlformats.org/drawingml/2006/main">
+              <a:graphicData uri="http://schemas.openxmlformats.org/drawingml/2006/picture">
+                <pic:pic xmlns:pic="http://schemas.openxmlformats.org/drawingml/2006/picture">
+                  <pic:nvPicPr>
+                    <pic:cNvPr id="0" name="Picture 3"/>
+                    <pic:cNvPicPr>
+                      <a:picLocks noChangeAspect="1" noChangeArrowheads="1"/>
+                    </pic:cNvPicPr>
+                  </pic:nvPicPr>
+                  <pic:blipFill>
+                    <a:blip r:embed="rId21">
+                      <a:extLst>
+                        <a:ext uri="{28A0092B-C50C-407E-A947-70E740481C1C}">
+                          <a14:useLocalDpi xmlns:a14="http://schemas.microsoft.com/office/drawing/2010/main" val="0"/>
+                        </a:ext>
+                      </a:extLst>
+                    </a:blip>
+                    <a:srcRect/>
+                    <a:stretch>
+                      <a:fillRect/>
+                    </a:stretch>
+                  </pic:blipFill>
+                  <pic:spPr bwMode="auto">
+                    <a:xfrm>
+                      <a:off x="0" y="0"/>
+                      <a:ext cx="4592955" cy="671830"/>
+                    </a:xfrm>
+                    <a:prstGeom prst="rect">
+                      <a:avLst/>
+                    </a:prstGeom>
+                    <a:noFill/>
+                    <a:ln>
+                      <a:noFill/>
+                    </a:ln>
+                  </pic:spPr>
+                </pic:pic>
+              </a:graphicData>
+            </a:graphic>
+          </wp:inline>
+        </w:drawing>
+      </w:r>
+    </w:p>
+    <w:p>
+      <w:pPr>
+        <w:jc w:val="center"/>
+        <w:rPr>
+          <w:lang w:eastAsia="de-DE"/>
+        </w:rPr>
+      </w:pPr>
+      <w:r>
+        <w:rPr>
+          <w:noProof/>
+          <w:lang w:eastAsia="de-DE"/>
+        </w:rPr>
+        <w:drawing>
+          <wp:inline distT="0" distB="0" distL="0" distR="0" wp14:anchorId="5831AE2B" wp14:editId="04F39552">
+            <wp:extent cx="6116955" cy="422275"/>
+            <wp:effectExtent l="0" t="0" r="0" b="0"/>
+            <wp:docPr id="475532151" name="Picture 1"/>
+            <wp:cNvGraphicFramePr>
+              <a:graphicFrameLocks xmlns:a="http://schemas.openxmlformats.org/drawingml/2006/main" noChangeAspect="1"/>
+            </wp:cNvGraphicFramePr>
+            <a:graphic xmlns:a="http://schemas.openxmlformats.org/drawingml/2006/main">
+              <a:graphicData uri="http://schemas.openxmlformats.org/drawingml/2006/picture">
+                <pic:pic xmlns:pic="http://schemas.openxmlformats.org/drawingml/2006/picture">
+                  <pic:nvPicPr>
+                    <pic:cNvPr id="0" name="Picture 1"/>
+                    <pic:cNvPicPr>
+                      <a:picLocks noChangeAspect="1" noChangeArrowheads="1"/>
+                    </pic:cNvPicPr>
+                  </pic:nvPicPr>
+                  <pic:blipFill>
+                    <a:blip r:embed="rId22">
+                      <a:extLst>
+                        <a:ext uri="{28A0092B-C50C-407E-A947-70E740481C1C}">
+                          <a14:useLocalDpi xmlns:a14="http://schemas.microsoft.com/office/drawing/2010/main" val="0"/>
+                        </a:ext>
+                      </a:extLst>
+                    </a:blip>
+                    <a:srcRect/>
+                    <a:stretch>
+                      <a:fillRect/>
+                    </a:stretch>
+                  </pic:blipFill>
+                  <pic:spPr bwMode="auto">
+                    <a:xfrm>
+                      <a:off x="0" y="0"/>
+                      <a:ext cx="6116955" cy="422275"/>
+                    </a:xfrm>
+                    <a:prstGeom prst="rect">
+                      <a:avLst/>
+                    </a:prstGeom>
+                    <a:noFill/>
+                    <a:ln>
+                      <a:noFill/>
+                    </a:ln>
+                  </pic:spPr>
+                </pic:pic>
+              </a:graphicData>
+            </a:graphic>
+          </wp:inline>
+        </w:drawing>
+      </w:r>
+    </w:p>
+    <w:p>
+      <w:pPr>
+        <w:pStyle w:val="Heading2"/>
+      </w:pPr>
+      <w:proofErr w:type="spellStart"/>
+      <w:r>
+        <w:t>Period</w:t>
+      </w:r>
+      <w:proofErr w:type="spellEnd"/>
+      <w:r>
+        <w:t xml:space="preserve"> Wahl</w:t>
+      </w:r>
+    </w:p>
+    <w:p>
+      <w:pPr>
+        <w:rPr>
+          <w:lang w:eastAsia="de-DE"/>
+        </w:rPr>
+      </w:pPr>
+      <w:r>
+        <w:rPr>
+          <w:lang w:eastAsia="de-DE"/>
+        </w:rPr>
+        <w:t xml:space="preserve">Hier kann </w:t>
+      </w:r>
+      <w:proofErr w:type="spellStart"/>
+      <w:r>
+        <w:rPr>
+          <w:lang w:eastAsia="de-DE"/>
+        </w:rPr>
+        <w:t>max</w:t>
+      </w:r>
+      <w:proofErr w:type="spellEnd"/>
+      <w:r>
+        <w:rPr>
+          <w:lang w:eastAsia="de-DE"/>
+        </w:rPr>
+        <w:t xml:space="preserve"> ausgewählt werden. Bei einem Portfolio mit einer sehr jungen Aktie, wird einfach ihre Zeitspanne als Max ausgewählt. Profis erstellen künstlich mehr Daten aus ähnlichen Aktien. Wird oft für den S&amp;P500 gemacht, bevor es als so, wie wir es kennen, gab, um Daten aus den 1890er oder allgemein 19. Jahrhundert zu haben</w:t>
+      </w:r>
+    </w:p>
+    <w:p>
+      <w:pPr>
+        <w:rPr>
+          <w:lang w:eastAsia="de-DE"/>
+        </w:rPr>
+      </w:pPr>
+    </w:p>
+    <w:p>
+      <w:pPr>
+        <w:pStyle w:val="Heading2"/>
+      </w:pPr>
+      <w:r>
+        <w:t>Markszenarien</w:t>
+      </w:r>
+    </w:p>
+    <w:p>
+      <w:pPr>
+        <w:rPr>
+          <w:lang w:eastAsia="de-DE"/>
+        </w:rPr>
+      </w:pPr>
+      <w:r>
+        <w:rPr>
+          <w:lang w:eastAsia="de-DE"/>
+        </w:rPr>
+        <w:t xml:space="preserve">Die Marktszenarien sind einfache Simulationen und sollen zukünftig mit AI und </w:t>
+      </w:r>
+      <w:proofErr w:type="spellStart"/>
+      <w:r>
+        <w:rPr>
+          <w:lang w:eastAsia="de-DE"/>
+        </w:rPr>
+        <w:t>änlichen</w:t>
+      </w:r>
+      <w:proofErr w:type="spellEnd"/>
+      <w:r>
+        <w:rPr>
+          <w:lang w:eastAsia="de-DE"/>
+        </w:rPr>
+        <w:t xml:space="preserve"> Fällen in der Vergangenheit simuliert werden! So weiss das Programm wie sich meisten der Markt bei einem Crash oder Bubble sich verhält (z.B. Bull Market </w:t>
+      </w:r>
+      <w:proofErr w:type="spellStart"/>
+      <w:r>
+        <w:rPr>
+          <w:lang w:eastAsia="de-DE"/>
+        </w:rPr>
+        <w:t>optimismus</w:t>
+      </w:r>
+      <w:proofErr w:type="spellEnd"/>
+      <w:r>
+        <w:rPr>
+          <w:lang w:eastAsia="de-DE"/>
+        </w:rPr>
+        <w:t xml:space="preserve"> und dann plötzlich unten, dann Bear Market und dann moderate </w:t>
+      </w:r>
+      <w:proofErr w:type="spellStart"/>
+      <w:r>
+        <w:rPr>
+          <w:lang w:eastAsia="de-DE"/>
+        </w:rPr>
+        <w:t>optimismus</w:t>
+      </w:r>
+      <w:proofErr w:type="spellEnd"/>
+      <w:r>
+        <w:rPr>
+          <w:lang w:eastAsia="de-DE"/>
+        </w:rPr>
+        <w:t>)</w:t>
+      </w:r>
+    </w:p>
+    <w:p>
+      <w:pPr>
+        <w:pStyle w:val="Heading2"/>
+      </w:pPr>
+      <w:r>
+        <w:lastRenderedPageBreak/>
+        <w:t>Zusätzliche Simulationen</w:t>
+      </w:r>
+    </w:p>
+    <w:p>
+      <w:pPr>
+        <w:rPr>
+          <w:lang w:eastAsia="de-DE"/>
+        </w:rPr>
+      </w:pPr>
+      <w:r>
+        <w:rPr>
+          <w:lang w:eastAsia="de-DE"/>
+        </w:rPr>
+        <w:t xml:space="preserve">Für dieses Portfolio </w:t>
+      </w:r>
+      <w:proofErr w:type="spellStart"/>
+      <w:r>
+        <w:rPr>
+          <w:lang w:eastAsia="de-DE"/>
+        </w:rPr>
+        <w:t>Analyser</w:t>
+      </w:r>
+      <w:proofErr w:type="spellEnd"/>
+      <w:r>
+        <w:rPr>
+          <w:lang w:eastAsia="de-DE"/>
+        </w:rPr>
+        <w:t xml:space="preserve"> Toll können zusätzliche Funktionen implementiert werden, wie:</w:t>
+      </w:r>
+    </w:p>
+    <w:p>
+      <w:pPr>
+        <w:pStyle w:val="ListParagraph"/>
+        <w:numPr>
+          <w:ilvl w:val="0"/>
+          <w:numId w:val="22"/>
+        </w:numPr>
+        <w:rPr>
+          <w:lang w:eastAsia="de-DE"/>
+        </w:rPr>
+      </w:pPr>
+      <w:r>
+        <w:rPr>
+          <w:lang w:eastAsia="de-DE"/>
+        </w:rPr>
+        <w:t>Wie viel hätte ich gewonnen, wenn ich im Jahr 2000 in Apple 1000.- CHF investiert hätte?</w:t>
+      </w:r>
+    </w:p>
+    <w:p>
+      <w:pPr>
+        <w:pStyle w:val="ListParagraph"/>
+        <w:numPr>
+          <w:ilvl w:val="0"/>
+          <w:numId w:val="22"/>
+        </w:numPr>
+        <w:rPr>
+          <w:lang w:eastAsia="de-DE"/>
+        </w:rPr>
+      </w:pPr>
+      <w:r>
+        <w:rPr>
+          <w:lang w:eastAsia="de-DE"/>
+        </w:rPr>
+        <w:t>Womit kann ich rechnen, wenn ich die DCA (</w:t>
+      </w:r>
+      <w:proofErr w:type="spellStart"/>
+      <w:r>
+        <w:rPr>
+          <w:lang w:eastAsia="de-DE"/>
+        </w:rPr>
+        <w:t>dollar</w:t>
+      </w:r>
+      <w:proofErr w:type="spellEnd"/>
+      <w:r>
+        <w:rPr>
+          <w:lang w:eastAsia="de-DE"/>
+        </w:rPr>
+        <w:t xml:space="preserve"> </w:t>
+      </w:r>
+      <w:proofErr w:type="spellStart"/>
+      <w:r>
+        <w:rPr>
+          <w:lang w:eastAsia="de-DE"/>
+        </w:rPr>
+        <w:t>cost</w:t>
+      </w:r>
+      <w:proofErr w:type="spellEnd"/>
+      <w:r>
+        <w:rPr>
+          <w:lang w:eastAsia="de-DE"/>
+        </w:rPr>
+        <w:t xml:space="preserve"> </w:t>
+      </w:r>
+      <w:proofErr w:type="spellStart"/>
+      <w:r>
+        <w:rPr>
+          <w:lang w:eastAsia="de-DE"/>
+        </w:rPr>
+        <w:t>averaging</w:t>
+      </w:r>
+      <w:proofErr w:type="spellEnd"/>
+      <w:r>
+        <w:rPr>
+          <w:lang w:eastAsia="de-DE"/>
+        </w:rPr>
+        <w:t xml:space="preserve">) </w:t>
+      </w:r>
+      <w:r>
+        <w:rPr>
+          <w:lang w:eastAsia="de-DE"/>
+        </w:rPr>
+        <w:t>anwende</w:t>
+      </w:r>
+      <w:r>
+        <w:rPr>
+          <w:lang w:eastAsia="de-DE"/>
+        </w:rPr>
+        <w:t xml:space="preserve">? Oder lump </w:t>
+      </w:r>
+      <w:proofErr w:type="spellStart"/>
+      <w:r>
+        <w:rPr>
+          <w:lang w:eastAsia="de-DE"/>
+        </w:rPr>
+        <w:t>sum</w:t>
+      </w:r>
+      <w:proofErr w:type="spellEnd"/>
+      <w:r>
+        <w:rPr>
+          <w:lang w:eastAsia="de-DE"/>
+        </w:rPr>
+        <w:t>?</w:t>
+      </w:r>
+    </w:p>
+    <w:p>
+      <w:pPr>
+        <w:pStyle w:val="ListParagraph"/>
+        <w:numPr>
+          <w:ilvl w:val="0"/>
+          <w:numId w:val="22"/>
+        </w:numPr>
+        <w:rPr>
+          <w:lang w:eastAsia="de-DE"/>
+        </w:rPr>
+      </w:pPr>
+      <w:r>
+        <w:rPr>
+          <w:lang w:eastAsia="de-DE"/>
+        </w:rPr>
+        <w:t xml:space="preserve">Wie würde sich das Auto </w:t>
+      </w:r>
+      <w:proofErr w:type="spellStart"/>
+      <w:r>
+        <w:rPr>
+          <w:lang w:eastAsia="de-DE"/>
+        </w:rPr>
+        <w:t>Balancing</w:t>
+      </w:r>
+      <w:proofErr w:type="spellEnd"/>
+      <w:r>
+        <w:rPr>
+          <w:lang w:eastAsia="de-DE"/>
+        </w:rPr>
+        <w:t xml:space="preserve"> je nach Markt verhalten? Besser Passiv investieren? </w:t>
+      </w:r>
+    </w:p>
+    <w:p>
+      <w:pPr>
+        <w:rPr>
+          <w:lang w:eastAsia="de-DE"/>
+        </w:rPr>
+      </w:pPr>
+    </w:p>
+    <w:p>
+      <w:pPr>
+        <w:pStyle w:val="Heading1"/>
+      </w:pPr>
+      <w:r>
+        <w:lastRenderedPageBreak/>
+        <w:t>Schluss</w:t>
+      </w:r>
+    </w:p>
+    <w:p>
+      <w:pPr>
+        <w:rPr>
+          <w:lang w:eastAsia="de-DE"/>
+        </w:rPr>
+      </w:pPr>
+      <w:r>
+        <w:rPr>
+          <w:rFonts w:ascii="Segoe UI Emoji" w:eastAsia="Segoe UI Emoji" w:hAnsi="Segoe UI Emoji" w:cs="Segoe UI Emoji"/>
+          <w:lang w:eastAsia="de-DE"/>
+        </w:rPr>
+        <w:t>😊</w:t>
+      </w:r>
+    </w:p>
+    <w:p>
+      <w:pPr>
+        <w:pStyle w:val="Heading2"/>
+        <w:rPr>
+          <w:lang w:val="en-GB"/>
+        </w:rPr>
+      </w:pPr>
+      <w:bookmarkStart w:id="2" w:name="_Toc21950233"/>
+      <w:r>
+        <w:rPr>
+          <w:lang w:val="en-GB"/>
+        </w:rPr>
+        <w:t>Quotes</w:t>
+      </w:r>
+      <w:bookmarkEnd w:id="2"/>
+    </w:p>
+    <w:p>
+      <w:pPr>
+        <w:rPr>
+          <w:lang w:val="en-GB"/>
+        </w:rPr>
+      </w:pPr>
+      <w:r>
+        <w:rPr>
+          <w:lang w:val="en-GB"/>
+        </w:rPr>
+        <w:t>Enable „</w:t>
+      </w:r>
+      <w:r>
+        <w:rPr>
+          <w:lang w:val="en-GB"/>
+        </w:rPr>
+        <w:t xml:space="preserve">Replace </w:t>
+      </w:r>
+      <w:r>
+        <w:rPr>
+          <w:iCs/>
+          <w:lang w:val="en-GB"/>
+        </w:rPr>
+        <w:t>"</w:t>
+      </w:r>
+      <w:r>
+        <w:rPr>
+          <w:lang w:val="en-GB"/>
+        </w:rPr>
+        <w:t>Straight quotes</w:t>
+      </w:r>
+      <w:r>
+        <w:rPr>
+          <w:iCs/>
+          <w:lang w:val="en-GB"/>
+        </w:rPr>
+        <w:t>"</w:t>
+      </w:r>
+      <w:r>
+        <w:rPr>
+          <w:lang w:val="en-GB"/>
+        </w:rPr>
+        <w:t xml:space="preserve"> with </w:t>
+      </w:r>
+      <w:r>
+        <w:rPr>
+          <w:lang w:val="en-GB"/>
+        </w:rPr>
+        <w:t>“</w:t>
+      </w:r>
+      <w:r>
+        <w:rPr>
+          <w:lang w:val="en-GB"/>
+        </w:rPr>
+        <w:t>smart</w:t>
+      </w:r>
+      <w:r>
+        <w:rPr>
+          <w:lang w:val="en-GB"/>
+        </w:rPr>
+        <w:t xml:space="preserve"> quotes</w:t>
+      </w:r>
+      <w:r>
+        <w:rPr>
+          <w:lang w:val="en-GB"/>
+        </w:rPr>
+        <w:t>””</w:t>
+      </w:r>
+      <w:r>
+        <w:rPr>
+          <w:lang w:val="en-GB"/>
+        </w:rPr>
+        <w:t xml:space="preserve"> in</w:t>
+      </w:r>
+      <w:r>
+        <w:rPr>
+          <w:lang w:val="en-GB"/>
+        </w:rPr>
+        <w:t xml:space="preserve"> the </w:t>
+      </w:r>
+      <w:r>
+        <w:rPr>
+          <w:lang w:val="en-GB"/>
+        </w:rPr>
+        <w:t>AutoFormat</w:t>
+      </w:r>
+      <w:r>
+        <w:rPr>
+          <w:lang w:val="en-GB"/>
+        </w:rPr>
+        <w:t xml:space="preserve"> section of the</w:t>
+      </w:r>
+      <w:r>
+        <w:rPr>
+          <w:lang w:val="en-GB"/>
+        </w:rPr>
+        <w:t xml:space="preserve"> </w:t>
+      </w:r>
+      <w:r>
+        <w:rPr>
+          <w:lang w:val="en-GB"/>
+        </w:rPr>
+        <w:t>AutoCorrect</w:t>
+      </w:r>
+      <w:r>
+        <w:rPr>
+          <w:lang w:val="en-GB"/>
+        </w:rPr>
+        <w:t xml:space="preserve"> options</w:t>
+      </w:r>
+      <w:r>
+        <w:rPr>
+          <w:lang w:val="en-GB"/>
+        </w:rPr>
+        <w:t xml:space="preserve">. </w:t>
+      </w:r>
+      <w:r>
+        <w:rPr>
+          <w:lang w:val="en-GB"/>
+        </w:rPr>
+        <w:t>D</w:t>
+      </w:r>
+      <w:r>
+        <w:rPr>
+          <w:lang w:val="en-GB"/>
+        </w:rPr>
+        <w:t>efault</w:t>
+      </w:r>
+      <w:r>
+        <w:rPr>
+          <w:lang w:val="en-GB"/>
+        </w:rPr>
+        <w:t xml:space="preserve"> </w:t>
+      </w:r>
+      <w:r>
+        <w:rPr>
+          <w:lang w:val="en-GB"/>
+        </w:rPr>
+        <w:t>language</w:t>
+      </w:r>
+      <w:r>
+        <w:rPr>
+          <w:lang w:val="en-GB"/>
+        </w:rPr>
+        <w:t xml:space="preserve"> is „</w:t>
+      </w:r>
+      <w:r>
+        <w:rPr>
+          <w:lang w:val="en-GB"/>
+        </w:rPr>
+        <w:t>English</w:t>
+      </w:r>
+      <w:r>
+        <w:rPr>
+          <w:lang w:val="en-GB"/>
+        </w:rPr>
+        <w:t xml:space="preserve"> (</w:t>
+      </w:r>
+      <w:r>
+        <w:rPr>
+          <w:lang w:val="en-GB"/>
+        </w:rPr>
+        <w:t>U</w:t>
+      </w:r>
+      <w:r>
+        <w:rPr>
+          <w:lang w:val="en-GB"/>
+        </w:rPr>
+        <w:t>.</w:t>
+      </w:r>
+      <w:r>
+        <w:rPr>
+          <w:lang w:val="en-GB"/>
+        </w:rPr>
+        <w:t>K</w:t>
+      </w:r>
+      <w:r>
+        <w:rPr>
+          <w:lang w:val="en-GB"/>
+        </w:rPr>
+        <w:t>.</w:t>
+      </w:r>
+      <w:r>
+        <w:rPr>
+          <w:lang w:val="en-GB"/>
+        </w:rPr>
+        <w:t>)“.</w:t>
+      </w:r>
+    </w:p>
+    <w:p>
+      <w:pPr>
+        <w:rPr>
+          <w:lang w:val="en-GB"/>
+        </w:rPr>
+      </w:pPr>
+      <w:r>
+        <w:rPr>
+          <w:lang w:val="en-GB"/>
+        </w:rPr>
+        <w:t xml:space="preserve">Variant: </w:t>
+      </w:r>
+      <w:r>
+        <w:rPr>
+          <w:rFonts w:cs="Arial"/>
+          <w:lang w:val="en-GB"/>
+        </w:rPr>
+        <w:t>«…»</w:t>
+      </w:r>
+    </w:p>
+    <w:p>
+      <w:pPr>
+        <w:pStyle w:val="Heading2"/>
+        <w:rPr>
+          <w:lang w:val="en-GB"/>
+        </w:rPr>
+      </w:pPr>
+      <w:bookmarkStart w:id="3" w:name="_Toc21950234"/>
+      <w:r>
+        <w:rPr>
+          <w:lang w:val="en-GB"/>
+        </w:rPr>
+        <w:t>Enumerations</w:t>
+      </w:r>
+      <w:bookmarkEnd w:id="3"/>
+    </w:p>
+    <w:p>
+      <w:pPr>
+        <w:rPr>
+          <w:lang w:val="en-GB"/>
+        </w:rPr>
+      </w:pPr>
+      <w:r>
+        <w:rPr>
+          <w:lang w:val="en-GB"/>
+        </w:rPr>
+        <w:t>Please use the</w:t>
+      </w:r>
+      <w:r>
+        <w:rPr>
+          <w:lang w:val="en-GB"/>
+        </w:rPr>
+        <w:t xml:space="preserve"> „</w:t>
+      </w:r>
+      <w:r>
+        <w:rPr>
+          <w:lang w:val="en-GB"/>
+        </w:rPr>
+        <w:t>List B</w:t>
+      </w:r>
+      <w:r>
+        <w:rPr>
+          <w:lang w:val="en-GB"/>
+        </w:rPr>
+        <w:t>ullet</w:t>
+      </w:r>
+      <w:r>
+        <w:rPr>
+          <w:lang w:val="en-GB"/>
+        </w:rPr>
+        <w:t xml:space="preserve">“ </w:t>
+      </w:r>
+      <w:r>
+        <w:rPr>
+          <w:lang w:val="en-GB"/>
+        </w:rPr>
+        <w:t>template</w:t>
+      </w:r>
+      <w:r>
+        <w:rPr>
+          <w:lang w:val="en-GB"/>
+        </w:rPr>
+        <w:t>.</w:t>
+      </w:r>
+    </w:p>
+    <w:p>
+      <w:pPr>
+        <w:pStyle w:val="ListBullet"/>
+        <w:rPr>
+          <w:lang w:val="en-GB"/>
+        </w:rPr>
+      </w:pPr>
+      <w:r>
+        <w:rPr>
+          <w:lang w:val="en-GB"/>
+        </w:rPr>
+        <w:t>Item</w:t>
       </w:r>
       <w:r>
         <w:rPr>
@@ -2330,51 +4329,68 @@
         </w:rPr>
         <w:t xml:space="preserve"> 1</w:t>
       </w:r>
-      <w:bookmarkEnd w:id="2"/>
-      <w:bookmarkEnd w:id="3"/>
-    </w:p>
-    <w:p>
-      <w:pPr>
-        <w:rPr>
-          <w:lang w:val="en-GB" w:eastAsia="de-DE"/>
-        </w:rPr>
-      </w:pPr>
-    </w:p>
-    <w:p>
-      <w:pPr>
-        <w:pStyle w:val="Heading1withoutnumbering"/>
-        <w:pageBreakBefore w:val="0"/>
-        <w:rPr>
-          <w:lang w:val="en-GB"/>
-        </w:rPr>
-      </w:pPr>
-      <w:bookmarkStart w:id="4" w:name="_Toc21950229"/>
-      <w:r>
-        <w:rPr>
-          <w:lang w:val="en-GB"/>
-        </w:rPr>
-        <w:t>Heading</w:t>
-      </w:r>
-      <w:r>
-        <w:rPr>
-          <w:lang w:val="en-GB"/>
-        </w:rPr>
-        <w:t xml:space="preserve"> 1 </w:t>
-      </w:r>
-      <w:r>
-        <w:rPr>
-          <w:lang w:val="en-GB"/>
-        </w:rPr>
-        <w:t>without numbering</w:t>
+    </w:p>
+    <w:p>
+      <w:pPr>
+        <w:pStyle w:val="ListBullet"/>
+        <w:rPr>
+          <w:lang w:val="en-GB"/>
+        </w:rPr>
+      </w:pPr>
+      <w:r>
+        <w:rPr>
+          <w:lang w:val="en-GB"/>
+        </w:rPr>
+        <w:t>Item</w:t>
+      </w:r>
+      <w:r>
+        <w:rPr>
+          <w:lang w:val="en-GB"/>
+        </w:rPr>
+        <w:t xml:space="preserve"> 2</w:t>
+      </w:r>
+    </w:p>
+    <w:p>
+      <w:pPr>
+        <w:pStyle w:val="Heading2"/>
+        <w:rPr>
+          <w:lang w:val="en-GB"/>
+        </w:rPr>
+      </w:pPr>
+      <w:bookmarkStart w:id="4" w:name="_Toc21950235"/>
+      <w:r>
+        <w:rPr>
+          <w:lang w:val="en-GB"/>
+        </w:rPr>
+        <w:t>Footnotes</w:t>
       </w:r>
       <w:bookmarkEnd w:id="4"/>
     </w:p>
     <w:p>
       <w:pPr>
         <w:rPr>
-          <w:lang w:val="en-GB" w:eastAsia="de-DE"/>
-        </w:rPr>
-      </w:pPr>
+          <w:lang w:val="en-GB"/>
+        </w:rPr>
+      </w:pPr>
+      <w:r>
+        <w:rPr>
+          <w:lang w:val="en-GB"/>
+        </w:rPr>
+        <w:t>Example for text containing a footnote</w:t>
+      </w:r>
+      <w:r>
+        <w:rPr>
+          <w:lang w:val="en-GB"/>
+        </w:rPr>
+        <w:t>.</w:t>
+      </w:r>
+      <w:r>
+        <w:rPr>
+          <w:rStyle w:val="FootnoteReference"/>
+          <w:lang w:val="en-GB"/>
+        </w:rPr>
+        <w:footnoteReference w:id="1"/>
+      </w:r>
     </w:p>
     <w:p>
       <w:pPr>
@@ -2383,74 +4399,41 @@
           <w:lang w:val="en-GB"/>
         </w:rPr>
       </w:pPr>
-      <w:bookmarkStart w:id="5" w:name="_Toc21950230"/>
-      <w:r>
-        <w:rPr>
-          <w:lang w:val="en-GB"/>
-        </w:rPr>
-        <w:t>Heading</w:t>
-      </w:r>
-      <w:r>
-        <w:rPr>
-          <w:lang w:val="en-GB"/>
-        </w:rPr>
-        <w:t xml:space="preserve"> 2</w:t>
+      <w:bookmarkStart w:id="5" w:name="_Ref416163996"/>
+      <w:bookmarkStart w:id="6" w:name="_Toc21950236"/>
+      <w:r>
+        <w:rPr>
+          <w:lang w:val="en-GB"/>
+        </w:rPr>
+        <w:t>Figures</w:t>
       </w:r>
       <w:bookmarkEnd w:id="5"/>
-    </w:p>
-    <w:p>
-      <w:pPr>
-        <w:rPr>
-          <w:lang w:val="en-GB" w:eastAsia="de-DE"/>
-        </w:rPr>
-      </w:pPr>
-    </w:p>
-    <w:p>
-      <w:pPr>
-        <w:pStyle w:val="Heading3"/>
-        <w:rPr>
-          <w:lang w:val="en-GB"/>
-        </w:rPr>
-      </w:pPr>
-      <w:bookmarkStart w:id="6" w:name="_Toc10599444"/>
-      <w:bookmarkStart w:id="7" w:name="_Toc119117837"/>
-      <w:bookmarkStart w:id="8" w:name="_Toc21950231"/>
-      <w:r>
-        <w:rPr>
-          <w:lang w:val="en-GB"/>
-        </w:rPr>
-        <w:t>Heading</w:t>
-      </w:r>
-      <w:r>
-        <w:rPr>
-          <w:lang w:val="en-GB"/>
-        </w:rPr>
-        <w:t xml:space="preserve"> 3</w:t>
-      </w:r>
       <w:bookmarkEnd w:id="6"/>
-      <w:bookmarkEnd w:id="7"/>
-      <w:bookmarkEnd w:id="8"/>
-    </w:p>
-    <w:p>
-      <w:pPr>
-        <w:rPr>
-          <w:highlight w:val="yellow"/>
-          <w:lang w:val="en-GB" w:eastAsia="de-DE"/>
-        </w:rPr>
-      </w:pPr>
-    </w:p>
-    <w:p>
-      <w:pPr>
-        <w:pStyle w:val="Headingwithoutnumbering"/>
-        <w:rPr>
-          <w:lang w:val="en-GB"/>
-        </w:rPr>
-      </w:pPr>
-      <w:r>
-        <w:rPr>
-          <w:lang w:val="en-GB"/>
-        </w:rPr>
-        <w:t>Heading without</w:t>
+    </w:p>
+    <w:p>
+      <w:pPr>
+        <w:rPr>
+          <w:lang w:val="en-GB"/>
+        </w:rPr>
+      </w:pPr>
+      <w:r>
+        <w:rPr>
+          <w:lang w:val="en-GB"/>
+        </w:rPr>
+        <w:t>Please use the following option to insert graphical illustrations (e.g. Power Point charts):</w:t>
+      </w:r>
+    </w:p>
+    <w:p>
+      <w:pPr>
+        <w:rPr>
+          <w:lang w:val="en-GB"/>
+        </w:rPr>
+      </w:pPr>
+      <w:r>
+        <w:rPr>
+          <w:lang w:val="en-GB"/>
+        </w:rPr>
+        <w:t>Home Tab</w:t>
       </w:r>
       <w:r>
         <w:rPr>
@@ -2462,147 +4445,7 @@
         <w:rPr>
           <w:lang w:val="en-GB"/>
         </w:rPr>
-        <w:t>numbering</w:t>
-      </w:r>
-    </w:p>
-    <w:p>
-      <w:pPr>
-        <w:rPr>
-          <w:lang w:val="en-GB"/>
-        </w:rPr>
-      </w:pPr>
-    </w:p>
-    <w:p>
-      <w:pPr>
-        <w:rPr>
-          <w:lang w:val="en-GB" w:eastAsia="de-DE"/>
-        </w:rPr>
-      </w:pPr>
-    </w:p>
-    <w:p>
-      <w:pPr>
-        <w:pStyle w:val="Heading1"/>
-        <w:rPr>
-          <w:lang w:val="en-GB"/>
-        </w:rPr>
-      </w:pPr>
-      <w:bookmarkStart w:id="9" w:name="_Toc21950232"/>
-      <w:r>
-        <w:rPr>
-          <w:lang w:val="en-GB"/>
-        </w:rPr>
-        <w:lastRenderedPageBreak/>
-        <w:t>Formatting</w:t>
-      </w:r>
-      <w:bookmarkEnd w:id="9"/>
-    </w:p>
-    <w:p>
-      <w:pPr>
-        <w:pStyle w:val="Heading2"/>
-        <w:rPr>
-          <w:lang w:val="en-GB"/>
-        </w:rPr>
-      </w:pPr>
-      <w:bookmarkStart w:id="10" w:name="_Toc21950233"/>
-      <w:r>
-        <w:rPr>
-          <w:lang w:val="en-GB"/>
-        </w:rPr>
-        <w:t>Quotes</w:t>
-      </w:r>
-      <w:bookmarkEnd w:id="10"/>
-    </w:p>
-    <w:p>
-      <w:pPr>
-        <w:rPr>
-          <w:lang w:val="en-GB"/>
-        </w:rPr>
-      </w:pPr>
-      <w:r>
-        <w:rPr>
-          <w:lang w:val="en-GB"/>
-        </w:rPr>
-        <w:t>Enable „</w:t>
-      </w:r>
-      <w:r>
-        <w:rPr>
-          <w:lang w:val="en-GB"/>
-        </w:rPr>
-        <w:t xml:space="preserve">Replace </w:t>
-      </w:r>
-      <w:r>
-        <w:rPr>
-          <w:iCs/>
-          <w:lang w:val="en-GB"/>
-        </w:rPr>
-        <w:t>"</w:t>
-      </w:r>
-      <w:r>
-        <w:rPr>
-          <w:lang w:val="en-GB"/>
-        </w:rPr>
-        <w:t>Straight quotes</w:t>
-      </w:r>
-      <w:r>
-        <w:rPr>
-          <w:iCs/>
-          <w:lang w:val="en-GB"/>
-        </w:rPr>
-        <w:t>"</w:t>
-      </w:r>
-      <w:r>
-        <w:rPr>
-          <w:lang w:val="en-GB"/>
-        </w:rPr>
-        <w:t xml:space="preserve"> with </w:t>
-      </w:r>
-      <w:r>
-        <w:rPr>
-          <w:lang w:val="en-GB"/>
-        </w:rPr>
-        <w:t>“</w:t>
-      </w:r>
-      <w:r>
-        <w:rPr>
-          <w:lang w:val="en-GB"/>
-        </w:rPr>
-        <w:t>smart</w:t>
-      </w:r>
-      <w:r>
-        <w:rPr>
-          <w:lang w:val="en-GB"/>
-        </w:rPr>
-        <w:t xml:space="preserve"> quotes</w:t>
-      </w:r>
-      <w:r>
-        <w:rPr>
-          <w:lang w:val="en-GB"/>
-        </w:rPr>
-        <w:t>””</w:t>
-      </w:r>
-      <w:r>
-        <w:rPr>
-          <w:lang w:val="en-GB"/>
-        </w:rPr>
-        <w:t xml:space="preserve"> in</w:t>
-      </w:r>
-      <w:r>
-        <w:rPr>
-          <w:lang w:val="en-GB"/>
-        </w:rPr>
-        <w:t xml:space="preserve"> the </w:t>
-      </w:r>
-      <w:r>
-        <w:rPr>
-          <w:lang w:val="en-GB"/>
-        </w:rPr>
-        <w:t>AutoFormat</w:t>
-      </w:r>
-      <w:r>
-        <w:rPr>
-          <w:lang w:val="en-GB"/>
-        </w:rPr>
-        <w:t xml:space="preserve"> section of the</w:t>
+        <w:sym w:font="Wingdings" w:char="F0E0"/>
       </w:r>
       <w:r>
         <w:rPr>
@@ -2614,31 +4457,7 @@
         <w:rPr>
           <w:lang w:val="en-GB"/>
         </w:rPr>
-        <w:t>AutoCorrect</w:t>
-      </w:r>
-      <w:r>
-        <w:rPr>
-          <w:lang w:val="en-GB"/>
-        </w:rPr>
-        <w:t xml:space="preserve"> options</w:t>
-      </w:r>
-      <w:r>
-        <w:rPr>
-          <w:lang w:val="en-GB"/>
-        </w:rPr>
-        <w:t xml:space="preserve">. </w:t>
-      </w:r>
-      <w:r>
-        <w:rPr>
-          <w:lang w:val="en-GB"/>
-        </w:rPr>
-        <w:t>D</w:t>
-      </w:r>
-      <w:r>
-        <w:rPr>
-          <w:lang w:val="en-GB"/>
-        </w:rPr>
-        <w:t>efault</w:t>
+        <w:t>Paste</w:t>
       </w:r>
       <w:r>
         <w:rPr>
@@ -2650,266 +4469,7 @@
         <w:rPr>
           <w:lang w:val="en-GB"/>
         </w:rPr>
-        <w:t>language</w:t>
-      </w:r>
-      <w:r>
-        <w:rPr>
-          <w:lang w:val="en-GB"/>
-        </w:rPr>
-        <w:t xml:space="preserve"> is „</w:t>
-      </w:r>
-      <w:r>
-        <w:rPr>
-          <w:lang w:val="en-GB"/>
-        </w:rPr>
-        <w:t>English</w:t>
-      </w:r>
-      <w:r>
-        <w:rPr>
-          <w:lang w:val="en-GB"/>
-        </w:rPr>
-        <w:t xml:space="preserve"> (</w:t>
-      </w:r>
-      <w:r>
-        <w:rPr>
-          <w:lang w:val="en-GB"/>
-        </w:rPr>
-        <w:t>U</w:t>
-      </w:r>
-      <w:r>
-        <w:rPr>
-          <w:lang w:val="en-GB"/>
-        </w:rPr>
-        <w:t>.</w:t>
-      </w:r>
-      <w:r>
-        <w:rPr>
-          <w:lang w:val="en-GB"/>
-        </w:rPr>
-        <w:t>K</w:t>
-      </w:r>
-      <w:r>
-        <w:rPr>
-          <w:lang w:val="en-GB"/>
-        </w:rPr>
-        <w:t>.</w:t>
-      </w:r>
-      <w:r>
-        <w:rPr>
-          <w:lang w:val="en-GB"/>
-        </w:rPr>
-        <w:t>)“.</w:t>
-      </w:r>
-    </w:p>
-    <w:p>
-      <w:pPr>
-        <w:rPr>
-          <w:lang w:val="en-GB"/>
-        </w:rPr>
-      </w:pPr>
-      <w:r>
-        <w:rPr>
-          <w:lang w:val="en-GB"/>
-        </w:rPr>
-        <w:t xml:space="preserve">Variant: </w:t>
-      </w:r>
-      <w:r>
-        <w:rPr>
-          <w:rFonts w:cs="Arial"/>
-          <w:lang w:val="en-GB"/>
-        </w:rPr>
-        <w:t>«…»</w:t>
-      </w:r>
-    </w:p>
-    <w:p>
-      <w:pPr>
-        <w:pStyle w:val="Heading2"/>
-        <w:rPr>
-          <w:lang w:val="en-GB"/>
-        </w:rPr>
-      </w:pPr>
-      <w:bookmarkStart w:id="11" w:name="_Toc21950234"/>
-      <w:r>
-        <w:rPr>
-          <w:lang w:val="en-GB"/>
-        </w:rPr>
-        <w:t>Enumerations</w:t>
-      </w:r>
-      <w:bookmarkEnd w:id="11"/>
-    </w:p>
-    <w:p>
-      <w:pPr>
-        <w:rPr>
-          <w:lang w:val="en-GB"/>
-        </w:rPr>
-      </w:pPr>
-      <w:r>
-        <w:rPr>
-          <w:lang w:val="en-GB"/>
-        </w:rPr>
-        <w:t>Please use the</w:t>
-      </w:r>
-      <w:r>
-        <w:rPr>
-          <w:lang w:val="en-GB"/>
-        </w:rPr>
-        <w:t xml:space="preserve"> „</w:t>
-      </w:r>
-      <w:r>
-        <w:rPr>
-          <w:lang w:val="en-GB"/>
-        </w:rPr>
-        <w:t>List B</w:t>
-      </w:r>
-      <w:r>
-        <w:rPr>
-          <w:lang w:val="en-GB"/>
-        </w:rPr>
-        <w:t>ullet</w:t>
-      </w:r>
-      <w:r>
-        <w:rPr>
-          <w:lang w:val="en-GB"/>
-        </w:rPr>
-        <w:t xml:space="preserve">“ </w:t>
-      </w:r>
-      <w:r>
-        <w:rPr>
-          <w:lang w:val="en-GB"/>
-        </w:rPr>
-        <w:t>template</w:t>
-      </w:r>
-      <w:r>
-        <w:rPr>
-          <w:lang w:val="en-GB"/>
-        </w:rPr>
-        <w:t>.</w:t>
-      </w:r>
-    </w:p>
-    <w:p>
-      <w:pPr>
-        <w:pStyle w:val="ListBullet"/>
-        <w:rPr>
-          <w:lang w:val="en-GB"/>
-        </w:rPr>
-      </w:pPr>
-      <w:r>
-        <w:rPr>
-          <w:lang w:val="en-GB"/>
-        </w:rPr>
-        <w:t>Item</w:t>
-      </w:r>
-      <w:r>
-        <w:rPr>
-          <w:lang w:val="en-GB"/>
-        </w:rPr>
-        <w:t xml:space="preserve"> 1</w:t>
-      </w:r>
-    </w:p>
-    <w:p>
-      <w:pPr>
-        <w:pStyle w:val="ListBullet"/>
-        <w:rPr>
-          <w:lang w:val="en-GB"/>
-        </w:rPr>
-      </w:pPr>
-      <w:r>
-        <w:rPr>
-          <w:lang w:val="en-GB"/>
-        </w:rPr>
-        <w:t>Item</w:t>
-      </w:r>
-      <w:r>
-        <w:rPr>
-          <w:lang w:val="en-GB"/>
-        </w:rPr>
-        <w:t xml:space="preserve"> 2</w:t>
-      </w:r>
-    </w:p>
-    <w:p>
-      <w:pPr>
-        <w:pStyle w:val="Heading2"/>
-        <w:rPr>
-          <w:lang w:val="en-GB"/>
-        </w:rPr>
-      </w:pPr>
-      <w:bookmarkStart w:id="12" w:name="_Toc21950235"/>
-      <w:r>
-        <w:rPr>
-          <w:lang w:val="en-GB"/>
-        </w:rPr>
-        <w:t>Footnotes</w:t>
-      </w:r>
-      <w:bookmarkEnd w:id="12"/>
-    </w:p>
-    <w:p>
-      <w:pPr>
-        <w:rPr>
-          <w:lang w:val="en-GB"/>
-        </w:rPr>
-      </w:pPr>
-      <w:r>
-        <w:rPr>
-          <w:lang w:val="en-GB"/>
-        </w:rPr>
-        <w:t>Example for text containing a footnote</w:t>
-      </w:r>
-      <w:r>
-        <w:rPr>
-          <w:lang w:val="en-GB"/>
-        </w:rPr>
-        <w:t>.</w:t>
-      </w:r>
-      <w:r>
-        <w:rPr>
-          <w:rStyle w:val="FootnoteReference"/>
-          <w:lang w:val="en-GB"/>
-        </w:rPr>
-        <w:footnoteReference w:id="1"/>
-      </w:r>
-    </w:p>
-    <w:p>
-      <w:pPr>
-        <w:pStyle w:val="Heading2"/>
-        <w:rPr>
-          <w:lang w:val="en-GB"/>
-        </w:rPr>
-      </w:pPr>
-      <w:bookmarkStart w:id="13" w:name="_Ref416163996"/>
-      <w:bookmarkStart w:id="14" w:name="_Toc21950236"/>
-      <w:r>
-        <w:rPr>
-          <w:lang w:val="en-GB"/>
-        </w:rPr>
-        <w:t>Figures</w:t>
-      </w:r>
-      <w:bookmarkEnd w:id="13"/>
-      <w:bookmarkEnd w:id="14"/>
-    </w:p>
-    <w:p>
-      <w:pPr>
-        <w:rPr>
-          <w:lang w:val="en-GB"/>
-        </w:rPr>
-      </w:pPr>
-      <w:r>
-        <w:rPr>
-          <w:lang w:val="en-GB"/>
-        </w:rPr>
-        <w:t>Please use the following option to insert graphical illustrations (e.g. Power Point charts):</w:t>
-      </w:r>
-    </w:p>
-    <w:p>
-      <w:pPr>
-        <w:rPr>
-          <w:lang w:val="en-GB"/>
-        </w:rPr>
-      </w:pPr>
-      <w:r>
-        <w:rPr>
-          <w:lang w:val="en-GB"/>
-        </w:rPr>
-        <w:t>Home Tab</w:t>
+        <w:sym w:font="Wingdings" w:char="F0E0"/>
       </w:r>
       <w:r>
         <w:rPr>
@@ -2917,47 +4477,19 @@
         </w:rPr>
         <w:t xml:space="preserve"> </w:t>
       </w:r>
-      <w:r>
-        <w:rPr>
-          <w:lang w:val="en-GB"/>
-        </w:rPr>
-        <w:sym w:font="Wingdings" w:char="F0E0"/>
-      </w:r>
-      <w:r>
-        <w:rPr>
-          <w:lang w:val="en-GB"/>
-        </w:rPr>
-        <w:t xml:space="preserve"> </w:t>
-      </w:r>
+      <w:proofErr w:type="spellStart"/>
       <w:r>
         <w:rPr>
           <w:lang w:val="en-GB"/>
         </w:rPr>
         <w:t>Paste</w:t>
       </w:r>
-      <w:r>
-        <w:rPr>
-          <w:lang w:val="en-GB"/>
-        </w:rPr>
-        <w:t xml:space="preserve"> </w:t>
-      </w:r>
-      <w:r>
-        <w:rPr>
-          <w:lang w:val="en-GB"/>
-        </w:rPr>
-        <w:sym w:font="Wingdings" w:char="F0E0"/>
-      </w:r>
-      <w:r>
-        <w:rPr>
-          <w:lang w:val="en-GB"/>
-        </w:rPr>
-        <w:t xml:space="preserve"> </w:t>
-      </w:r>
-      <w:r>
-        <w:rPr>
-          <w:lang w:val="en-GB"/>
-        </w:rPr>
-        <w:t xml:space="preserve">Paste Special… </w:t>
+      <w:proofErr w:type="spellEnd"/>
+      <w:r>
+        <w:rPr>
+          <w:lang w:val="en-GB"/>
+        </w:rPr>
+        <w:t xml:space="preserve"> Special… </w:t>
       </w:r>
       <w:r>
         <w:rPr>
@@ -3482,7 +5014,6 @@
           <w:noProof/>
           <w:lang w:eastAsia="de-CH"/>
         </w:rPr>
-        <w:lastRenderedPageBreak/>
         <w:drawing>
           <wp:inline distT="0" distB="0" distL="0" distR="0" wp14:anchorId="2655913C" wp14:editId="3BB162B2">
             <wp:extent cx="3616325" cy="2588895"/>
@@ -3501,7 +5032,7 @@
                     </pic:cNvPicPr>
                   </pic:nvPicPr>
                   <pic:blipFill>
-                    <a:blip r:embed="rId20" cstate="print">
+                    <a:blip r:embed="rId23" cstate="print">
                       <a:extLst>
                         <a:ext uri="{28A0092B-C50C-407E-A947-70E740481C1C}">
                           <a14:useLocalDpi xmlns:a14="http://schemas.microsoft.com/office/drawing/2010/main" val="0"/>
@@ -3541,8 +5072,8 @@
           <w:lang w:val="en-GB"/>
         </w:rPr>
       </w:pPr>
-      <w:bookmarkStart w:id="15" w:name="_Ref416163847"/>
-      <w:bookmarkStart w:id="16" w:name="_Toc416164694"/>
+      <w:bookmarkStart w:id="7" w:name="_Ref416163847"/>
+      <w:bookmarkStart w:id="8" w:name="_Toc416164694"/>
       <w:r>
         <w:t xml:space="preserve">Figure </w:t>
       </w:r>
@@ -3554,11 +5085,16 @@
           <w:t>1</w:t>
         </w:r>
       </w:fldSimple>
-      <w:bookmarkEnd w:id="15"/>
-      <w:r>
-        <w:t>: Example illustration</w:t>
-      </w:r>
-      <w:bookmarkEnd w:id="16"/>
+      <w:bookmarkEnd w:id="7"/>
+      <w:r>
+        <w:t xml:space="preserve">: Example </w:t>
+      </w:r>
+      <w:proofErr w:type="spellStart"/>
+      <w:r>
+        <w:t>illustration</w:t>
+      </w:r>
+      <w:bookmarkEnd w:id="8"/>
+      <w:proofErr w:type="spellEnd"/>
     </w:p>
     <w:p>
       <w:pPr>
@@ -3566,7 +5102,7 @@
           <w:lang w:val="en-GB" w:eastAsia="de-DE"/>
         </w:rPr>
       </w:pPr>
-      <w:bookmarkStart w:id="17" w:name="_Ref173053924"/>
+      <w:bookmarkStart w:id="9" w:name="_Ref173053924"/>
     </w:p>
     <w:p>
       <w:pPr>
@@ -3575,33 +5111,43 @@
           <w:lang w:val="en-GB"/>
         </w:rPr>
       </w:pPr>
-      <w:bookmarkStart w:id="18" w:name="_Ref416164013"/>
-      <w:bookmarkStart w:id="19" w:name="_Toc21950237"/>
-      <w:bookmarkEnd w:id="17"/>
+      <w:bookmarkStart w:id="10" w:name="_Ref416164013"/>
+      <w:bookmarkStart w:id="11" w:name="_Toc21950237"/>
+      <w:bookmarkEnd w:id="9"/>
       <w:r>
         <w:rPr>
           <w:lang w:val="en-GB"/>
         </w:rPr>
         <w:t>Tables</w:t>
       </w:r>
-      <w:bookmarkEnd w:id="18"/>
-      <w:bookmarkEnd w:id="19"/>
+      <w:bookmarkEnd w:id="10"/>
+      <w:bookmarkEnd w:id="11"/>
     </w:p>
     <w:p>
       <w:pPr>
         <w:pStyle w:val="Heading3"/>
       </w:pPr>
-      <w:bookmarkStart w:id="20" w:name="_Toc21950238"/>
+      <w:bookmarkStart w:id="12" w:name="_Toc21950238"/>
       <w:r>
         <w:t>Tables</w:t>
       </w:r>
       <w:r>
-        <w:t xml:space="preserve"> as </w:t>
-      </w:r>
+        <w:t xml:space="preserve"> </w:t>
+      </w:r>
+      <w:proofErr w:type="spellStart"/>
+      <w:r>
+        <w:t>as</w:t>
+      </w:r>
+      <w:proofErr w:type="spellEnd"/>
+      <w:r>
+        <w:t xml:space="preserve"> </w:t>
+      </w:r>
+      <w:proofErr w:type="spellStart"/>
       <w:r>
         <w:t>illustration</w:t>
       </w:r>
-      <w:bookmarkEnd w:id="20"/>
+      <w:bookmarkEnd w:id="12"/>
+      <w:proofErr w:type="spellEnd"/>
     </w:p>
     <w:p>
       <w:pPr>
@@ -3945,7 +5491,7 @@
                     </pic:cNvPicPr>
                   </pic:nvPicPr>
                   <pic:blipFill>
-                    <a:blip r:embed="rId21" cstate="print">
+                    <a:blip r:embed="rId24" cstate="print">
                       <a:extLst>
                         <a:ext uri="{28A0092B-C50C-407E-A947-70E740481C1C}">
                           <a14:useLocalDpi xmlns:a14="http://schemas.microsoft.com/office/drawing/2010/main" val="0"/>
@@ -3985,9 +5531,9 @@
           <w:lang w:val="en-GB"/>
         </w:rPr>
       </w:pPr>
-      <w:bookmarkStart w:id="21" w:name="_Ref172010041"/>
-      <w:bookmarkStart w:id="22" w:name="_Toc190598873"/>
-      <w:bookmarkStart w:id="23" w:name="_Toc416160904"/>
+      <w:bookmarkStart w:id="13" w:name="_Ref172010041"/>
+      <w:bookmarkStart w:id="14" w:name="_Toc190598873"/>
+      <w:bookmarkStart w:id="15" w:name="_Toc416160904"/>
       <w:r>
         <w:rPr>
           <w:lang w:val="en-GB"/>
@@ -4038,7 +5584,7 @@
         </w:rPr>
         <w:fldChar w:fldCharType="end"/>
       </w:r>
-      <w:bookmarkEnd w:id="21"/>
+      <w:bookmarkEnd w:id="13"/>
       <w:r>
         <w:rPr>
           <w:lang w:val="en-GB"/>
@@ -4063,32 +5609,32 @@
         </w:rPr>
         <w:t xml:space="preserve"> imported as </w:t>
       </w:r>
-      <w:bookmarkEnd w:id="22"/>
+      <w:bookmarkEnd w:id="14"/>
       <w:r>
         <w:rPr>
           <w:lang w:val="en-GB"/>
         </w:rPr>
         <w:t>illustration</w:t>
       </w:r>
-      <w:bookmarkEnd w:id="23"/>
+      <w:bookmarkEnd w:id="15"/>
     </w:p>
     <w:p>
       <w:pPr>
         <w:pStyle w:val="Heading3"/>
       </w:pPr>
-      <w:bookmarkStart w:id="24" w:name="_Toc21950239"/>
+      <w:bookmarkStart w:id="16" w:name="_Toc21950239"/>
       <w:r>
         <w:t>Word tables</w:t>
       </w:r>
-      <w:bookmarkEnd w:id="24"/>
-    </w:p>
-    <w:p>
-      <w:pPr>
-        <w:rPr>
-          <w:lang w:val="en-GB"/>
-        </w:rPr>
-      </w:pPr>
-      <w:bookmarkStart w:id="25" w:name="_Toc511191246"/>
+      <w:bookmarkEnd w:id="16"/>
+    </w:p>
+    <w:p>
+      <w:pPr>
+        <w:rPr>
+          <w:lang w:val="en-GB"/>
+        </w:rPr>
+      </w:pPr>
+      <w:bookmarkStart w:id="17" w:name="_Toc511191246"/>
       <w:r>
         <w:rPr>
           <w:lang w:val="en-GB"/>
@@ -4263,6 +5809,7 @@
         <w:rPr>
           <w:lang w:val="en-GB"/>
         </w:rPr>
+        <w:lastRenderedPageBreak/>
         <w:t xml:space="preserve">Reformat accordingly to </w:t>
       </w:r>
       <w:r>
@@ -4417,19 +5964,34 @@
                 <w:lang w:val="en-GB"/>
               </w:rPr>
             </w:pPr>
+            <w:proofErr w:type="spellStart"/>
             <w:r>
               <w:rPr>
                 <w:lang w:val="en-GB"/>
               </w:rPr>
-              <w:t xml:space="preserve">Bezeichnung der </w:t>
+              <w:t>Bezeichnung</w:t>
+            </w:r>
+            <w:proofErr w:type="spellEnd"/>
+            <w:r>
+              <w:rPr>
+                <w:lang w:val="en-GB"/>
+              </w:rPr>
+              <w:t xml:space="preserve"> der </w:t>
             </w:r>
             <w:r>
               <w:rPr>
                 <w:lang w:val="en-GB"/>
               </w:rPr>
               <w:br/>
+            </w:r>
+            <w:proofErr w:type="spellStart"/>
+            <w:r>
+              <w:rPr>
+                <w:lang w:val="en-GB"/>
+              </w:rPr>
               <w:t>Grössenklasse</w:t>
             </w:r>
+            <w:proofErr w:type="spellEnd"/>
           </w:p>
         </w:tc>
         <w:tc>
@@ -4451,18 +6013,54 @@
                 <w:lang w:val="en-GB"/>
               </w:rPr>
             </w:pPr>
+            <w:proofErr w:type="spellStart"/>
             <w:r>
               <w:rPr>
                 <w:lang w:val="en-GB"/>
               </w:rPr>
-              <w:t xml:space="preserve">Anzahl Beschäftigte </w:t>
+              <w:t>Anzahl</w:t>
+            </w:r>
+            <w:proofErr w:type="spellEnd"/>
+            <w:r>
+              <w:rPr>
+                <w:lang w:val="en-GB"/>
+              </w:rPr>
+              <w:t xml:space="preserve"> </w:t>
+            </w:r>
+            <w:proofErr w:type="spellStart"/>
+            <w:r>
+              <w:rPr>
+                <w:lang w:val="en-GB"/>
+              </w:rPr>
+              <w:t>Beschäftigte</w:t>
+            </w:r>
+            <w:proofErr w:type="spellEnd"/>
+            <w:r>
+              <w:rPr>
+                <w:lang w:val="en-GB"/>
+              </w:rPr>
+              <w:t xml:space="preserve"> </w:t>
             </w:r>
             <w:r>
               <w:rPr>
                 <w:lang w:val="en-GB"/>
               </w:rPr>
               <w:br/>
-              <w:t>(Vollzeitäquivalent)</w:t>
+              <w:t>(</w:t>
+            </w:r>
+            <w:proofErr w:type="spellStart"/>
+            <w:r>
+              <w:rPr>
+                <w:lang w:val="en-GB"/>
+              </w:rPr>
+              <w:t>Vollzeitäquivalent</w:t>
+            </w:r>
+            <w:proofErr w:type="spellEnd"/>
+            <w:r>
+              <w:rPr>
+                <w:lang w:val="en-GB"/>
+              </w:rPr>
+              <w:t>)</w:t>
             </w:r>
           </w:p>
         </w:tc>
@@ -4484,12 +6082,14 @@
                 <w:lang w:val="en-GB"/>
               </w:rPr>
             </w:pPr>
+            <w:proofErr w:type="spellStart"/>
             <w:r>
               <w:rPr>
                 <w:lang w:val="en-GB"/>
               </w:rPr>
               <w:t>Kleinunternehmen</w:t>
             </w:r>
+            <w:proofErr w:type="spellEnd"/>
           </w:p>
         </w:tc>
         <w:tc>
@@ -4512,7 +6112,21 @@
               <w:rPr>
                 <w:lang w:val="en-GB"/>
               </w:rPr>
-              <w:t>10 bis unter 50</w:t>
+              <w:t xml:space="preserve">10 bis </w:t>
+            </w:r>
+            <w:proofErr w:type="spellStart"/>
+            <w:r>
+              <w:rPr>
+                <w:lang w:val="en-GB"/>
+              </w:rPr>
+              <w:t>unter</w:t>
+            </w:r>
+            <w:proofErr w:type="spellEnd"/>
+            <w:r>
+              <w:rPr>
+                <w:lang w:val="en-GB"/>
+              </w:rPr>
+              <w:t xml:space="preserve"> 50</w:t>
             </w:r>
           </w:p>
         </w:tc>
@@ -4534,11 +6148,33 @@
                 <w:lang w:val="en-GB"/>
               </w:rPr>
             </w:pPr>
+            <w:proofErr w:type="spellStart"/>
             <w:r>
               <w:rPr>
                 <w:lang w:val="en-GB"/>
               </w:rPr>
-              <w:t>Mittlere Unternehmen 1</w:t>
+              <w:t>Mittlere</w:t>
+            </w:r>
+            <w:proofErr w:type="spellEnd"/>
+            <w:r>
+              <w:rPr>
+                <w:lang w:val="en-GB"/>
+              </w:rPr>
+              <w:t xml:space="preserve"> </w:t>
+            </w:r>
+            <w:proofErr w:type="spellStart"/>
+            <w:r>
+              <w:rPr>
+                <w:lang w:val="en-GB"/>
+              </w:rPr>
+              <w:t>Unternehmen</w:t>
+            </w:r>
+            <w:proofErr w:type="spellEnd"/>
+            <w:r>
+              <w:rPr>
+                <w:lang w:val="en-GB"/>
+              </w:rPr>
+              <w:t xml:space="preserve"> 1</w:t>
             </w:r>
           </w:p>
         </w:tc>
@@ -4565,7 +6201,21 @@
               <w:rPr>
                 <w:lang w:val="en-GB"/>
               </w:rPr>
-              <w:t>50 bis unter 100</w:t>
+              <w:t xml:space="preserve">50 bis </w:t>
+            </w:r>
+            <w:proofErr w:type="spellStart"/>
+            <w:r>
+              <w:rPr>
+                <w:lang w:val="en-GB"/>
+              </w:rPr>
+              <w:t>unter</w:t>
+            </w:r>
+            <w:proofErr w:type="spellEnd"/>
+            <w:r>
+              <w:rPr>
+                <w:lang w:val="en-GB"/>
+              </w:rPr>
+              <w:t xml:space="preserve"> 100</w:t>
             </w:r>
           </w:p>
         </w:tc>
@@ -4587,11 +6237,33 @@
                 <w:lang w:val="en-GB"/>
               </w:rPr>
             </w:pPr>
+            <w:proofErr w:type="spellStart"/>
             <w:r>
               <w:rPr>
                 <w:lang w:val="en-GB"/>
               </w:rPr>
-              <w:t>Mittlere Unternehmen 2</w:t>
+              <w:t>Mittlere</w:t>
+            </w:r>
+            <w:proofErr w:type="spellEnd"/>
+            <w:r>
+              <w:rPr>
+                <w:lang w:val="en-GB"/>
+              </w:rPr>
+              <w:t xml:space="preserve"> </w:t>
+            </w:r>
+            <w:proofErr w:type="spellStart"/>
+            <w:r>
+              <w:rPr>
+                <w:lang w:val="en-GB"/>
+              </w:rPr>
+              <w:t>Unternehmen</w:t>
+            </w:r>
+            <w:proofErr w:type="spellEnd"/>
+            <w:r>
+              <w:rPr>
+                <w:lang w:val="en-GB"/>
+              </w:rPr>
+              <w:t xml:space="preserve"> 2</w:t>
             </w:r>
           </w:p>
         </w:tc>
@@ -4615,7 +6287,21 @@
               <w:rPr>
                 <w:lang w:val="en-GB"/>
               </w:rPr>
-              <w:t>100 bis unter 250</w:t>
+              <w:t xml:space="preserve">100 bis </w:t>
+            </w:r>
+            <w:proofErr w:type="spellStart"/>
+            <w:r>
+              <w:rPr>
+                <w:lang w:val="en-GB"/>
+              </w:rPr>
+              <w:t>unter</w:t>
+            </w:r>
+            <w:proofErr w:type="spellEnd"/>
+            <w:r>
+              <w:rPr>
+                <w:lang w:val="en-GB"/>
+              </w:rPr>
+              <w:t xml:space="preserve"> 250</w:t>
             </w:r>
           </w:p>
         </w:tc>
@@ -4628,9 +6314,9 @@
           <w:lang w:val="en-GB"/>
         </w:rPr>
       </w:pPr>
-      <w:bookmarkStart w:id="26" w:name="_Ref172010521"/>
-      <w:bookmarkStart w:id="27" w:name="_Toc190598872"/>
-      <w:bookmarkStart w:id="28" w:name="_Toc416160905"/>
+      <w:bookmarkStart w:id="18" w:name="_Ref172010521"/>
+      <w:bookmarkStart w:id="19" w:name="_Toc190598872"/>
+      <w:bookmarkStart w:id="20" w:name="_Toc416160905"/>
       <w:r>
         <w:rPr>
           <w:lang w:val="en-GB"/>
@@ -4680,7 +6366,7 @@
         </w:rPr>
         <w:fldChar w:fldCharType="end"/>
       </w:r>
-      <w:bookmarkEnd w:id="26"/>
+      <w:bookmarkEnd w:id="18"/>
       <w:r>
         <w:rPr>
           <w:lang w:val="en-GB"/>
@@ -4693,8 +6379,8 @@
         </w:rPr>
         <w:t>Example for a table created by Word</w:t>
       </w:r>
-      <w:bookmarkEnd w:id="27"/>
-      <w:bookmarkEnd w:id="28"/>
+      <w:bookmarkEnd w:id="19"/>
+      <w:bookmarkEnd w:id="20"/>
     </w:p>
     <w:p>
       <w:pPr>
@@ -4703,14 +6389,14 @@
           <w:lang w:val="en-GB"/>
         </w:rPr>
       </w:pPr>
-      <w:bookmarkStart w:id="29" w:name="_Toc21950240"/>
+      <w:bookmarkStart w:id="21" w:name="_Toc21950240"/>
       <w:r>
         <w:rPr>
           <w:lang w:val="en-GB"/>
         </w:rPr>
         <w:t>Changing the font</w:t>
       </w:r>
-      <w:bookmarkEnd w:id="29"/>
+      <w:bookmarkEnd w:id="21"/>
     </w:p>
     <w:p>
       <w:pPr>
@@ -4929,9 +6615,9 @@
       <w:pPr>
         <w:pStyle w:val="Heading1withoutnumbering"/>
       </w:pPr>
-      <w:bookmarkStart w:id="30" w:name="_Toc21950241"/>
-      <w:bookmarkStart w:id="31" w:name="_Toc51063184"/>
-      <w:bookmarkStart w:id="32" w:name="_Toc10599446"/>
+      <w:bookmarkStart w:id="22" w:name="_Toc21950241"/>
+      <w:bookmarkStart w:id="23" w:name="_Toc51063184"/>
+      <w:bookmarkStart w:id="24" w:name="_Toc10599446"/>
       <w:r>
         <w:lastRenderedPageBreak/>
         <w:t>R</w:t>
@@ -4942,9 +6628,9 @@
       <w:r>
         <w:t>erences</w:t>
       </w:r>
-      <w:bookmarkEnd w:id="30"/>
-    </w:p>
-    <w:bookmarkEnd w:id="31"/>
+      <w:bookmarkEnd w:id="22"/>
+    </w:p>
+    <w:bookmarkEnd w:id="23"/>
     <w:p>
       <w:pPr>
         <w:pStyle w:val="Literatureentry"/>
@@ -4952,6 +6638,7 @@
           <w:lang w:val="de-CH"/>
         </w:rPr>
       </w:pPr>
+      <w:proofErr w:type="spellStart"/>
       <w:r>
         <w:rPr>
           <w:snapToGrid/>
@@ -4973,28 +6660,39 @@
         </w:rPr>
         <w:t>ting</w:t>
       </w:r>
+      <w:proofErr w:type="spellEnd"/>
       <w:r>
         <w:rPr>
           <w:lang w:val="de-CH"/>
         </w:rPr>
         <w:t>: „</w:t>
       </w:r>
+      <w:proofErr w:type="spellStart"/>
       <w:r>
         <w:rPr>
           <w:lang w:val="de-CH"/>
         </w:rPr>
         <w:t>Literature</w:t>
       </w:r>
+      <w:proofErr w:type="spellEnd"/>
       <w:r>
         <w:rPr>
           <w:lang w:val="de-CH"/>
         </w:rPr>
-        <w:t xml:space="preserve"> entry</w:t>
-      </w:r>
+        <w:t xml:space="preserve"> </w:t>
+      </w:r>
+      <w:proofErr w:type="spellStart"/>
       <w:r>
         <w:rPr>
           <w:lang w:val="de-CH"/>
         </w:rPr>
+        <w:t>entry</w:t>
+      </w:r>
+      <w:proofErr w:type="spellEnd"/>
+      <w:r>
+        <w:rPr>
+          <w:lang w:val="de-CH"/>
+        </w:rPr>
         <w:t>“</w:t>
       </w:r>
     </w:p>
@@ -5005,8 +6703,8 @@
           <w:lang w:val="de-CH"/>
         </w:rPr>
       </w:pPr>
-      <w:bookmarkStart w:id="33" w:name="Abbildungsverzeichnis"/>
-      <w:bookmarkStart w:id="34" w:name="_Toc59933380"/>
+      <w:bookmarkStart w:id="25" w:name="Abbildungsverzeichnis"/>
+      <w:bookmarkStart w:id="26" w:name="_Toc59933380"/>
       <w:r>
         <w:rPr>
           <w:lang w:val="de-CH"/>
@@ -5057,11 +6755,33 @@
           <w:lang w:val="de-CH"/>
         </w:rPr>
       </w:pPr>
+      <w:proofErr w:type="spellStart"/>
       <w:r>
         <w:rPr>
           <w:lang w:val="de-CH"/>
         </w:rPr>
-        <w:t>Ebster, Claus/Stalzer, Lieselotte (2008): Wissenschaftliches Arbeiten für Wirtschafts- und Sozialwissenschaftler. 3., überarbeitete Auflage. Wien: Facultas (UTB 2471).</w:t>
+        <w:t>Ebster</w:t>
+      </w:r>
+      <w:proofErr w:type="spellEnd"/>
+      <w:r>
+        <w:rPr>
+          <w:lang w:val="de-CH"/>
+        </w:rPr>
+        <w:t>, Claus/</w:t>
+      </w:r>
+      <w:proofErr w:type="spellStart"/>
+      <w:r>
+        <w:rPr>
+          <w:lang w:val="de-CH"/>
+        </w:rPr>
+        <w:t>Stalzer</w:t>
+      </w:r>
+      <w:proofErr w:type="spellEnd"/>
+      <w:r>
+        <w:rPr>
+          <w:lang w:val="de-CH"/>
+        </w:rPr>
+        <w:t>, Lieselotte (2008): Wissenschaftliches Arbeiten für Wirtschafts- und Sozialwissenschaftler. 3., überarbeitete Auflage. Wien: Facultas (UTB 2471).</w:t>
       </w:r>
     </w:p>
     <w:p>
@@ -5137,7 +6857,21 @@
         <w:rPr>
           <w:lang w:val="de-CH"/>
         </w:rPr>
-        <w:t>Langer, Inghard/Schulz von Thun, Friedemann/Tausch, Reinhard (2011): Sich verständlich ausdrücken. 9., neu gestaltete Auflage. München: Ernst Reinhardt.</w:t>
+        <w:t xml:space="preserve">Langer, </w:t>
+      </w:r>
+      <w:proofErr w:type="spellStart"/>
+      <w:r>
+        <w:rPr>
+          <w:lang w:val="de-CH"/>
+        </w:rPr>
+        <w:t>Inghard</w:t>
+      </w:r>
+      <w:proofErr w:type="spellEnd"/>
+      <w:r>
+        <w:rPr>
+          <w:lang w:val="de-CH"/>
+        </w:rPr>
+        <w:t>/Schulz von Thun, Friedemann/Tausch, Reinhard (2011): Sich verständlich ausdrücken. 9., neu gestaltete Auflage. München: Ernst Reinhardt.</w:t>
       </w:r>
     </w:p>
     <w:p>
@@ -5161,11 +6895,19 @@
           <w:lang w:val="de-CH"/>
         </w:rPr>
       </w:pPr>
+      <w:proofErr w:type="spellStart"/>
       <w:r>
         <w:rPr>
           <w:lang w:val="de-CH"/>
         </w:rPr>
-        <w:t xml:space="preserve">Runkehl, Jens/Siever, Torsten (2001): Das Zitat im Internet. </w:t>
+        <w:t>Runkehl</w:t>
+      </w:r>
+      <w:proofErr w:type="spellEnd"/>
+      <w:r>
+        <w:rPr>
+          <w:lang w:val="de-CH"/>
+        </w:rPr>
+        <w:t xml:space="preserve">, Jens/Siever, Torsten (2001): Das Zitat im Internet. </w:t>
       </w:r>
       <w:r>
         <w:rPr>
@@ -5183,7 +6925,49 @@
         <w:rPr>
           <w:lang w:val="en-GB"/>
         </w:rPr>
-        <w:t xml:space="preserve">de/publishing/literatur/suche/show.aspx?id=1 [Stand: 10. </w:t>
+        <w:t>de/publishing/</w:t>
+      </w:r>
+      <w:proofErr w:type="spellStart"/>
+      <w:r>
+        <w:rPr>
+          <w:lang w:val="en-GB"/>
+        </w:rPr>
+        <w:t>literatur</w:t>
+      </w:r>
+      <w:proofErr w:type="spellEnd"/>
+      <w:r>
+        <w:rPr>
+          <w:lang w:val="en-GB"/>
+        </w:rPr>
+        <w:t>/</w:t>
+      </w:r>
+      <w:proofErr w:type="spellStart"/>
+      <w:r>
+        <w:rPr>
+          <w:lang w:val="en-GB"/>
+        </w:rPr>
+        <w:t>suche</w:t>
+      </w:r>
+      <w:proofErr w:type="spellEnd"/>
+      <w:r>
+        <w:rPr>
+          <w:lang w:val="en-GB"/>
+        </w:rPr>
+        <w:t>/</w:t>
+      </w:r>
+      <w:proofErr w:type="spellStart"/>
+      <w:r>
+        <w:rPr>
+          <w:lang w:val="en-GB"/>
+        </w:rPr>
+        <w:t>show.aspx?id</w:t>
+      </w:r>
+      <w:proofErr w:type="spellEnd"/>
+      <w:r>
+        <w:rPr>
+          <w:lang w:val="en-GB"/>
+        </w:rPr>
+        <w:t xml:space="preserve">=1 [Stand: 10. </w:t>
       </w:r>
       <w:r>
         <w:rPr>
@@ -5679,13 +7463,23 @@
                 <w:lang w:val="en-US"/>
               </w:rPr>
             </w:pPr>
+            <w:proofErr w:type="spellStart"/>
             <w:r>
               <w:rPr>
                 <w:rFonts w:cs="Arial"/>
                 <w:szCs w:val="22"/>
                 <w:lang w:val="en-US"/>
               </w:rPr>
-              <w:t>DeepL Write</w:t>
+              <w:t>DeepL</w:t>
+            </w:r>
+            <w:proofErr w:type="spellEnd"/>
+            <w:r>
+              <w:rPr>
+                <w:rFonts w:cs="Arial"/>
+                <w:szCs w:val="22"/>
+                <w:lang w:val="en-US"/>
+              </w:rPr>
+              <w:t xml:space="preserve"> Write</w:t>
             </w:r>
           </w:p>
         </w:tc>
@@ -5789,13 +7583,23 @@
                 <w:lang w:val="en-US"/>
               </w:rPr>
             </w:pPr>
+            <w:proofErr w:type="spellStart"/>
             <w:r>
               <w:rPr>
                 <w:rFonts w:cs="Arial"/>
                 <w:szCs w:val="22"/>
                 <w:lang w:val="en-US"/>
               </w:rPr>
-              <w:t>DeepL Translate</w:t>
+              <w:t>DeepL</w:t>
+            </w:r>
+            <w:proofErr w:type="spellEnd"/>
+            <w:r>
+              <w:rPr>
+                <w:rFonts w:cs="Arial"/>
+                <w:szCs w:val="22"/>
+                <w:lang w:val="en-US"/>
+              </w:rPr>
+              <w:t xml:space="preserve"> Translate</w:t>
             </w:r>
           </w:p>
         </w:tc>
@@ -5991,6 +7795,7 @@
                 <w:lang w:val="en-US"/>
               </w:rPr>
             </w:pPr>
+            <w:proofErr w:type="spellStart"/>
             <w:r>
               <w:rPr>
                 <w:rFonts w:cs="Arial"/>
@@ -5999,6 +7804,7 @@
               </w:rPr>
               <w:t>Litmaps</w:t>
             </w:r>
+            <w:proofErr w:type="spellEnd"/>
           </w:p>
         </w:tc>
         <w:tc>
@@ -6384,9 +8190,9 @@
           <w:lang w:val="en-GB"/>
         </w:rPr>
       </w:pPr>
-      <w:bookmarkStart w:id="35" w:name="_Toc21950242"/>
-      <w:bookmarkEnd w:id="33"/>
-      <w:bookmarkEnd w:id="34"/>
+      <w:bookmarkStart w:id="27" w:name="_Toc21950242"/>
+      <w:bookmarkEnd w:id="25"/>
+      <w:bookmarkEnd w:id="26"/>
       <w:r>
         <w:rPr>
           <w:lang w:val="en-GB"/>
@@ -6406,7 +8212,7 @@
         </w:rPr>
         <w:t>igures</w:t>
       </w:r>
-      <w:bookmarkEnd w:id="35"/>
+      <w:bookmarkEnd w:id="27"/>
     </w:p>
     <w:p>
       <w:pPr>
@@ -6854,7 +8660,7 @@
           <w:lang w:val="en-GB"/>
         </w:rPr>
       </w:pPr>
-      <w:bookmarkStart w:id="36" w:name="_Toc21950243"/>
+      <w:bookmarkStart w:id="28" w:name="_Toc21950243"/>
       <w:r>
         <w:rPr>
           <w:lang w:val="en-GB"/>
@@ -6862,7 +8668,7 @@
         <w:lastRenderedPageBreak/>
         <w:t>List of Tables</w:t>
       </w:r>
-      <w:bookmarkEnd w:id="36"/>
+      <w:bookmarkEnd w:id="28"/>
       <w:r>
         <w:rPr>
           <w:lang w:val="en-GB"/>
@@ -7053,7 +8859,7 @@
           <w:lang w:val="en-GB"/>
         </w:rPr>
       </w:pPr>
-      <w:bookmarkStart w:id="37" w:name="_Toc21950244"/>
+      <w:bookmarkStart w:id="29" w:name="_Toc21950244"/>
       <w:r>
         <w:rPr>
           <w:lang w:val="en-GB"/>
@@ -7068,7 +8874,7 @@
         </w:rPr>
         <w:t>Abbreviations</w:t>
       </w:r>
-      <w:bookmarkEnd w:id="37"/>
+      <w:bookmarkEnd w:id="29"/>
     </w:p>
     <w:p>
       <w:pPr>
@@ -7150,8 +8956,8 @@
           <w:lang w:val="en-GB"/>
         </w:rPr>
       </w:pPr>
-      <w:bookmarkStart w:id="38" w:name="_Toc21950245"/>
-      <w:bookmarkEnd w:id="32"/>
+      <w:bookmarkStart w:id="30" w:name="_Toc21950245"/>
+      <w:bookmarkEnd w:id="24"/>
       <w:r>
         <w:rPr>
           <w:lang w:val="en-GB"/>
@@ -7159,7 +8965,7 @@
         <w:lastRenderedPageBreak/>
         <w:t>Appendix</w:t>
       </w:r>
-      <w:bookmarkEnd w:id="38"/>
+      <w:bookmarkEnd w:id="30"/>
     </w:p>
     <w:p>
       <w:pPr>
@@ -7216,7 +9022,7 @@
         <w:t>without numbering). To structure your appendices use CAPITAL LETTERS (Appendix A, Appendix B etc.).</w:t>
       </w:r>
     </w:p>
-    <w:bookmarkEnd w:id="25"/>
+    <w:bookmarkEnd w:id="17"/>
     <w:p>
       <w:pPr>
         <w:rPr>
@@ -7394,7 +9200,15 @@
         <w:footnoteRef/>
       </w:r>
       <w:r>
-        <w:t>Example Footnote.</w:t>
+        <w:t xml:space="preserve">Example </w:t>
+      </w:r>
+      <w:proofErr w:type="spellStart"/>
+      <w:r>
+        <w:t>Footnote</w:t>
+      </w:r>
+      <w:proofErr w:type="spellEnd"/>
+      <w:r>
+        <w:t>.</w:t>
       </w:r>
     </w:p>
   </w:footnote>
@@ -7515,11 +9329,16 @@
     <w:pPr>
       <w:pStyle w:val="Header"/>
     </w:pPr>
+    <w:proofErr w:type="spellStart"/>
     <w:r>
       <w:t>A</w:t>
     </w:r>
     <w:r>
-      <w:t>bbreviated title</w:t>
+      <w:t>bbreviated</w:t>
+    </w:r>
+    <w:proofErr w:type="spellEnd"/>
+    <w:r>
+      <w:t xml:space="preserve"> title</w:t>
     </w:r>
   </w:p>
 </w:hdr>
@@ -7745,6 +9564,232 @@
     </w:lvl>
   </w:abstractNum>
   <w:abstractNum w:abstractNumId="10" w15:restartNumberingAfterBreak="0">
+    <w:nsid w:val="00EB5560"/>
+    <w:multiLevelType w:val="hybridMultilevel"/>
+    <w:tmpl w:val="02CE1886"/>
+    <w:lvl w:ilvl="0" w:tplc="08090001">
+      <w:start w:val="1"/>
+      <w:numFmt w:val="bullet"/>
+      <w:lvlText w:val=""/>
+      <w:lvlJc w:val="left"/>
+      <w:pPr>
+        <w:ind w:left="720" w:hanging="360"/>
+      </w:pPr>
+      <w:rPr>
+        <w:rFonts w:ascii="Symbol" w:hAnsi="Symbol" w:hint="default"/>
+      </w:rPr>
+    </w:lvl>
+    <w:lvl w:ilvl="1" w:tplc="08090003" w:tentative="1">
+      <w:start w:val="1"/>
+      <w:numFmt w:val="bullet"/>
+      <w:lvlText w:val="o"/>
+      <w:lvlJc w:val="left"/>
+      <w:pPr>
+        <w:ind w:left="1440" w:hanging="360"/>
+      </w:pPr>
+      <w:rPr>
+        <w:rFonts w:ascii="Courier New" w:hAnsi="Courier New" w:cs="Courier New" w:hint="default"/>
+      </w:rPr>
+    </w:lvl>
+    <w:lvl w:ilvl="2" w:tplc="08090005" w:tentative="1">
+      <w:start w:val="1"/>
+      <w:numFmt w:val="bullet"/>
+      <w:lvlText w:val=""/>
+      <w:lvlJc w:val="left"/>
+      <w:pPr>
+        <w:ind w:left="2160" w:hanging="360"/>
+      </w:pPr>
+      <w:rPr>
+        <w:rFonts w:ascii="Wingdings" w:hAnsi="Wingdings" w:hint="default"/>
+      </w:rPr>
+    </w:lvl>
+    <w:lvl w:ilvl="3" w:tplc="08090001" w:tentative="1">
+      <w:start w:val="1"/>
+      <w:numFmt w:val="bullet"/>
+      <w:lvlText w:val=""/>
+      <w:lvlJc w:val="left"/>
+      <w:pPr>
+        <w:ind w:left="2880" w:hanging="360"/>
+      </w:pPr>
+      <w:rPr>
+        <w:rFonts w:ascii="Symbol" w:hAnsi="Symbol" w:hint="default"/>
+      </w:rPr>
+    </w:lvl>
+    <w:lvl w:ilvl="4" w:tplc="08090003" w:tentative="1">
+      <w:start w:val="1"/>
+      <w:numFmt w:val="bullet"/>
+      <w:lvlText w:val="o"/>
+      <w:lvlJc w:val="left"/>
+      <w:pPr>
+        <w:ind w:left="3600" w:hanging="360"/>
+      </w:pPr>
+      <w:rPr>
+        <w:rFonts w:ascii="Courier New" w:hAnsi="Courier New" w:cs="Courier New" w:hint="default"/>
+      </w:rPr>
+    </w:lvl>
+    <w:lvl w:ilvl="5" w:tplc="08090005" w:tentative="1">
+      <w:start w:val="1"/>
+      <w:numFmt w:val="bullet"/>
+      <w:lvlText w:val=""/>
+      <w:lvlJc w:val="left"/>
+      <w:pPr>
+        <w:ind w:left="4320" w:hanging="360"/>
+      </w:pPr>
+      <w:rPr>
+        <w:rFonts w:ascii="Wingdings" w:hAnsi="Wingdings" w:hint="default"/>
+      </w:rPr>
+    </w:lvl>
+    <w:lvl w:ilvl="6" w:tplc="08090001" w:tentative="1">
+      <w:start w:val="1"/>
+      <w:numFmt w:val="bullet"/>
+      <w:lvlText w:val=""/>
+      <w:lvlJc w:val="left"/>
+      <w:pPr>
+        <w:ind w:left="5040" w:hanging="360"/>
+      </w:pPr>
+      <w:rPr>
+        <w:rFonts w:ascii="Symbol" w:hAnsi="Symbol" w:hint="default"/>
+      </w:rPr>
+    </w:lvl>
+    <w:lvl w:ilvl="7" w:tplc="08090003" w:tentative="1">
+      <w:start w:val="1"/>
+      <w:numFmt w:val="bullet"/>
+      <w:lvlText w:val="o"/>
+      <w:lvlJc w:val="left"/>
+      <w:pPr>
+        <w:ind w:left="5760" w:hanging="360"/>
+      </w:pPr>
+      <w:rPr>
+        <w:rFonts w:ascii="Courier New" w:hAnsi="Courier New" w:cs="Courier New" w:hint="default"/>
+      </w:rPr>
+    </w:lvl>
+    <w:lvl w:ilvl="8" w:tplc="08090005" w:tentative="1">
+      <w:start w:val="1"/>
+      <w:numFmt w:val="bullet"/>
+      <w:lvlText w:val=""/>
+      <w:lvlJc w:val="left"/>
+      <w:pPr>
+        <w:ind w:left="6480" w:hanging="360"/>
+      </w:pPr>
+      <w:rPr>
+        <w:rFonts w:ascii="Wingdings" w:hAnsi="Wingdings" w:hint="default"/>
+      </w:rPr>
+    </w:lvl>
+  </w:abstractNum>
+  <w:abstractNum w:abstractNumId="11" w15:restartNumberingAfterBreak="0">
+    <w:nsid w:val="18105CEC"/>
+    <w:multiLevelType w:val="hybridMultilevel"/>
+    <w:tmpl w:val="90B631AA"/>
+    <w:lvl w:ilvl="0" w:tplc="0809000F">
+      <w:start w:val="1"/>
+      <w:numFmt w:val="decimal"/>
+      <w:lvlText w:val="%1."/>
+      <w:lvlJc w:val="left"/>
+      <w:pPr>
+        <w:ind w:left="720" w:hanging="360"/>
+      </w:pPr>
+      <w:rPr>
+        <w:rFonts w:hint="default"/>
+      </w:rPr>
+    </w:lvl>
+    <w:lvl w:ilvl="1" w:tplc="FFFFFFFF" w:tentative="1">
+      <w:start w:val="1"/>
+      <w:numFmt w:val="bullet"/>
+      <w:lvlText w:val="o"/>
+      <w:lvlJc w:val="left"/>
+      <w:pPr>
+        <w:ind w:left="1440" w:hanging="360"/>
+      </w:pPr>
+      <w:rPr>
+        <w:rFonts w:ascii="Courier New" w:hAnsi="Courier New" w:cs="Courier New" w:hint="default"/>
+      </w:rPr>
+    </w:lvl>
+    <w:lvl w:ilvl="2" w:tplc="FFFFFFFF" w:tentative="1">
+      <w:start w:val="1"/>
+      <w:numFmt w:val="bullet"/>
+      <w:lvlText w:val=""/>
+      <w:lvlJc w:val="left"/>
+      <w:pPr>
+        <w:ind w:left="2160" w:hanging="360"/>
+      </w:pPr>
+      <w:rPr>
+        <w:rFonts w:ascii="Wingdings" w:hAnsi="Wingdings" w:hint="default"/>
+      </w:rPr>
+    </w:lvl>
+    <w:lvl w:ilvl="3" w:tplc="FFFFFFFF" w:tentative="1">
+      <w:start w:val="1"/>
+      <w:numFmt w:val="bullet"/>
+      <w:lvlText w:val=""/>
+      <w:lvlJc w:val="left"/>
+      <w:pPr>
+        <w:ind w:left="2880" w:hanging="360"/>
+      </w:pPr>
+      <w:rPr>
+        <w:rFonts w:ascii="Symbol" w:hAnsi="Symbol" w:hint="default"/>
+      </w:rPr>
+    </w:lvl>
+    <w:lvl w:ilvl="4" w:tplc="FFFFFFFF" w:tentative="1">
+      <w:start w:val="1"/>
+      <w:numFmt w:val="bullet"/>
+      <w:lvlText w:val="o"/>
+      <w:lvlJc w:val="left"/>
+      <w:pPr>
+        <w:ind w:left="3600" w:hanging="360"/>
+      </w:pPr>
+      <w:rPr>
+        <w:rFonts w:ascii="Courier New" w:hAnsi="Courier New" w:cs="Courier New" w:hint="default"/>
+      </w:rPr>
+    </w:lvl>
+    <w:lvl w:ilvl="5" w:tplc="FFFFFFFF" w:tentative="1">
+      <w:start w:val="1"/>
+      <w:numFmt w:val="bullet"/>
+      <w:lvlText w:val=""/>
+      <w:lvlJc w:val="left"/>
+      <w:pPr>
+        <w:ind w:left="4320" w:hanging="360"/>
+      </w:pPr>
+      <w:rPr>
+        <w:rFonts w:ascii="Wingdings" w:hAnsi="Wingdings" w:hint="default"/>
+      </w:rPr>
+    </w:lvl>
+    <w:lvl w:ilvl="6" w:tplc="FFFFFFFF" w:tentative="1">
+      <w:start w:val="1"/>
+      <w:numFmt w:val="bullet"/>
+      <w:lvlText w:val=""/>
+      <w:lvlJc w:val="left"/>
+      <w:pPr>
+        <w:ind w:left="5040" w:hanging="360"/>
+      </w:pPr>
+      <w:rPr>
+        <w:rFonts w:ascii="Symbol" w:hAnsi="Symbol" w:hint="default"/>
+      </w:rPr>
+    </w:lvl>
+    <w:lvl w:ilvl="7" w:tplc="FFFFFFFF" w:tentative="1">
+      <w:start w:val="1"/>
+      <w:numFmt w:val="bullet"/>
+      <w:lvlText w:val="o"/>
+      <w:lvlJc w:val="left"/>
+      <w:pPr>
+        <w:ind w:left="5760" w:hanging="360"/>
+      </w:pPr>
+      <w:rPr>
+        <w:rFonts w:ascii="Courier New" w:hAnsi="Courier New" w:cs="Courier New" w:hint="default"/>
+      </w:rPr>
+    </w:lvl>
+    <w:lvl w:ilvl="8" w:tplc="FFFFFFFF" w:tentative="1">
+      <w:start w:val="1"/>
+      <w:numFmt w:val="bullet"/>
+      <w:lvlText w:val=""/>
+      <w:lvlJc w:val="left"/>
+      <w:pPr>
+        <w:ind w:left="6480" w:hanging="360"/>
+      </w:pPr>
+      <w:rPr>
+        <w:rFonts w:ascii="Wingdings" w:hAnsi="Wingdings" w:hint="default"/>
+      </w:rPr>
+    </w:lvl>
+  </w:abstractNum>
+  <w:abstractNum w:abstractNumId="12" w15:restartNumberingAfterBreak="0">
     <w:nsid w:val="19B26B77"/>
     <w:multiLevelType w:val="multilevel"/>
     <w:tmpl w:val="ED06A182"/>
@@ -7857,7 +9902,7 @@
       </w:pPr>
     </w:lvl>
   </w:abstractNum>
-  <w:abstractNum w:abstractNumId="11" w15:restartNumberingAfterBreak="0">
+  <w:abstractNum w:abstractNumId="13" w15:restartNumberingAfterBreak="0">
     <w:nsid w:val="1A5B5C24"/>
     <w:multiLevelType w:val="multilevel"/>
     <w:tmpl w:val="F534734C"/>
@@ -7997,7 +10042,7 @@
       </w:rPr>
     </w:lvl>
   </w:abstractNum>
-  <w:abstractNum w:abstractNumId="12" w15:restartNumberingAfterBreak="0">
+  <w:abstractNum w:abstractNumId="14" w15:restartNumberingAfterBreak="0">
     <w:nsid w:val="1D54671C"/>
     <w:multiLevelType w:val="multilevel"/>
     <w:tmpl w:val="2F90237C"/>
@@ -8138,7 +10183,120 @@
       </w:rPr>
     </w:lvl>
   </w:abstractNum>
-  <w:abstractNum w:abstractNumId="13" w15:restartNumberingAfterBreak="0">
+  <w:abstractNum w:abstractNumId="15" w15:restartNumberingAfterBreak="0">
+    <w:nsid w:val="36C90250"/>
+    <w:multiLevelType w:val="hybridMultilevel"/>
+    <w:tmpl w:val="1702F82A"/>
+    <w:lvl w:ilvl="0" w:tplc="0809000F">
+      <w:start w:val="1"/>
+      <w:numFmt w:val="decimal"/>
+      <w:lvlText w:val="%1."/>
+      <w:lvlJc w:val="left"/>
+      <w:pPr>
+        <w:ind w:left="720" w:hanging="360"/>
+      </w:pPr>
+      <w:rPr>
+        <w:rFonts w:hint="default"/>
+      </w:rPr>
+    </w:lvl>
+    <w:lvl w:ilvl="1" w:tplc="FFFFFFFF" w:tentative="1">
+      <w:start w:val="1"/>
+      <w:numFmt w:val="bullet"/>
+      <w:lvlText w:val="o"/>
+      <w:lvlJc w:val="left"/>
+      <w:pPr>
+        <w:ind w:left="1440" w:hanging="360"/>
+      </w:pPr>
+      <w:rPr>
+        <w:rFonts w:ascii="Courier New" w:hAnsi="Courier New" w:cs="Courier New" w:hint="default"/>
+      </w:rPr>
+    </w:lvl>
+    <w:lvl w:ilvl="2" w:tplc="FFFFFFFF" w:tentative="1">
+      <w:start w:val="1"/>
+      <w:numFmt w:val="bullet"/>
+      <w:lvlText w:val=""/>
+      <w:lvlJc w:val="left"/>
+      <w:pPr>
+        <w:ind w:left="2160" w:hanging="360"/>
+      </w:pPr>
+      <w:rPr>
+        <w:rFonts w:ascii="Wingdings" w:hAnsi="Wingdings" w:hint="default"/>
+      </w:rPr>
+    </w:lvl>
+    <w:lvl w:ilvl="3" w:tplc="FFFFFFFF" w:tentative="1">
+      <w:start w:val="1"/>
+      <w:numFmt w:val="bullet"/>
+      <w:lvlText w:val=""/>
+      <w:lvlJc w:val="left"/>
+      <w:pPr>
+        <w:ind w:left="2880" w:hanging="360"/>
+      </w:pPr>
+      <w:rPr>
+        <w:rFonts w:ascii="Symbol" w:hAnsi="Symbol" w:hint="default"/>
+      </w:rPr>
+    </w:lvl>
+    <w:lvl w:ilvl="4" w:tplc="FFFFFFFF" w:tentative="1">
+      <w:start w:val="1"/>
+      <w:numFmt w:val="bullet"/>
+      <w:lvlText w:val="o"/>
+      <w:lvlJc w:val="left"/>
+      <w:pPr>
+        <w:ind w:left="3600" w:hanging="360"/>
+      </w:pPr>
+      <w:rPr>
+        <w:rFonts w:ascii="Courier New" w:hAnsi="Courier New" w:cs="Courier New" w:hint="default"/>
+      </w:rPr>
+    </w:lvl>
+    <w:lvl w:ilvl="5" w:tplc="FFFFFFFF" w:tentative="1">
+      <w:start w:val="1"/>
+      <w:numFmt w:val="bullet"/>
+      <w:lvlText w:val=""/>
+      <w:lvlJc w:val="left"/>
+      <w:pPr>
+        <w:ind w:left="4320" w:hanging="360"/>
+      </w:pPr>
+      <w:rPr>
+        <w:rFonts w:ascii="Wingdings" w:hAnsi="Wingdings" w:hint="default"/>
+      </w:rPr>
+    </w:lvl>
+    <w:lvl w:ilvl="6" w:tplc="FFFFFFFF" w:tentative="1">
+      <w:start w:val="1"/>
+      <w:numFmt w:val="bullet"/>
+      <w:lvlText w:val=""/>
+      <w:lvlJc w:val="left"/>
+      <w:pPr>
+        <w:ind w:left="5040" w:hanging="360"/>
+      </w:pPr>
+      <w:rPr>
+        <w:rFonts w:ascii="Symbol" w:hAnsi="Symbol" w:hint="default"/>
+      </w:rPr>
+    </w:lvl>
+    <w:lvl w:ilvl="7" w:tplc="FFFFFFFF" w:tentative="1">
+      <w:start w:val="1"/>
+      <w:numFmt w:val="bullet"/>
+      <w:lvlText w:val="o"/>
+      <w:lvlJc w:val="left"/>
+      <w:pPr>
+        <w:ind w:left="5760" w:hanging="360"/>
+      </w:pPr>
+      <w:rPr>
+        <w:rFonts w:ascii="Courier New" w:hAnsi="Courier New" w:cs="Courier New" w:hint="default"/>
+      </w:rPr>
+    </w:lvl>
+    <w:lvl w:ilvl="8" w:tplc="FFFFFFFF" w:tentative="1">
+      <w:start w:val="1"/>
+      <w:numFmt w:val="bullet"/>
+      <w:lvlText w:val=""/>
+      <w:lvlJc w:val="left"/>
+      <w:pPr>
+        <w:ind w:left="6480" w:hanging="360"/>
+      </w:pPr>
+      <w:rPr>
+        <w:rFonts w:ascii="Wingdings" w:hAnsi="Wingdings" w:hint="default"/>
+      </w:rPr>
+    </w:lvl>
+  </w:abstractNum>
+  <w:abstractNum w:abstractNumId="16" w15:restartNumberingAfterBreak="0">
     <w:nsid w:val="48256B02"/>
     <w:multiLevelType w:val="multilevel"/>
     <w:tmpl w:val="D4347BC8"/>
@@ -8279,7 +10437,120 @@
       </w:rPr>
     </w:lvl>
   </w:abstractNum>
-  <w:abstractNum w:abstractNumId="14" w15:restartNumberingAfterBreak="0">
+  <w:abstractNum w:abstractNumId="17" w15:restartNumberingAfterBreak="0">
+    <w:nsid w:val="4ECF208D"/>
+    <w:multiLevelType w:val="hybridMultilevel"/>
+    <w:tmpl w:val="CCD6CD5A"/>
+    <w:lvl w:ilvl="0" w:tplc="08090001">
+      <w:start w:val="1"/>
+      <w:numFmt w:val="bullet"/>
+      <w:lvlText w:val=""/>
+      <w:lvlJc w:val="left"/>
+      <w:pPr>
+        <w:ind w:left="720" w:hanging="360"/>
+      </w:pPr>
+      <w:rPr>
+        <w:rFonts w:ascii="Symbol" w:hAnsi="Symbol" w:hint="default"/>
+      </w:rPr>
+    </w:lvl>
+    <w:lvl w:ilvl="1" w:tplc="08090003" w:tentative="1">
+      <w:start w:val="1"/>
+      <w:numFmt w:val="bullet"/>
+      <w:lvlText w:val="o"/>
+      <w:lvlJc w:val="left"/>
+      <w:pPr>
+        <w:ind w:left="1440" w:hanging="360"/>
+      </w:pPr>
+      <w:rPr>
+        <w:rFonts w:ascii="Courier New" w:hAnsi="Courier New" w:cs="Courier New" w:hint="default"/>
+      </w:rPr>
+    </w:lvl>
+    <w:lvl w:ilvl="2" w:tplc="08090005" w:tentative="1">
+      <w:start w:val="1"/>
+      <w:numFmt w:val="bullet"/>
+      <w:lvlText w:val=""/>
+      <w:lvlJc w:val="left"/>
+      <w:pPr>
+        <w:ind w:left="2160" w:hanging="360"/>
+      </w:pPr>
+      <w:rPr>
+        <w:rFonts w:ascii="Wingdings" w:hAnsi="Wingdings" w:hint="default"/>
+      </w:rPr>
+    </w:lvl>
+    <w:lvl w:ilvl="3" w:tplc="08090001" w:tentative="1">
+      <w:start w:val="1"/>
+      <w:numFmt w:val="bullet"/>
+      <w:lvlText w:val=""/>
+      <w:lvlJc w:val="left"/>
+      <w:pPr>
+        <w:ind w:left="2880" w:hanging="360"/>
+      </w:pPr>
+      <w:rPr>
+        <w:rFonts w:ascii="Symbol" w:hAnsi="Symbol" w:hint="default"/>
+      </w:rPr>
+    </w:lvl>
+    <w:lvl w:ilvl="4" w:tplc="08090003" w:tentative="1">
+      <w:start w:val="1"/>
+      <w:numFmt w:val="bullet"/>
+      <w:lvlText w:val="o"/>
+      <w:lvlJc w:val="left"/>
+      <w:pPr>
+        <w:ind w:left="3600" w:hanging="360"/>
+      </w:pPr>
+      <w:rPr>
+        <w:rFonts w:ascii="Courier New" w:hAnsi="Courier New" w:cs="Courier New" w:hint="default"/>
+      </w:rPr>
+    </w:lvl>
+    <w:lvl w:ilvl="5" w:tplc="08090005" w:tentative="1">
+      <w:start w:val="1"/>
+      <w:numFmt w:val="bullet"/>
+      <w:lvlText w:val=""/>
+      <w:lvlJc w:val="left"/>
+      <w:pPr>
+        <w:ind w:left="4320" w:hanging="360"/>
+      </w:pPr>
+      <w:rPr>
+        <w:rFonts w:ascii="Wingdings" w:hAnsi="Wingdings" w:hint="default"/>
+      </w:rPr>
+    </w:lvl>
+    <w:lvl w:ilvl="6" w:tplc="08090001" w:tentative="1">
+      <w:start w:val="1"/>
+      <w:numFmt w:val="bullet"/>
+      <w:lvlText w:val=""/>
+      <w:lvlJc w:val="left"/>
+      <w:pPr>
+        <w:ind w:left="5040" w:hanging="360"/>
+      </w:pPr>
+      <w:rPr>
+        <w:rFonts w:ascii="Symbol" w:hAnsi="Symbol" w:hint="default"/>
+      </w:rPr>
+    </w:lvl>
+    <w:lvl w:ilvl="7" w:tplc="08090003" w:tentative="1">
+      <w:start w:val="1"/>
+      <w:numFmt w:val="bullet"/>
+      <w:lvlText w:val="o"/>
+      <w:lvlJc w:val="left"/>
+      <w:pPr>
+        <w:ind w:left="5760" w:hanging="360"/>
+      </w:pPr>
+      <w:rPr>
+        <w:rFonts w:ascii="Courier New" w:hAnsi="Courier New" w:cs="Courier New" w:hint="default"/>
+      </w:rPr>
+    </w:lvl>
+    <w:lvl w:ilvl="8" w:tplc="08090005" w:tentative="1">
+      <w:start w:val="1"/>
+      <w:numFmt w:val="bullet"/>
+      <w:lvlText w:val=""/>
+      <w:lvlJc w:val="left"/>
+      <w:pPr>
+        <w:ind w:left="6480" w:hanging="360"/>
+      </w:pPr>
+      <w:rPr>
+        <w:rFonts w:ascii="Wingdings" w:hAnsi="Wingdings" w:hint="default"/>
+      </w:rPr>
+    </w:lvl>
+  </w:abstractNum>
+  <w:abstractNum w:abstractNumId="18" w15:restartNumberingAfterBreak="0">
     <w:nsid w:val="4F792D7F"/>
     <w:multiLevelType w:val="multilevel"/>
     <w:tmpl w:val="1DD86522"/>
@@ -8430,7 +10701,7 @@
       </w:rPr>
     </w:lvl>
   </w:abstractNum>
-  <w:abstractNum w:abstractNumId="15" w15:restartNumberingAfterBreak="0">
+  <w:abstractNum w:abstractNumId="19" w15:restartNumberingAfterBreak="0">
     <w:nsid w:val="5634525C"/>
     <w:multiLevelType w:val="multilevel"/>
     <w:tmpl w:val="745A2BC6"/>
@@ -8572,10 +10843,10 @@
       </w:rPr>
     </w:lvl>
   </w:abstractNum>
-  <w:abstractNum w:abstractNumId="16" w15:restartNumberingAfterBreak="0">
-    <w:nsid w:val="6CA11FC6"/>
+  <w:abstractNum w:abstractNumId="20" w15:restartNumberingAfterBreak="0">
+    <w:nsid w:val="57C31D5D"/>
     <w:multiLevelType w:val="hybridMultilevel"/>
-    <w:tmpl w:val="6488325C"/>
+    <w:tmpl w:val="5DFE76E8"/>
     <w:lvl w:ilvl="0" w:tplc="08090001">
       <w:start w:val="1"/>
       <w:numFmt w:val="bullet"/>
@@ -8685,8 +10956,270 @@
       </w:rPr>
     </w:lvl>
   </w:abstractNum>
+  <w:abstractNum w:abstractNumId="21" w15:restartNumberingAfterBreak="0">
+    <w:nsid w:val="6CA11FC6"/>
+    <w:multiLevelType w:val="hybridMultilevel"/>
+    <w:tmpl w:val="6488325C"/>
+    <w:lvl w:ilvl="0" w:tplc="08090001">
+      <w:start w:val="1"/>
+      <w:numFmt w:val="bullet"/>
+      <w:lvlText w:val=""/>
+      <w:lvlJc w:val="left"/>
+      <w:pPr>
+        <w:ind w:left="720" w:hanging="360"/>
+      </w:pPr>
+      <w:rPr>
+        <w:rFonts w:ascii="Symbol" w:hAnsi="Symbol" w:hint="default"/>
+      </w:rPr>
+    </w:lvl>
+    <w:lvl w:ilvl="1" w:tplc="08090003" w:tentative="1">
+      <w:start w:val="1"/>
+      <w:numFmt w:val="bullet"/>
+      <w:lvlText w:val="o"/>
+      <w:lvlJc w:val="left"/>
+      <w:pPr>
+        <w:ind w:left="1440" w:hanging="360"/>
+      </w:pPr>
+      <w:rPr>
+        <w:rFonts w:ascii="Courier New" w:hAnsi="Courier New" w:cs="Courier New" w:hint="default"/>
+      </w:rPr>
+    </w:lvl>
+    <w:lvl w:ilvl="2" w:tplc="08090005" w:tentative="1">
+      <w:start w:val="1"/>
+      <w:numFmt w:val="bullet"/>
+      <w:lvlText w:val=""/>
+      <w:lvlJc w:val="left"/>
+      <w:pPr>
+        <w:ind w:left="2160" w:hanging="360"/>
+      </w:pPr>
+      <w:rPr>
+        <w:rFonts w:ascii="Wingdings" w:hAnsi="Wingdings" w:hint="default"/>
+      </w:rPr>
+    </w:lvl>
+    <w:lvl w:ilvl="3" w:tplc="08090001" w:tentative="1">
+      <w:start w:val="1"/>
+      <w:numFmt w:val="bullet"/>
+      <w:lvlText w:val=""/>
+      <w:lvlJc w:val="left"/>
+      <w:pPr>
+        <w:ind w:left="2880" w:hanging="360"/>
+      </w:pPr>
+      <w:rPr>
+        <w:rFonts w:ascii="Symbol" w:hAnsi="Symbol" w:hint="default"/>
+      </w:rPr>
+    </w:lvl>
+    <w:lvl w:ilvl="4" w:tplc="08090003" w:tentative="1">
+      <w:start w:val="1"/>
+      <w:numFmt w:val="bullet"/>
+      <w:lvlText w:val="o"/>
+      <w:lvlJc w:val="left"/>
+      <w:pPr>
+        <w:ind w:left="3600" w:hanging="360"/>
+      </w:pPr>
+      <w:rPr>
+        <w:rFonts w:ascii="Courier New" w:hAnsi="Courier New" w:cs="Courier New" w:hint="default"/>
+      </w:rPr>
+    </w:lvl>
+    <w:lvl w:ilvl="5" w:tplc="08090005" w:tentative="1">
+      <w:start w:val="1"/>
+      <w:numFmt w:val="bullet"/>
+      <w:lvlText w:val=""/>
+      <w:lvlJc w:val="left"/>
+      <w:pPr>
+        <w:ind w:left="4320" w:hanging="360"/>
+      </w:pPr>
+      <w:rPr>
+        <w:rFonts w:ascii="Wingdings" w:hAnsi="Wingdings" w:hint="default"/>
+      </w:rPr>
+    </w:lvl>
+    <w:lvl w:ilvl="6" w:tplc="08090001" w:tentative="1">
+      <w:start w:val="1"/>
+      <w:numFmt w:val="bullet"/>
+      <w:lvlText w:val=""/>
+      <w:lvlJc w:val="left"/>
+      <w:pPr>
+        <w:ind w:left="5040" w:hanging="360"/>
+      </w:pPr>
+      <w:rPr>
+        <w:rFonts w:ascii="Symbol" w:hAnsi="Symbol" w:hint="default"/>
+      </w:rPr>
+    </w:lvl>
+    <w:lvl w:ilvl="7" w:tplc="08090003" w:tentative="1">
+      <w:start w:val="1"/>
+      <w:numFmt w:val="bullet"/>
+      <w:lvlText w:val="o"/>
+      <w:lvlJc w:val="left"/>
+      <w:pPr>
+        <w:ind w:left="5760" w:hanging="360"/>
+      </w:pPr>
+      <w:rPr>
+        <w:rFonts w:ascii="Courier New" w:hAnsi="Courier New" w:cs="Courier New" w:hint="default"/>
+      </w:rPr>
+    </w:lvl>
+    <w:lvl w:ilvl="8" w:tplc="08090005" w:tentative="1">
+      <w:start w:val="1"/>
+      <w:numFmt w:val="bullet"/>
+      <w:lvlText w:val=""/>
+      <w:lvlJc w:val="left"/>
+      <w:pPr>
+        <w:ind w:left="6480" w:hanging="360"/>
+      </w:pPr>
+      <w:rPr>
+        <w:rFonts w:ascii="Wingdings" w:hAnsi="Wingdings" w:hint="default"/>
+      </w:rPr>
+    </w:lvl>
+  </w:abstractNum>
+  <w:abstractNum w:abstractNumId="22" w15:restartNumberingAfterBreak="0">
+    <w:nsid w:val="707202B8"/>
+    <w:multiLevelType w:val="multilevel"/>
+    <w:tmpl w:val="D68A2EE6"/>
+    <w:lvl w:ilvl="0">
+      <w:start w:val="1"/>
+      <w:numFmt w:val="bullet"/>
+      <w:lvlText w:val=""/>
+      <w:lvlJc w:val="left"/>
+      <w:pPr>
+        <w:tabs>
+          <w:tab w:val="num" w:pos="720"/>
+        </w:tabs>
+        <w:ind w:left="720" w:hanging="360"/>
+      </w:pPr>
+      <w:rPr>
+        <w:rFonts w:ascii="Symbol" w:hAnsi="Symbol" w:hint="default"/>
+        <w:sz w:val="20"/>
+      </w:rPr>
+    </w:lvl>
+    <w:lvl w:ilvl="1" w:tentative="1">
+      <w:start w:val="1"/>
+      <w:numFmt w:val="bullet"/>
+      <w:lvlText w:val="o"/>
+      <w:lvlJc w:val="left"/>
+      <w:pPr>
+        <w:tabs>
+          <w:tab w:val="num" w:pos="1440"/>
+        </w:tabs>
+        <w:ind w:left="1440" w:hanging="360"/>
+      </w:pPr>
+      <w:rPr>
+        <w:rFonts w:ascii="Courier New" w:hAnsi="Courier New" w:hint="default"/>
+        <w:sz w:val="20"/>
+      </w:rPr>
+    </w:lvl>
+    <w:lvl w:ilvl="2" w:tentative="1">
+      <w:start w:val="1"/>
+      <w:numFmt w:val="bullet"/>
+      <w:lvlText w:val=""/>
+      <w:lvlJc w:val="left"/>
+      <w:pPr>
+        <w:tabs>
+          <w:tab w:val="num" w:pos="2160"/>
+        </w:tabs>
+        <w:ind w:left="2160" w:hanging="360"/>
+      </w:pPr>
+      <w:rPr>
+        <w:rFonts w:ascii="Wingdings" w:hAnsi="Wingdings" w:hint="default"/>
+        <w:sz w:val="20"/>
+      </w:rPr>
+    </w:lvl>
+    <w:lvl w:ilvl="3" w:tentative="1">
+      <w:start w:val="1"/>
+      <w:numFmt w:val="bullet"/>
+      <w:lvlText w:val=""/>
+      <w:lvlJc w:val="left"/>
+      <w:pPr>
+        <w:tabs>
+          <w:tab w:val="num" w:pos="2880"/>
+        </w:tabs>
+        <w:ind w:left="2880" w:hanging="360"/>
+      </w:pPr>
+      <w:rPr>
+        <w:rFonts w:ascii="Wingdings" w:hAnsi="Wingdings" w:hint="default"/>
+        <w:sz w:val="20"/>
+      </w:rPr>
+    </w:lvl>
+    <w:lvl w:ilvl="4" w:tentative="1">
+      <w:start w:val="1"/>
+      <w:numFmt w:val="bullet"/>
+      <w:lvlText w:val=""/>
+      <w:lvlJc w:val="left"/>
+      <w:pPr>
+        <w:tabs>
+          <w:tab w:val="num" w:pos="3600"/>
+        </w:tabs>
+        <w:ind w:left="3600" w:hanging="360"/>
+      </w:pPr>
+      <w:rPr>
+        <w:rFonts w:ascii="Wingdings" w:hAnsi="Wingdings" w:hint="default"/>
+        <w:sz w:val="20"/>
+      </w:rPr>
+    </w:lvl>
+    <w:lvl w:ilvl="5" w:tentative="1">
+      <w:start w:val="1"/>
+      <w:numFmt w:val="bullet"/>
+      <w:lvlText w:val=""/>
+      <w:lvlJc w:val="left"/>
+      <w:pPr>
+        <w:tabs>
+          <w:tab w:val="num" w:pos="4320"/>
+        </w:tabs>
+        <w:ind w:left="4320" w:hanging="360"/>
+      </w:pPr>
+      <w:rPr>
+        <w:rFonts w:ascii="Wingdings" w:hAnsi="Wingdings" w:hint="default"/>
+        <w:sz w:val="20"/>
+      </w:rPr>
+    </w:lvl>
+    <w:lvl w:ilvl="6" w:tentative="1">
+      <w:start w:val="1"/>
+      <w:numFmt w:val="bullet"/>
+      <w:lvlText w:val=""/>
+      <w:lvlJc w:val="left"/>
+      <w:pPr>
+        <w:tabs>
+          <w:tab w:val="num" w:pos="5040"/>
+        </w:tabs>
+        <w:ind w:left="5040" w:hanging="360"/>
+      </w:pPr>
+      <w:rPr>
+        <w:rFonts w:ascii="Wingdings" w:hAnsi="Wingdings" w:hint="default"/>
+        <w:sz w:val="20"/>
+      </w:rPr>
+    </w:lvl>
+    <w:lvl w:ilvl="7" w:tentative="1">
+      <w:start w:val="1"/>
+      <w:numFmt w:val="bullet"/>
+      <w:lvlText w:val=""/>
+      <w:lvlJc w:val="left"/>
+      <w:pPr>
+        <w:tabs>
+          <w:tab w:val="num" w:pos="5760"/>
+        </w:tabs>
+        <w:ind w:left="5760" w:hanging="360"/>
+      </w:pPr>
+      <w:rPr>
+        <w:rFonts w:ascii="Wingdings" w:hAnsi="Wingdings" w:hint="default"/>
+        <w:sz w:val="20"/>
+      </w:rPr>
+    </w:lvl>
+    <w:lvl w:ilvl="8" w:tentative="1">
+      <w:start w:val="1"/>
+      <w:numFmt w:val="bullet"/>
+      <w:lvlText w:val=""/>
+      <w:lvlJc w:val="left"/>
+      <w:pPr>
+        <w:tabs>
+          <w:tab w:val="num" w:pos="6480"/>
+        </w:tabs>
+        <w:ind w:left="6480" w:hanging="360"/>
+      </w:pPr>
+      <w:rPr>
+        <w:rFonts w:ascii="Wingdings" w:hAnsi="Wingdings" w:hint="default"/>
+        <w:sz w:val="20"/>
+      </w:rPr>
+    </w:lvl>
+  </w:abstractNum>
   <w:num w:numId="1" w16cid:durableId="731465239">
-    <w:abstractNumId w:val="10"/>
+    <w:abstractNumId w:val="12"/>
   </w:num>
   <w:num w:numId="2" w16cid:durableId="481431044">
     <w:abstractNumId w:val="9"/>
@@ -8704,7 +11237,7 @@
     <w:abstractNumId w:val="4"/>
   </w:num>
   <w:num w:numId="7" w16cid:durableId="1149857589">
-    <w:abstractNumId w:val="14"/>
+    <w:abstractNumId w:val="18"/>
   </w:num>
   <w:num w:numId="8" w16cid:durableId="13654058">
     <w:abstractNumId w:val="8"/>
@@ -8722,19 +11255,19 @@
     <w:abstractNumId w:val="0"/>
   </w:num>
   <w:num w:numId="13" w16cid:durableId="97527950">
-    <w:abstractNumId w:val="11"/>
+    <w:abstractNumId w:val="13"/>
   </w:num>
   <w:num w:numId="14" w16cid:durableId="1111051329">
-    <w:abstractNumId w:val="13"/>
+    <w:abstractNumId w:val="16"/>
   </w:num>
   <w:num w:numId="15" w16cid:durableId="585306052">
-    <w:abstractNumId w:val="15"/>
+    <w:abstractNumId w:val="19"/>
   </w:num>
   <w:num w:numId="16" w16cid:durableId="86510721">
-    <w:abstractNumId w:val="12"/>
+    <w:abstractNumId w:val="14"/>
   </w:num>
   <w:num w:numId="17" w16cid:durableId="1435318898">
-    <w:abstractNumId w:val="14"/>
+    <w:abstractNumId w:val="18"/>
     <w:lvlOverride w:ilvl="0">
       <w:startOverride w:val="1"/>
     </w:lvlOverride>
@@ -8764,7 +11297,25 @@
     </w:lvlOverride>
   </w:num>
   <w:num w:numId="18" w16cid:durableId="1533575105">
-    <w:abstractNumId w:val="16"/>
+    <w:abstractNumId w:val="21"/>
+  </w:num>
+  <w:num w:numId="19" w16cid:durableId="1279067437">
+    <w:abstractNumId w:val="22"/>
+  </w:num>
+  <w:num w:numId="20" w16cid:durableId="1170754566">
+    <w:abstractNumId w:val="20"/>
+  </w:num>
+  <w:num w:numId="21" w16cid:durableId="633875470">
+    <w:abstractNumId w:val="11"/>
+  </w:num>
+  <w:num w:numId="22" w16cid:durableId="948271801">
+    <w:abstractNumId w:val="17"/>
+  </w:num>
+  <w:num w:numId="23" w16cid:durableId="671614562">
+    <w:abstractNumId w:val="10"/>
+  </w:num>
+  <w:num w:numId="24" w16cid:durableId="1674260799">
+    <w:abstractNumId w:val="15"/>
   </w:num>
 </w:numbering>
 </file>
@@ -10222,19 +12773,6 @@
 </file>
 
 <file path=customXml/item1.xml><?xml version="1.0" encoding="utf-8"?>
-<b:Sources xmlns:b="http://schemas.openxmlformats.org/officeDocument/2006/bibliography" xmlns="http://schemas.openxmlformats.org/officeDocument/2006/bibliography" SelectedStyle="\APA.XSL" StyleName="APA"/>
-</file>
-
-<file path=customXml/item2.xml><?xml version="1.0" encoding="utf-8"?>
-<?mso-contentType ?>
-<FormTemplates xmlns="http://schemas.microsoft.com/sharepoint/v3/contenttype/forms">
-  <Display>DocumentLibraryForm</Display>
-  <Edit>DocumentLibraryForm</Edit>
-  <New>DocumentLibraryForm</New>
-</FormTemplates>
-</file>
-
-<file path=customXml/item3.xml><?xml version="1.0" encoding="utf-8"?>
 <ct:contentTypeSchema xmlns:ct="http://schemas.microsoft.com/office/2006/metadata/contentType" xmlns:ma="http://schemas.microsoft.com/office/2006/metadata/properties/metaAttributes" ct:_="" ma:_="" ma:contentTypeName="Dokument" ma:contentTypeID="0x0101006E2248E47CCAF04DB8CDC5D95FDB3711" ma:contentTypeVersion="12" ma:contentTypeDescription="Ein neues Dokument erstellen." ma:contentTypeScope="" ma:versionID="a1c77b4511b98220513c9779f70fa23a">
   <xsd:schema xmlns:xsd="http://www.w3.org/2001/XMLSchema" xmlns:xs="http://www.w3.org/2001/XMLSchema" xmlns:p="http://schemas.microsoft.com/office/2006/metadata/properties" xmlns:ns2="abfb5c13-315e-4c33-a94e-7981172652c4" xmlns:ns3="fa637b22-835a-482a-b2a4-73602214e5bc" targetNamespace="http://schemas.microsoft.com/office/2006/metadata/properties" ma:root="true" ma:fieldsID="c0fa79410607dc6318bd505db3b5b912" ns2:_="" ns3:_="">
     <xsd:import namespace="abfb5c13-315e-4c33-a94e-7981172652c4"/>
@@ -10437,23 +12975,20 @@
 </ct:contentTypeSchema>
 </file>
 
-<file path=customXml/itemProps1.xml><?xml version="1.0" encoding="utf-8"?>
-<ds:datastoreItem xmlns:ds="http://schemas.openxmlformats.org/officeDocument/2006/customXml" ds:itemID="{D4A7AA43-83CC-4256-813C-5346B471575A}">
-  <ds:schemaRefs>
-    <ds:schemaRef ds:uri="http://schemas.openxmlformats.org/officeDocument/2006/bibliography"/>
-  </ds:schemaRefs>
-</ds:datastoreItem>
+<file path=customXml/item2.xml><?xml version="1.0" encoding="utf-8"?>
+<b:Sources xmlns:b="http://schemas.openxmlformats.org/officeDocument/2006/bibliography" xmlns="http://schemas.openxmlformats.org/officeDocument/2006/bibliography" SelectedStyle="\APA.XSL" StyleName="APA"/>
 </file>
 
-<file path=customXml/itemProps2.xml><?xml version="1.0" encoding="utf-8"?>
-<ds:datastoreItem xmlns:ds="http://schemas.openxmlformats.org/officeDocument/2006/customXml" ds:itemID="{849194EC-9766-4084-9A40-8150563C9639}">
-  <ds:schemaRefs>
-    <ds:schemaRef ds:uri="http://schemas.microsoft.com/sharepoint/v3/contenttype/forms"/>
-  </ds:schemaRefs>
-</ds:datastoreItem>
+<file path=customXml/item3.xml><?xml version="1.0" encoding="utf-8"?>
+<?mso-contentType ?>
+<FormTemplates xmlns="http://schemas.microsoft.com/sharepoint/v3/contenttype/forms">
+  <Display>DocumentLibraryForm</Display>
+  <Edit>DocumentLibraryForm</Edit>
+  <New>DocumentLibraryForm</New>
+</FormTemplates>
 </file>
 
-<file path=customXml/itemProps3.xml><?xml version="1.0" encoding="utf-8"?>
+<file path=customXml/itemProps1.xml><?xml version="1.0" encoding="utf-8"?>
 <ds:datastoreItem xmlns:ds="http://schemas.openxmlformats.org/officeDocument/2006/customXml" ds:itemID="{744C0947-FDE3-4BC2-927C-01A86251C129}">
   <ds:schemaRefs>
     <ds:schemaRef ds:uri="http://schemas.microsoft.com/office/2006/metadata/contentType"/>
@@ -10470,4 +13005,20 @@
     <ds:schemaRef ds:uri="http://schemas.microsoft.com/internal/obd"/>
   </ds:schemaRefs>
 </ds:datastoreItem>
+</file>
+
+<file path=customXml/itemProps2.xml><?xml version="1.0" encoding="utf-8"?>
+<ds:datastoreItem xmlns:ds="http://schemas.openxmlformats.org/officeDocument/2006/customXml" ds:itemID="{D4A7AA43-83CC-4256-813C-5346B471575A}">
+  <ds:schemaRefs>
+    <ds:schemaRef ds:uri="http://schemas.openxmlformats.org/officeDocument/2006/bibliography"/>
+  </ds:schemaRefs>
+</ds:datastoreItem>
+</file>
+
+<file path=customXml/itemProps3.xml><?xml version="1.0" encoding="utf-8"?>
+<ds:datastoreItem xmlns:ds="http://schemas.openxmlformats.org/officeDocument/2006/customXml" ds:itemID="{849194EC-9766-4084-9A40-8150563C9639}">
+  <ds:schemaRefs>
+    <ds:schemaRef ds:uri="http://schemas.microsoft.com/sharepoint/v3/contenttype/forms"/>
+  </ds:schemaRefs>
+</ds:datastoreItem>
 </file>
</xml_diff>

<commit_message>
Removed market scenarios. Added Content to Report
</commit_message>
<xml_diff>
--- a/Bericht.docx
+++ b/Bericht.docx
@@ -297,23 +297,13 @@
         </w:rPr>
         <w:tab/>
       </w:r>
-      <w:proofErr w:type="spellStart"/>
       <w:r>
         <w:rPr>
           <w:sz w:val="28"/>
           <w:szCs w:val="28"/>
           <w:lang w:val="en-GB"/>
         </w:rPr>
-        <w:t>Yashuen</w:t>
-      </w:r>
-      <w:proofErr w:type="spellEnd"/>
-      <w:r>
-        <w:rPr>
-          <w:sz w:val="28"/>
-          <w:szCs w:val="28"/>
-          <w:lang w:val="en-GB"/>
-        </w:rPr>
-        <w:t xml:space="preserve"> Ye</w:t>
+        <w:t>Yashuen Ye</w:t>
       </w:r>
       <w:r>
         <w:rPr>
@@ -465,13 +455,8 @@
       <w:pPr>
         <w:pStyle w:val="BodyText"/>
       </w:pPr>
-      <w:proofErr w:type="spellStart"/>
-      <w:r>
-        <w:t>PyNance</w:t>
-      </w:r>
-      <w:proofErr w:type="spellEnd"/>
-      <w:r>
-        <w:t xml:space="preserve"> ist ein interaktives Python-Tool zur Analyse, Visualisierung und Prognose </w:t>
+      <w:r>
+        <w:t xml:space="preserve">PyNance ist ein interaktives Python-Tool zur Analyse, Visualisierung und Prognose </w:t>
       </w:r>
       <w:r>
         <w:t>eines frei erstellbaren</w:t>
@@ -512,29 +497,13 @@
         <w:pStyle w:val="BodyText"/>
       </w:pPr>
       <w:r>
-        <w:t xml:space="preserve">Das Tool erlaubt es, Portfolios aus frei wählbaren Aktien zusammenzustellen, historische Marktdaten zu laden und zentrale Kennzahlen wie Rendite, Volatilität, </w:t>
-      </w:r>
-      <w:proofErr w:type="spellStart"/>
-      <w:r>
-        <w:t>Drawdowns</w:t>
-      </w:r>
-      <w:proofErr w:type="spellEnd"/>
-      <w:r>
-        <w:t xml:space="preserve"> und Risikoma</w:t>
+        <w:t>Das Tool erlaubt es, Portfolios aus frei wählbaren Aktien zusammenzustellen, historische Marktdaten zu laden und zentrale Kennzahlen wie Rendite, Volatilität, Drawdowns und Risikoma</w:t>
       </w:r>
       <w:r>
         <w:t>ss</w:t>
       </w:r>
       <w:r>
-        <w:t xml:space="preserve">e zu berechnen. Zusätzlich bietet </w:t>
-      </w:r>
-      <w:proofErr w:type="spellStart"/>
-      <w:r>
-        <w:t>PyNance</w:t>
-      </w:r>
-      <w:proofErr w:type="spellEnd"/>
-      <w:r>
-        <w:t xml:space="preserve"> Visualisierungen, Prognosemodelle sowie Monte-Carlo-Simulationen, um mögliche zukünftige Entwicklungen eines Portfolios abzuschätzen.</w:t>
+        <w:t>e zu berechnen. Zusätzlich bietet PyNance Visualisierungen, Prognosemodelle sowie Monte-Carlo-Simulationen, um mögliche zukünftige Entwicklungen eines Portfolios abzuschätzen.</w:t>
       </w:r>
     </w:p>
     <w:p>
@@ -545,23 +514,7 @@
         <w:t xml:space="preserve">Durch gezieltes Experimentieren mit verschiedenen Portfolio-Zusammensetzungen können Nutzer untersuchen, welche Portfolios eine hohe Rendite erzielen, welche besonders stabil sind </w:t>
       </w:r>
       <w:r>
-        <w:t>oder ihre eigene «</w:t>
-      </w:r>
-      <w:proofErr w:type="spellStart"/>
-      <w:r>
-        <w:t>market</w:t>
-      </w:r>
-      <w:proofErr w:type="spellEnd"/>
-      <w:r>
-        <w:t xml:space="preserve"> </w:t>
-      </w:r>
-      <w:proofErr w:type="spellStart"/>
-      <w:r>
-        <w:t>allocation</w:t>
-      </w:r>
-      <w:proofErr w:type="spellEnd"/>
-      <w:r>
-        <w:t xml:space="preserve">» zu analysieren. Dazu werden </w:t>
+        <w:t xml:space="preserve">oder ihre eigene «market allocation» zu analysieren. Dazu werden </w:t>
       </w:r>
       <w:r>
         <w:t xml:space="preserve">externe Schocks (z. B. Marktcrashs oder Wachstumsphasen) </w:t>
@@ -2424,19 +2377,11 @@
           <w:lang w:eastAsia="de-DE"/>
         </w:rPr>
       </w:pPr>
-      <w:proofErr w:type="spellStart"/>
       <w:r>
         <w:rPr>
           <w:lang w:eastAsia="de-DE"/>
         </w:rPr>
-        <w:t>PyNance</w:t>
-      </w:r>
-      <w:proofErr w:type="spellEnd"/>
-      <w:r>
-        <w:rPr>
-          <w:lang w:eastAsia="de-DE"/>
-        </w:rPr>
-        <w:t xml:space="preserve"> ist als menügesteuertes Konsolenprogramm aufgebaut.</w:t>
+        <w:t>PyNance ist als menügesteuertes Konsolenprogramm aufgebaut.</w:t>
       </w:r>
     </w:p>
     <w:p>
@@ -2498,16 +2443,8 @@
         <w:rPr>
           <w:lang w:eastAsia="de-DE"/>
         </w:rPr>
-        <w:t xml:space="preserve">Analyse der </w:t>
-      </w:r>
-      <w:proofErr w:type="spellStart"/>
-      <w:r>
-        <w:rPr>
-          <w:lang w:eastAsia="de-DE"/>
-        </w:rPr>
-        <w:t>Portfolioalloktation</w:t>
-      </w:r>
-      <w:proofErr w:type="spellEnd"/>
+        <w:t>Analyse der Portfolioalloktation</w:t>
+      </w:r>
     </w:p>
     <w:p>
       <w:pPr>
@@ -2542,21 +2479,7 @@
         <w:rPr>
           <w:lang w:eastAsia="de-DE"/>
         </w:rPr>
-        <w:t xml:space="preserve">Plot der </w:t>
-      </w:r>
-      <w:proofErr w:type="spellStart"/>
-      <w:r>
-        <w:rPr>
-          <w:lang w:eastAsia="de-DE"/>
-        </w:rPr>
-        <w:t>Drawdowns</w:t>
-      </w:r>
-      <w:proofErr w:type="spellEnd"/>
-      <w:r>
-        <w:rPr>
-          <w:lang w:eastAsia="de-DE"/>
-        </w:rPr>
-        <w:t xml:space="preserve"> einer spezifizierten Zeitspanne</w:t>
+        <w:t>Plot der Drawdowns einer spezifizierten Zeitspanne</w:t>
       </w:r>
     </w:p>
     <w:p>
@@ -2570,19 +2493,11 @@
           <w:lang w:eastAsia="de-DE"/>
         </w:rPr>
       </w:pPr>
-      <w:proofErr w:type="spellStart"/>
       <w:r>
         <w:rPr>
           <w:lang w:eastAsia="de-DE"/>
         </w:rPr>
-        <w:t>Machine</w:t>
-      </w:r>
-      <w:proofErr w:type="spellEnd"/>
-      <w:r>
-        <w:rPr>
-          <w:lang w:eastAsia="de-DE"/>
-        </w:rPr>
-        <w:t xml:space="preserve"> Learning basierte Prognose</w:t>
+        <w:t>Machine Learning basierte Prognose</w:t>
       </w:r>
     </w:p>
     <w:p>
@@ -2699,296 +2614,2159 @@
           <w:lang w:eastAsia="de-DE"/>
         </w:rPr>
       </w:pPr>
+      <w:r>
+        <w:rPr>
+          <w:lang w:eastAsia="de-DE"/>
+        </w:rPr>
+        <w:t>Numpy wurde benutzt</w:t>
+      </w:r>
+    </w:p>
+    <w:p>
+      <w:pPr>
+        <w:rPr>
+          <w:lang w:eastAsia="de-DE"/>
+        </w:rPr>
+      </w:pPr>
+      <w:r>
+        <w:rPr>
+          <w:lang w:eastAsia="de-DE"/>
+        </w:rPr>
+        <w:t>Erstellt eine csv Datei</w:t>
+      </w:r>
+    </w:p>
+    <w:p>
+      <w:pPr>
+        <w:rPr>
+          <w:lang w:eastAsia="de-DE"/>
+        </w:rPr>
+      </w:pPr>
+      <w:r>
+        <w:rPr>
+          <w:lang w:eastAsia="de-DE"/>
+        </w:rPr>
+        <w:t>Was wird angezeigt?</w:t>
+      </w:r>
+    </w:p>
+    <w:p>
+      <w:pPr>
+        <w:pStyle w:val="Heading2"/>
+      </w:pPr>
+      <w:r>
+        <w:t>Visualisierung</w:t>
+      </w:r>
+    </w:p>
+    <w:p>
+      <w:pPr>
+        <w:rPr>
+          <w:lang w:eastAsia="de-DE"/>
+        </w:rPr>
+      </w:pPr>
+      <w:r>
+        <w:rPr>
+          <w:lang w:eastAsia="de-DE"/>
+        </w:rPr>
+        <w:t>PyPlot wurde benutzt</w:t>
+      </w:r>
+    </w:p>
+    <w:p>
+      <w:pPr>
+        <w:rPr>
+          <w:lang w:eastAsia="de-DE"/>
+        </w:rPr>
+      </w:pPr>
+      <w:r>
+        <w:rPr>
+          <w:lang w:eastAsia="de-DE"/>
+        </w:rPr>
+        <w:t>Kurz erwähnen was analysiert wird (Pie Chart, Portfolio Elemente, Rendite Volatilität, skewness, Risk metrics usw.)</w:t>
+      </w:r>
+    </w:p>
+    <w:p>
+      <w:pPr>
+        <w:pStyle w:val="Heading2"/>
+      </w:pPr>
+      <w:r>
+        <w:t>Drawdowns</w:t>
+      </w:r>
+    </w:p>
+    <w:p>
+      <w:pPr>
+        <w:rPr>
+          <w:lang w:eastAsia="de-DE"/>
+        </w:rPr>
+      </w:pPr>
+      <w:r>
+        <w:rPr>
+          <w:lang w:eastAsia="de-DE"/>
+        </w:rPr>
+        <w:t>PyPlot benutzt</w:t>
+      </w:r>
+    </w:p>
+    <w:p>
+      <w:pPr>
+        <w:rPr>
+          <w:lang w:eastAsia="de-DE"/>
+        </w:rPr>
+      </w:pPr>
+      <w:r>
+        <w:rPr>
+          <w:lang w:eastAsia="de-DE"/>
+        </w:rPr>
+        <w:t>Wichtig um zu wissen, was wir im schlimmsten Fall erwarten sollen</w:t>
+      </w:r>
+    </w:p>
+    <w:p>
+      <w:pPr>
+        <w:pStyle w:val="Heading2"/>
+      </w:pPr>
+      <w:r>
+        <w:lastRenderedPageBreak/>
+        <w:t>Machine Learning Prognose</w:t>
+      </w:r>
+    </w:p>
+    <w:p>
+      <w:pPr>
+        <w:pStyle w:val="NormalWeb"/>
+        <w:rPr>
+          <w:rFonts w:asciiTheme="majorHAnsi" w:hAnsiTheme="majorHAnsi"/>
+        </w:rPr>
+      </w:pPr>
+      <w:proofErr w:type="gramStart"/>
+      <w:r>
+        <w:rPr>
+          <w:rFonts w:asciiTheme="majorHAnsi" w:hAnsiTheme="majorHAnsi"/>
+        </w:rPr>
+        <w:t>Aus</w:t>
+      </w:r>
+      <w:proofErr w:type="gramEnd"/>
+      <w:r>
+        <w:rPr>
+          <w:rFonts w:asciiTheme="majorHAnsi" w:hAnsiTheme="majorHAnsi"/>
+        </w:rPr>
+        <w:t xml:space="preserve"> den </w:t>
+      </w:r>
       <w:proofErr w:type="spellStart"/>
       <w:r>
         <w:rPr>
+          <w:rFonts w:asciiTheme="majorHAnsi" w:hAnsiTheme="majorHAnsi"/>
+        </w:rPr>
+        <w:t>vorhandenen</w:t>
+      </w:r>
+      <w:proofErr w:type="spellEnd"/>
+      <w:r>
+        <w:rPr>
+          <w:rFonts w:asciiTheme="majorHAnsi" w:hAnsiTheme="majorHAnsi"/>
+        </w:rPr>
+        <w:t xml:space="preserve"> </w:t>
+      </w:r>
+      <w:proofErr w:type="spellStart"/>
+      <w:r>
+        <w:rPr>
+          <w:rFonts w:asciiTheme="majorHAnsi" w:hAnsiTheme="majorHAnsi"/>
+        </w:rPr>
+        <w:t>Daten</w:t>
+      </w:r>
+      <w:proofErr w:type="spellEnd"/>
+      <w:r>
+        <w:rPr>
+          <w:rFonts w:asciiTheme="majorHAnsi" w:hAnsiTheme="majorHAnsi"/>
+        </w:rPr>
+        <w:t xml:space="preserve"> </w:t>
+      </w:r>
+      <w:proofErr w:type="spellStart"/>
+      <w:r>
+        <w:rPr>
+          <w:rFonts w:asciiTheme="majorHAnsi" w:hAnsiTheme="majorHAnsi"/>
+        </w:rPr>
+        <w:t>werden</w:t>
+      </w:r>
+      <w:proofErr w:type="spellEnd"/>
+      <w:r>
+        <w:rPr>
+          <w:rFonts w:asciiTheme="majorHAnsi" w:hAnsiTheme="majorHAnsi"/>
+        </w:rPr>
+        <w:t xml:space="preserve"> </w:t>
+      </w:r>
+      <w:proofErr w:type="spellStart"/>
+      <w:r>
+        <w:rPr>
+          <w:rFonts w:asciiTheme="majorHAnsi" w:hAnsiTheme="majorHAnsi"/>
+        </w:rPr>
+        <w:t>zunächst</w:t>
+      </w:r>
+      <w:proofErr w:type="spellEnd"/>
+      <w:r>
+        <w:rPr>
+          <w:rFonts w:asciiTheme="majorHAnsi" w:hAnsiTheme="majorHAnsi"/>
+        </w:rPr>
+        <w:t xml:space="preserve"> </w:t>
+      </w:r>
+      <w:proofErr w:type="spellStart"/>
+      <w:r>
+        <w:rPr>
+          <w:rFonts w:asciiTheme="majorHAnsi" w:hAnsiTheme="majorHAnsi"/>
+        </w:rPr>
+        <w:t>tägliche</w:t>
+      </w:r>
+      <w:proofErr w:type="spellEnd"/>
+      <w:r>
+        <w:rPr>
+          <w:rFonts w:asciiTheme="majorHAnsi" w:hAnsiTheme="majorHAnsi"/>
+        </w:rPr>
+        <w:t xml:space="preserve"> </w:t>
+      </w:r>
+      <w:proofErr w:type="spellStart"/>
+      <w:r>
+        <w:rPr>
+          <w:rFonts w:asciiTheme="majorHAnsi" w:hAnsiTheme="majorHAnsi"/>
+        </w:rPr>
+        <w:t>Veränderungen</w:t>
+      </w:r>
+      <w:proofErr w:type="spellEnd"/>
+      <w:r>
+        <w:rPr>
+          <w:rFonts w:asciiTheme="majorHAnsi" w:hAnsiTheme="majorHAnsi"/>
+        </w:rPr>
+        <w:t xml:space="preserve"> der </w:t>
+      </w:r>
+      <w:proofErr w:type="spellStart"/>
+      <w:r>
+        <w:rPr>
+          <w:rFonts w:asciiTheme="majorHAnsi" w:hAnsiTheme="majorHAnsi"/>
+        </w:rPr>
+        <w:t>Preise</w:t>
+      </w:r>
+      <w:proofErr w:type="spellEnd"/>
+      <w:r>
+        <w:rPr>
+          <w:rFonts w:asciiTheme="majorHAnsi" w:hAnsiTheme="majorHAnsi"/>
+        </w:rPr>
+        <w:t xml:space="preserve"> </w:t>
+      </w:r>
+      <w:proofErr w:type="spellStart"/>
+      <w:r>
+        <w:rPr>
+          <w:rFonts w:asciiTheme="majorHAnsi" w:hAnsiTheme="majorHAnsi"/>
+        </w:rPr>
+        <w:t>berechnet</w:t>
+      </w:r>
+      <w:proofErr w:type="spellEnd"/>
+      <w:r>
+        <w:rPr>
+          <w:rFonts w:asciiTheme="majorHAnsi" w:hAnsiTheme="majorHAnsi"/>
+        </w:rPr>
+        <w:t xml:space="preserve">. </w:t>
+      </w:r>
+      <w:proofErr w:type="spellStart"/>
+      <w:r>
+        <w:rPr>
+          <w:rFonts w:asciiTheme="majorHAnsi" w:hAnsiTheme="majorHAnsi"/>
+        </w:rPr>
+        <w:t>Zusätzlich</w:t>
+      </w:r>
+      <w:proofErr w:type="spellEnd"/>
+      <w:r>
+        <w:rPr>
+          <w:rFonts w:asciiTheme="majorHAnsi" w:hAnsiTheme="majorHAnsi"/>
+        </w:rPr>
+        <w:t xml:space="preserve"> </w:t>
+      </w:r>
+      <w:proofErr w:type="spellStart"/>
+      <w:r>
+        <w:rPr>
+          <w:rFonts w:asciiTheme="majorHAnsi" w:hAnsiTheme="majorHAnsi"/>
+        </w:rPr>
+        <w:t>wird</w:t>
+      </w:r>
+      <w:proofErr w:type="spellEnd"/>
+      <w:r>
+        <w:rPr>
+          <w:rFonts w:asciiTheme="majorHAnsi" w:hAnsiTheme="majorHAnsi"/>
+        </w:rPr>
+        <w:t xml:space="preserve"> </w:t>
+      </w:r>
+      <w:proofErr w:type="spellStart"/>
+      <w:r>
+        <w:rPr>
+          <w:rFonts w:asciiTheme="majorHAnsi" w:hAnsiTheme="majorHAnsi"/>
+        </w:rPr>
+        <w:t>ermittelt</w:t>
+      </w:r>
+      <w:proofErr w:type="spellEnd"/>
+      <w:r>
+        <w:rPr>
+          <w:rFonts w:asciiTheme="majorHAnsi" w:hAnsiTheme="majorHAnsi"/>
+        </w:rPr>
+        <w:t xml:space="preserve">, </w:t>
+      </w:r>
+      <w:proofErr w:type="spellStart"/>
+      <w:r>
+        <w:rPr>
+          <w:rFonts w:asciiTheme="majorHAnsi" w:hAnsiTheme="majorHAnsi"/>
+        </w:rPr>
+        <w:t>wie</w:t>
+      </w:r>
+      <w:proofErr w:type="spellEnd"/>
+      <w:r>
+        <w:rPr>
+          <w:rFonts w:asciiTheme="majorHAnsi" w:hAnsiTheme="majorHAnsi"/>
+        </w:rPr>
+        <w:t xml:space="preserve"> </w:t>
+      </w:r>
+      <w:proofErr w:type="spellStart"/>
+      <w:r>
+        <w:rPr>
+          <w:rFonts w:asciiTheme="majorHAnsi" w:hAnsiTheme="majorHAnsi"/>
+        </w:rPr>
+        <w:t>sich</w:t>
+      </w:r>
+      <w:proofErr w:type="spellEnd"/>
+      <w:r>
+        <w:rPr>
+          <w:rFonts w:asciiTheme="majorHAnsi" w:hAnsiTheme="majorHAnsi"/>
+        </w:rPr>
+        <w:t xml:space="preserve"> der Preis </w:t>
+      </w:r>
+      <w:proofErr w:type="spellStart"/>
+      <w:r>
+        <w:rPr>
+          <w:rFonts w:asciiTheme="majorHAnsi" w:hAnsiTheme="majorHAnsi"/>
+        </w:rPr>
+        <w:t>im</w:t>
+      </w:r>
+      <w:proofErr w:type="spellEnd"/>
+      <w:r>
+        <w:rPr>
+          <w:rFonts w:asciiTheme="majorHAnsi" w:hAnsiTheme="majorHAnsi"/>
+        </w:rPr>
+        <w:t xml:space="preserve"> </w:t>
+      </w:r>
+      <w:proofErr w:type="spellStart"/>
+      <w:r>
+        <w:rPr>
+          <w:rFonts w:asciiTheme="majorHAnsi" w:hAnsiTheme="majorHAnsi"/>
+        </w:rPr>
+        <w:t>Durchschnitt</w:t>
+      </w:r>
+      <w:proofErr w:type="spellEnd"/>
+      <w:r>
+        <w:rPr>
+          <w:rFonts w:asciiTheme="majorHAnsi" w:hAnsiTheme="majorHAnsi"/>
+        </w:rPr>
+        <w:t xml:space="preserve"> </w:t>
+      </w:r>
+      <w:proofErr w:type="spellStart"/>
+      <w:r>
+        <w:rPr>
+          <w:rFonts w:asciiTheme="majorHAnsi" w:hAnsiTheme="majorHAnsi"/>
+        </w:rPr>
+        <w:t>über</w:t>
+      </w:r>
+      <w:proofErr w:type="spellEnd"/>
+      <w:r>
+        <w:rPr>
+          <w:rFonts w:asciiTheme="majorHAnsi" w:hAnsiTheme="majorHAnsi"/>
+        </w:rPr>
+        <w:t xml:space="preserve"> </w:t>
+      </w:r>
+      <w:proofErr w:type="spellStart"/>
+      <w:r>
+        <w:rPr>
+          <w:rFonts w:asciiTheme="majorHAnsi" w:hAnsiTheme="majorHAnsi"/>
+        </w:rPr>
+        <w:t>kurze</w:t>
+      </w:r>
+      <w:proofErr w:type="spellEnd"/>
+      <w:r>
+        <w:rPr>
+          <w:rFonts w:asciiTheme="majorHAnsi" w:hAnsiTheme="majorHAnsi"/>
+        </w:rPr>
+        <w:t xml:space="preserve"> und </w:t>
+      </w:r>
+      <w:proofErr w:type="spellStart"/>
+      <w:r>
+        <w:rPr>
+          <w:rFonts w:asciiTheme="majorHAnsi" w:hAnsiTheme="majorHAnsi"/>
+        </w:rPr>
+        <w:t>längere</w:t>
+      </w:r>
+      <w:proofErr w:type="spellEnd"/>
+      <w:r>
+        <w:rPr>
+          <w:rFonts w:asciiTheme="majorHAnsi" w:hAnsiTheme="majorHAnsi"/>
+        </w:rPr>
+        <w:t xml:space="preserve"> </w:t>
+      </w:r>
+      <w:proofErr w:type="spellStart"/>
+      <w:r>
+        <w:rPr>
+          <w:rFonts w:asciiTheme="majorHAnsi" w:hAnsiTheme="majorHAnsi"/>
+        </w:rPr>
+        <w:t>Zeiträume</w:t>
+      </w:r>
+      <w:proofErr w:type="spellEnd"/>
+      <w:r>
+        <w:rPr>
+          <w:rFonts w:asciiTheme="majorHAnsi" w:hAnsiTheme="majorHAnsi"/>
+        </w:rPr>
+        <w:t xml:space="preserve"> (5 und 20 Tage) </w:t>
+      </w:r>
+      <w:proofErr w:type="spellStart"/>
+      <w:r>
+        <w:rPr>
+          <w:rFonts w:asciiTheme="majorHAnsi" w:hAnsiTheme="majorHAnsi"/>
+        </w:rPr>
+        <w:t>entwickelt</w:t>
+      </w:r>
+      <w:proofErr w:type="spellEnd"/>
+      <w:r>
+        <w:rPr>
+          <w:rFonts w:asciiTheme="majorHAnsi" w:hAnsiTheme="majorHAnsi"/>
+        </w:rPr>
+        <w:t xml:space="preserve"> hat und </w:t>
+      </w:r>
+      <w:proofErr w:type="spellStart"/>
+      <w:r>
+        <w:rPr>
+          <w:rFonts w:asciiTheme="majorHAnsi" w:hAnsiTheme="majorHAnsi"/>
+        </w:rPr>
+        <w:t>wie</w:t>
+      </w:r>
+      <w:proofErr w:type="spellEnd"/>
+      <w:r>
+        <w:rPr>
+          <w:rFonts w:asciiTheme="majorHAnsi" w:hAnsiTheme="majorHAnsi"/>
+        </w:rPr>
+        <w:t xml:space="preserve"> stark die </w:t>
+      </w:r>
+      <w:proofErr w:type="spellStart"/>
+      <w:r>
+        <w:rPr>
+          <w:rFonts w:asciiTheme="majorHAnsi" w:hAnsiTheme="majorHAnsi"/>
+        </w:rPr>
+        <w:t>Preise</w:t>
+      </w:r>
+      <w:proofErr w:type="spellEnd"/>
+      <w:r>
+        <w:rPr>
+          <w:rFonts w:asciiTheme="majorHAnsi" w:hAnsiTheme="majorHAnsi"/>
+        </w:rPr>
+        <w:t xml:space="preserve"> in </w:t>
+      </w:r>
+      <w:proofErr w:type="spellStart"/>
+      <w:r>
+        <w:rPr>
+          <w:rFonts w:asciiTheme="majorHAnsi" w:hAnsiTheme="majorHAnsi"/>
+        </w:rPr>
+        <w:t>diesen</w:t>
+      </w:r>
+      <w:proofErr w:type="spellEnd"/>
+      <w:r>
+        <w:rPr>
+          <w:rFonts w:asciiTheme="majorHAnsi" w:hAnsiTheme="majorHAnsi"/>
+        </w:rPr>
+        <w:t xml:space="preserve"> </w:t>
+      </w:r>
+      <w:proofErr w:type="spellStart"/>
+      <w:r>
+        <w:rPr>
+          <w:rFonts w:asciiTheme="majorHAnsi" w:hAnsiTheme="majorHAnsi"/>
+        </w:rPr>
+        <w:t>Zeiträumen</w:t>
+      </w:r>
+      <w:proofErr w:type="spellEnd"/>
+      <w:r>
+        <w:rPr>
+          <w:rFonts w:asciiTheme="majorHAnsi" w:hAnsiTheme="majorHAnsi"/>
+        </w:rPr>
+        <w:t xml:space="preserve"> </w:t>
+      </w:r>
+      <w:proofErr w:type="spellStart"/>
+      <w:r>
+        <w:rPr>
+          <w:rFonts w:asciiTheme="majorHAnsi" w:hAnsiTheme="majorHAnsi"/>
+        </w:rPr>
+        <w:t>geschwankt</w:t>
+      </w:r>
+      <w:proofErr w:type="spellEnd"/>
+      <w:r>
+        <w:rPr>
+          <w:rFonts w:asciiTheme="majorHAnsi" w:hAnsiTheme="majorHAnsi"/>
+        </w:rPr>
+        <w:t xml:space="preserve"> </w:t>
+      </w:r>
+      <w:proofErr w:type="spellStart"/>
+      <w:r>
+        <w:rPr>
+          <w:rFonts w:asciiTheme="majorHAnsi" w:hAnsiTheme="majorHAnsi"/>
+        </w:rPr>
+        <w:t>haben</w:t>
+      </w:r>
+      <w:proofErr w:type="spellEnd"/>
+      <w:r>
+        <w:rPr>
+          <w:rFonts w:asciiTheme="majorHAnsi" w:hAnsiTheme="majorHAnsi"/>
+        </w:rPr>
+        <w:t xml:space="preserve">. </w:t>
+      </w:r>
+      <w:proofErr w:type="spellStart"/>
+      <w:r>
+        <w:rPr>
+          <w:rFonts w:asciiTheme="majorHAnsi" w:hAnsiTheme="majorHAnsi"/>
+        </w:rPr>
+        <w:t>Ausserdem</w:t>
+      </w:r>
+      <w:proofErr w:type="spellEnd"/>
+      <w:r>
+        <w:rPr>
+          <w:rFonts w:asciiTheme="majorHAnsi" w:hAnsiTheme="majorHAnsi"/>
+        </w:rPr>
+        <w:t xml:space="preserve"> </w:t>
+      </w:r>
+      <w:proofErr w:type="spellStart"/>
+      <w:r>
+        <w:rPr>
+          <w:rFonts w:asciiTheme="majorHAnsi" w:hAnsiTheme="majorHAnsi"/>
+        </w:rPr>
+        <w:t>wird</w:t>
+      </w:r>
+      <w:proofErr w:type="spellEnd"/>
+      <w:r>
+        <w:rPr>
+          <w:rFonts w:asciiTheme="majorHAnsi" w:hAnsiTheme="majorHAnsi"/>
+        </w:rPr>
+        <w:t xml:space="preserve"> </w:t>
+      </w:r>
+      <w:proofErr w:type="spellStart"/>
+      <w:r>
+        <w:rPr>
+          <w:rFonts w:asciiTheme="majorHAnsi" w:hAnsiTheme="majorHAnsi"/>
+        </w:rPr>
+        <w:t>betrachtet</w:t>
+      </w:r>
+      <w:proofErr w:type="spellEnd"/>
+      <w:r>
+        <w:rPr>
+          <w:rFonts w:asciiTheme="majorHAnsi" w:hAnsiTheme="majorHAnsi"/>
+        </w:rPr>
+        <w:t xml:space="preserve">, </w:t>
+      </w:r>
+      <w:proofErr w:type="spellStart"/>
+      <w:r>
+        <w:rPr>
+          <w:rFonts w:asciiTheme="majorHAnsi" w:hAnsiTheme="majorHAnsi"/>
+        </w:rPr>
+        <w:t>wie</w:t>
+      </w:r>
+      <w:proofErr w:type="spellEnd"/>
+      <w:r>
+        <w:rPr>
+          <w:rFonts w:asciiTheme="majorHAnsi" w:hAnsiTheme="majorHAnsi"/>
+        </w:rPr>
+        <w:t xml:space="preserve"> </w:t>
+      </w:r>
+      <w:proofErr w:type="spellStart"/>
+      <w:r>
+        <w:rPr>
+          <w:rFonts w:asciiTheme="majorHAnsi" w:hAnsiTheme="majorHAnsi"/>
+        </w:rPr>
+        <w:t>sich</w:t>
+      </w:r>
+      <w:proofErr w:type="spellEnd"/>
+      <w:r>
+        <w:rPr>
+          <w:rFonts w:asciiTheme="majorHAnsi" w:hAnsiTheme="majorHAnsi"/>
+        </w:rPr>
+        <w:t xml:space="preserve"> der </w:t>
+      </w:r>
+      <w:proofErr w:type="spellStart"/>
+      <w:r>
+        <w:rPr>
+          <w:rFonts w:asciiTheme="majorHAnsi" w:hAnsiTheme="majorHAnsi"/>
+        </w:rPr>
+        <w:t>aktuelle</w:t>
+      </w:r>
+      <w:proofErr w:type="spellEnd"/>
+      <w:r>
+        <w:rPr>
+          <w:rFonts w:asciiTheme="majorHAnsi" w:hAnsiTheme="majorHAnsi"/>
+        </w:rPr>
+        <w:t xml:space="preserve"> Preis </w:t>
+      </w:r>
+      <w:proofErr w:type="spellStart"/>
+      <w:r>
+        <w:rPr>
+          <w:rFonts w:asciiTheme="majorHAnsi" w:hAnsiTheme="majorHAnsi"/>
+        </w:rPr>
+        <w:t>im</w:t>
+      </w:r>
+      <w:proofErr w:type="spellEnd"/>
+      <w:r>
+        <w:rPr>
+          <w:rFonts w:asciiTheme="majorHAnsi" w:hAnsiTheme="majorHAnsi"/>
+        </w:rPr>
+        <w:t xml:space="preserve"> </w:t>
+      </w:r>
+      <w:proofErr w:type="spellStart"/>
+      <w:r>
+        <w:rPr>
+          <w:rFonts w:asciiTheme="majorHAnsi" w:hAnsiTheme="majorHAnsi"/>
+        </w:rPr>
+        <w:t>Vergleich</w:t>
+      </w:r>
+      <w:proofErr w:type="spellEnd"/>
+      <w:r>
+        <w:rPr>
+          <w:rFonts w:asciiTheme="majorHAnsi" w:hAnsiTheme="majorHAnsi"/>
+        </w:rPr>
+        <w:t xml:space="preserve"> </w:t>
+      </w:r>
+      <w:proofErr w:type="spellStart"/>
+      <w:r>
+        <w:rPr>
+          <w:rFonts w:asciiTheme="majorHAnsi" w:hAnsiTheme="majorHAnsi"/>
+        </w:rPr>
+        <w:t>zu</w:t>
+      </w:r>
+      <w:proofErr w:type="spellEnd"/>
+      <w:r>
+        <w:rPr>
+          <w:rFonts w:asciiTheme="majorHAnsi" w:hAnsiTheme="majorHAnsi"/>
+        </w:rPr>
+        <w:t xml:space="preserve"> </w:t>
+      </w:r>
+      <w:proofErr w:type="spellStart"/>
+      <w:r>
+        <w:rPr>
+          <w:rFonts w:asciiTheme="majorHAnsi" w:hAnsiTheme="majorHAnsi"/>
+        </w:rPr>
+        <w:t>früheren</w:t>
+      </w:r>
+      <w:proofErr w:type="spellEnd"/>
+      <w:r>
+        <w:rPr>
+          <w:rFonts w:asciiTheme="majorHAnsi" w:hAnsiTheme="majorHAnsi"/>
+        </w:rPr>
+        <w:t xml:space="preserve"> </w:t>
+      </w:r>
+      <w:proofErr w:type="spellStart"/>
+      <w:r>
+        <w:rPr>
+          <w:rFonts w:asciiTheme="majorHAnsi" w:hAnsiTheme="majorHAnsi"/>
+        </w:rPr>
+        <w:t>Preisen</w:t>
+      </w:r>
+      <w:proofErr w:type="spellEnd"/>
+      <w:r>
+        <w:rPr>
+          <w:rFonts w:asciiTheme="majorHAnsi" w:hAnsiTheme="majorHAnsi"/>
+        </w:rPr>
+        <w:t xml:space="preserve"> </w:t>
+      </w:r>
+      <w:proofErr w:type="spellStart"/>
+      <w:r>
+        <w:rPr>
+          <w:rFonts w:asciiTheme="majorHAnsi" w:hAnsiTheme="majorHAnsi"/>
+        </w:rPr>
+        <w:t>verhält</w:t>
+      </w:r>
+      <w:proofErr w:type="spellEnd"/>
+      <w:r>
+        <w:rPr>
+          <w:rFonts w:asciiTheme="majorHAnsi" w:hAnsiTheme="majorHAnsi"/>
+        </w:rPr>
+        <w:t xml:space="preserve">. Diese </w:t>
+      </w:r>
+      <w:proofErr w:type="spellStart"/>
+      <w:r>
+        <w:rPr>
+          <w:rFonts w:asciiTheme="majorHAnsi" w:hAnsiTheme="majorHAnsi"/>
+        </w:rPr>
+        <w:t>Informationen</w:t>
+      </w:r>
+      <w:proofErr w:type="spellEnd"/>
+      <w:r>
+        <w:rPr>
+          <w:rFonts w:asciiTheme="majorHAnsi" w:hAnsiTheme="majorHAnsi"/>
+        </w:rPr>
+        <w:t xml:space="preserve"> </w:t>
+      </w:r>
+      <w:proofErr w:type="spellStart"/>
+      <w:r>
+        <w:rPr>
+          <w:rFonts w:asciiTheme="majorHAnsi" w:hAnsiTheme="majorHAnsi"/>
+        </w:rPr>
+        <w:t>werden</w:t>
+      </w:r>
+      <w:proofErr w:type="spellEnd"/>
+      <w:r>
+        <w:rPr>
+          <w:rFonts w:asciiTheme="majorHAnsi" w:hAnsiTheme="majorHAnsi"/>
+        </w:rPr>
+        <w:t xml:space="preserve"> dem Modell </w:t>
+      </w:r>
+      <w:proofErr w:type="spellStart"/>
+      <w:r>
+        <w:rPr>
+          <w:rFonts w:asciiTheme="majorHAnsi" w:hAnsiTheme="majorHAnsi"/>
+        </w:rPr>
+        <w:t>als</w:t>
+      </w:r>
+      <w:proofErr w:type="spellEnd"/>
+      <w:r>
+        <w:rPr>
+          <w:rFonts w:asciiTheme="majorHAnsi" w:hAnsiTheme="majorHAnsi"/>
+        </w:rPr>
+        <w:t xml:space="preserve"> </w:t>
+      </w:r>
+      <w:proofErr w:type="spellStart"/>
+      <w:r>
+        <w:rPr>
+          <w:rFonts w:asciiTheme="majorHAnsi" w:hAnsiTheme="majorHAnsi"/>
+        </w:rPr>
+        <w:t>Grundlage</w:t>
+      </w:r>
+      <w:proofErr w:type="spellEnd"/>
+      <w:r>
+        <w:rPr>
+          <w:rFonts w:asciiTheme="majorHAnsi" w:hAnsiTheme="majorHAnsi"/>
+        </w:rPr>
+        <w:t xml:space="preserve"> für seine </w:t>
+      </w:r>
+      <w:proofErr w:type="spellStart"/>
+      <w:r>
+        <w:rPr>
+          <w:rFonts w:asciiTheme="majorHAnsi" w:hAnsiTheme="majorHAnsi"/>
+        </w:rPr>
+        <w:t>Berechnungen</w:t>
+      </w:r>
+      <w:proofErr w:type="spellEnd"/>
+      <w:r>
+        <w:rPr>
+          <w:rFonts w:asciiTheme="majorHAnsi" w:hAnsiTheme="majorHAnsi"/>
+        </w:rPr>
+        <w:t xml:space="preserve"> </w:t>
+      </w:r>
+      <w:proofErr w:type="spellStart"/>
+      <w:r>
+        <w:rPr>
+          <w:rFonts w:asciiTheme="majorHAnsi" w:hAnsiTheme="majorHAnsi"/>
+        </w:rPr>
+        <w:t>zur</w:t>
+      </w:r>
+      <w:proofErr w:type="spellEnd"/>
+      <w:r>
+        <w:rPr>
+          <w:rFonts w:asciiTheme="majorHAnsi" w:hAnsiTheme="majorHAnsi"/>
+        </w:rPr>
+        <w:t xml:space="preserve"> </w:t>
+      </w:r>
+      <w:proofErr w:type="spellStart"/>
+      <w:r>
+        <w:rPr>
+          <w:rFonts w:asciiTheme="majorHAnsi" w:hAnsiTheme="majorHAnsi"/>
+        </w:rPr>
+        <w:t>Verfügung</w:t>
+      </w:r>
+      <w:proofErr w:type="spellEnd"/>
+      <w:r>
+        <w:rPr>
+          <w:rFonts w:asciiTheme="majorHAnsi" w:hAnsiTheme="majorHAnsi"/>
+        </w:rPr>
+        <w:t xml:space="preserve"> </w:t>
+      </w:r>
+      <w:proofErr w:type="spellStart"/>
+      <w:r>
+        <w:rPr>
+          <w:rFonts w:asciiTheme="majorHAnsi" w:hAnsiTheme="majorHAnsi"/>
+        </w:rPr>
+        <w:t>gestellt</w:t>
+      </w:r>
+      <w:proofErr w:type="spellEnd"/>
+      <w:r>
+        <w:rPr>
+          <w:rFonts w:asciiTheme="majorHAnsi" w:hAnsiTheme="majorHAnsi"/>
+        </w:rPr>
+        <w:t>.</w:t>
+      </w:r>
+    </w:p>
+    <w:p>
+      <w:pPr>
+        <w:pStyle w:val="NormalWeb"/>
+        <w:rPr>
+          <w:rFonts w:asciiTheme="majorHAnsi" w:hAnsiTheme="majorHAnsi"/>
+        </w:rPr>
+      </w:pPr>
+      <w:proofErr w:type="spellStart"/>
+      <w:r>
+        <w:rPr>
+          <w:rFonts w:asciiTheme="majorHAnsi" w:hAnsiTheme="majorHAnsi"/>
+        </w:rPr>
+        <w:t>Danach</w:t>
+      </w:r>
+      <w:proofErr w:type="spellEnd"/>
+      <w:r>
+        <w:rPr>
+          <w:rFonts w:asciiTheme="majorHAnsi" w:hAnsiTheme="majorHAnsi"/>
+        </w:rPr>
+        <w:t xml:space="preserve"> </w:t>
+      </w:r>
+      <w:proofErr w:type="spellStart"/>
+      <w:r>
+        <w:rPr>
+          <w:rFonts w:asciiTheme="majorHAnsi" w:hAnsiTheme="majorHAnsi"/>
+        </w:rPr>
+        <w:t>werden</w:t>
+      </w:r>
+      <w:proofErr w:type="spellEnd"/>
+      <w:r>
+        <w:rPr>
+          <w:rFonts w:asciiTheme="majorHAnsi" w:hAnsiTheme="majorHAnsi"/>
+        </w:rPr>
+        <w:t xml:space="preserve"> die </w:t>
+      </w:r>
+      <w:proofErr w:type="spellStart"/>
+      <w:r>
+        <w:rPr>
+          <w:rFonts w:asciiTheme="majorHAnsi" w:hAnsiTheme="majorHAnsi"/>
+        </w:rPr>
+        <w:t>Daten</w:t>
+      </w:r>
+      <w:proofErr w:type="spellEnd"/>
+      <w:r>
+        <w:rPr>
+          <w:rFonts w:asciiTheme="majorHAnsi" w:hAnsiTheme="majorHAnsi"/>
+        </w:rPr>
+        <w:t xml:space="preserve"> in </w:t>
+      </w:r>
+      <w:proofErr w:type="spellStart"/>
+      <w:r>
+        <w:rPr>
+          <w:rFonts w:asciiTheme="majorHAnsi" w:hAnsiTheme="majorHAnsi"/>
+        </w:rPr>
+        <w:t>zwei</w:t>
+      </w:r>
+      <w:proofErr w:type="spellEnd"/>
+      <w:r>
+        <w:rPr>
+          <w:rFonts w:asciiTheme="majorHAnsi" w:hAnsiTheme="majorHAnsi"/>
+        </w:rPr>
+        <w:t xml:space="preserve"> </w:t>
+      </w:r>
+      <w:proofErr w:type="spellStart"/>
+      <w:r>
+        <w:rPr>
+          <w:rFonts w:asciiTheme="majorHAnsi" w:hAnsiTheme="majorHAnsi"/>
+        </w:rPr>
+        <w:t>Teile</w:t>
+      </w:r>
+      <w:proofErr w:type="spellEnd"/>
+      <w:r>
+        <w:rPr>
+          <w:rFonts w:asciiTheme="majorHAnsi" w:hAnsiTheme="majorHAnsi"/>
+        </w:rPr>
+        <w:t xml:space="preserve"> </w:t>
+      </w:r>
+      <w:proofErr w:type="spellStart"/>
+      <w:r>
+        <w:rPr>
+          <w:rFonts w:asciiTheme="majorHAnsi" w:hAnsiTheme="majorHAnsi"/>
+        </w:rPr>
+        <w:t>aufgeteilt</w:t>
+      </w:r>
+      <w:proofErr w:type="spellEnd"/>
+      <w:r>
+        <w:rPr>
+          <w:rFonts w:asciiTheme="majorHAnsi" w:hAnsiTheme="majorHAnsi"/>
+        </w:rPr>
+        <w:t xml:space="preserve">: Ein grosser Teil (80 %) </w:t>
+      </w:r>
+      <w:proofErr w:type="spellStart"/>
+      <w:r>
+        <w:rPr>
+          <w:rFonts w:asciiTheme="majorHAnsi" w:hAnsiTheme="majorHAnsi"/>
+        </w:rPr>
+        <w:t>wird</w:t>
+      </w:r>
+      <w:proofErr w:type="spellEnd"/>
+      <w:r>
+        <w:rPr>
+          <w:rFonts w:asciiTheme="majorHAnsi" w:hAnsiTheme="majorHAnsi"/>
+        </w:rPr>
+        <w:t xml:space="preserve"> </w:t>
+      </w:r>
+      <w:proofErr w:type="spellStart"/>
+      <w:r>
+        <w:rPr>
+          <w:rFonts w:asciiTheme="majorHAnsi" w:hAnsiTheme="majorHAnsi"/>
+        </w:rPr>
+        <w:t>verwendet</w:t>
+      </w:r>
+      <w:proofErr w:type="spellEnd"/>
+      <w:r>
+        <w:rPr>
+          <w:rFonts w:asciiTheme="majorHAnsi" w:hAnsiTheme="majorHAnsi"/>
+        </w:rPr>
+        <w:t xml:space="preserve">, um das Modell </w:t>
+      </w:r>
+      <w:proofErr w:type="spellStart"/>
+      <w:r>
+        <w:rPr>
+          <w:rFonts w:asciiTheme="majorHAnsi" w:hAnsiTheme="majorHAnsi"/>
+        </w:rPr>
+        <w:t>zu</w:t>
+      </w:r>
+      <w:proofErr w:type="spellEnd"/>
+      <w:r>
+        <w:rPr>
+          <w:rFonts w:asciiTheme="majorHAnsi" w:hAnsiTheme="majorHAnsi"/>
+        </w:rPr>
+        <w:t xml:space="preserve"> </w:t>
+      </w:r>
+      <w:proofErr w:type="spellStart"/>
+      <w:r>
+        <w:rPr>
+          <w:rFonts w:asciiTheme="majorHAnsi" w:hAnsiTheme="majorHAnsi"/>
+        </w:rPr>
+        <w:t>trainieren</w:t>
+      </w:r>
+      <w:proofErr w:type="spellEnd"/>
+      <w:r>
+        <w:rPr>
+          <w:rFonts w:asciiTheme="majorHAnsi" w:hAnsiTheme="majorHAnsi"/>
+        </w:rPr>
+        <w:t xml:space="preserve">, also </w:t>
+      </w:r>
+      <w:proofErr w:type="spellStart"/>
+      <w:r>
+        <w:rPr>
+          <w:rFonts w:asciiTheme="majorHAnsi" w:hAnsiTheme="majorHAnsi"/>
+        </w:rPr>
+        <w:t>damit</w:t>
+      </w:r>
+      <w:proofErr w:type="spellEnd"/>
+      <w:r>
+        <w:rPr>
+          <w:rFonts w:asciiTheme="majorHAnsi" w:hAnsiTheme="majorHAnsi"/>
+        </w:rPr>
+        <w:t xml:space="preserve"> es </w:t>
+      </w:r>
+      <w:proofErr w:type="spellStart"/>
+      <w:r>
+        <w:rPr>
+          <w:rFonts w:asciiTheme="majorHAnsi" w:hAnsiTheme="majorHAnsi"/>
+        </w:rPr>
+        <w:t>Zusammenhänge</w:t>
+      </w:r>
+      <w:proofErr w:type="spellEnd"/>
+      <w:r>
+        <w:rPr>
+          <w:rFonts w:asciiTheme="majorHAnsi" w:hAnsiTheme="majorHAnsi"/>
+        </w:rPr>
+        <w:t xml:space="preserve"> </w:t>
+      </w:r>
+      <w:proofErr w:type="spellStart"/>
+      <w:r>
+        <w:rPr>
+          <w:rFonts w:asciiTheme="majorHAnsi" w:hAnsiTheme="majorHAnsi"/>
+        </w:rPr>
+        <w:t>aus</w:t>
+      </w:r>
+      <w:proofErr w:type="spellEnd"/>
+      <w:r>
+        <w:rPr>
+          <w:rFonts w:asciiTheme="majorHAnsi" w:hAnsiTheme="majorHAnsi"/>
+        </w:rPr>
+        <w:t xml:space="preserve"> der </w:t>
+      </w:r>
+      <w:proofErr w:type="spellStart"/>
+      <w:r>
+        <w:rPr>
+          <w:rFonts w:asciiTheme="majorHAnsi" w:hAnsiTheme="majorHAnsi"/>
+        </w:rPr>
+        <w:t>Vergangenheit</w:t>
+      </w:r>
+      <w:proofErr w:type="spellEnd"/>
+      <w:r>
+        <w:rPr>
+          <w:rFonts w:asciiTheme="majorHAnsi" w:hAnsiTheme="majorHAnsi"/>
+        </w:rPr>
+        <w:t xml:space="preserve"> </w:t>
+      </w:r>
+      <w:proofErr w:type="spellStart"/>
+      <w:r>
+        <w:rPr>
+          <w:rFonts w:asciiTheme="majorHAnsi" w:hAnsiTheme="majorHAnsi"/>
+        </w:rPr>
+        <w:t>lernt</w:t>
+      </w:r>
+      <w:proofErr w:type="spellEnd"/>
+      <w:r>
+        <w:rPr>
+          <w:rFonts w:asciiTheme="majorHAnsi" w:hAnsiTheme="majorHAnsi"/>
+        </w:rPr>
+        <w:t xml:space="preserve">. Der </w:t>
+      </w:r>
+      <w:proofErr w:type="spellStart"/>
+      <w:r>
+        <w:rPr>
+          <w:rFonts w:asciiTheme="majorHAnsi" w:hAnsiTheme="majorHAnsi"/>
+        </w:rPr>
+        <w:t>restliche</w:t>
+      </w:r>
+      <w:proofErr w:type="spellEnd"/>
+      <w:r>
+        <w:rPr>
+          <w:rFonts w:asciiTheme="majorHAnsi" w:hAnsiTheme="majorHAnsi"/>
+        </w:rPr>
+        <w:t xml:space="preserve"> Teil (20 %) </w:t>
+      </w:r>
+      <w:proofErr w:type="spellStart"/>
+      <w:r>
+        <w:rPr>
+          <w:rFonts w:asciiTheme="majorHAnsi" w:hAnsiTheme="majorHAnsi"/>
+        </w:rPr>
+        <w:t>dient</w:t>
+      </w:r>
+      <w:proofErr w:type="spellEnd"/>
+      <w:r>
+        <w:rPr>
+          <w:rFonts w:asciiTheme="majorHAnsi" w:hAnsiTheme="majorHAnsi"/>
+        </w:rPr>
+        <w:t xml:space="preserve"> </w:t>
+      </w:r>
+      <w:proofErr w:type="spellStart"/>
+      <w:r>
+        <w:rPr>
+          <w:rFonts w:asciiTheme="majorHAnsi" w:hAnsiTheme="majorHAnsi"/>
+        </w:rPr>
+        <w:t>dazu</w:t>
+      </w:r>
+      <w:proofErr w:type="spellEnd"/>
+      <w:r>
+        <w:rPr>
+          <w:rFonts w:asciiTheme="majorHAnsi" w:hAnsiTheme="majorHAnsi"/>
+        </w:rPr>
+        <w:t xml:space="preserve">, die </w:t>
+      </w:r>
+      <w:proofErr w:type="spellStart"/>
+      <w:r>
+        <w:rPr>
+          <w:rFonts w:asciiTheme="majorHAnsi" w:hAnsiTheme="majorHAnsi"/>
+        </w:rPr>
+        <w:t>Ergebnisse</w:t>
+      </w:r>
+      <w:proofErr w:type="spellEnd"/>
+      <w:r>
+        <w:rPr>
+          <w:rFonts w:asciiTheme="majorHAnsi" w:hAnsiTheme="majorHAnsi"/>
+        </w:rPr>
+        <w:t xml:space="preserve"> </w:t>
+      </w:r>
+      <w:proofErr w:type="spellStart"/>
+      <w:r>
+        <w:rPr>
+          <w:rFonts w:asciiTheme="majorHAnsi" w:hAnsiTheme="majorHAnsi"/>
+        </w:rPr>
+        <w:t>zu</w:t>
+      </w:r>
+      <w:proofErr w:type="spellEnd"/>
+      <w:r>
+        <w:rPr>
+          <w:rFonts w:asciiTheme="majorHAnsi" w:hAnsiTheme="majorHAnsi"/>
+        </w:rPr>
+        <w:t xml:space="preserve"> </w:t>
+      </w:r>
+      <w:proofErr w:type="spellStart"/>
+      <w:r>
+        <w:rPr>
+          <w:rFonts w:asciiTheme="majorHAnsi" w:hAnsiTheme="majorHAnsi"/>
+        </w:rPr>
+        <w:t>überprüfen</w:t>
+      </w:r>
+      <w:proofErr w:type="spellEnd"/>
+      <w:r>
+        <w:rPr>
+          <w:rFonts w:asciiTheme="majorHAnsi" w:hAnsiTheme="majorHAnsi"/>
+        </w:rPr>
+        <w:t xml:space="preserve">. Als </w:t>
+      </w:r>
+      <w:proofErr w:type="spellStart"/>
+      <w:r>
+        <w:rPr>
+          <w:rFonts w:asciiTheme="majorHAnsi" w:hAnsiTheme="majorHAnsi"/>
+        </w:rPr>
+        <w:t>Lernmethode</w:t>
+      </w:r>
+      <w:proofErr w:type="spellEnd"/>
+      <w:r>
+        <w:rPr>
+          <w:rFonts w:asciiTheme="majorHAnsi" w:hAnsiTheme="majorHAnsi"/>
+        </w:rPr>
+        <w:t xml:space="preserve"> </w:t>
+      </w:r>
+      <w:proofErr w:type="spellStart"/>
+      <w:r>
+        <w:rPr>
+          <w:rFonts w:asciiTheme="majorHAnsi" w:hAnsiTheme="majorHAnsi"/>
+        </w:rPr>
+        <w:t>wird</w:t>
+      </w:r>
+      <w:proofErr w:type="spellEnd"/>
+      <w:r>
+        <w:rPr>
+          <w:rFonts w:asciiTheme="majorHAnsi" w:hAnsiTheme="majorHAnsi"/>
+        </w:rPr>
+        <w:t xml:space="preserve"> </w:t>
+      </w:r>
+      <w:proofErr w:type="spellStart"/>
+      <w:r>
+        <w:rPr>
+          <w:rFonts w:asciiTheme="majorHAnsi" w:hAnsiTheme="majorHAnsi"/>
+        </w:rPr>
+        <w:t>ein</w:t>
+      </w:r>
+      <w:proofErr w:type="spellEnd"/>
+      <w:r>
+        <w:rPr>
+          <w:rFonts w:asciiTheme="majorHAnsi" w:hAnsiTheme="majorHAnsi"/>
+        </w:rPr>
+        <w:t xml:space="preserve"> </w:t>
+      </w:r>
+      <w:proofErr w:type="spellStart"/>
+      <w:r>
+        <w:rPr>
+          <w:rFonts w:asciiTheme="majorHAnsi" w:hAnsiTheme="majorHAnsi"/>
+        </w:rPr>
+        <w:t>sogenanntes</w:t>
+      </w:r>
+      <w:proofErr w:type="spellEnd"/>
+      <w:r>
+        <w:rPr>
+          <w:rFonts w:asciiTheme="majorHAnsi" w:hAnsiTheme="majorHAnsi"/>
+        </w:rPr>
+        <w:t xml:space="preserve"> Random-Forest-Modell </w:t>
+      </w:r>
+      <w:proofErr w:type="spellStart"/>
+      <w:r>
+        <w:rPr>
+          <w:rFonts w:asciiTheme="majorHAnsi" w:hAnsiTheme="majorHAnsi"/>
+        </w:rPr>
+        <w:t>verwendet</w:t>
+      </w:r>
+      <w:proofErr w:type="spellEnd"/>
+      <w:r>
+        <w:rPr>
+          <w:rFonts w:asciiTheme="majorHAnsi" w:hAnsiTheme="majorHAnsi"/>
+        </w:rPr>
+        <w:t xml:space="preserve">, da es gut </w:t>
+      </w:r>
+      <w:proofErr w:type="spellStart"/>
+      <w:r>
+        <w:rPr>
+          <w:rFonts w:asciiTheme="majorHAnsi" w:hAnsiTheme="majorHAnsi"/>
+        </w:rPr>
+        <w:t>mit</w:t>
+      </w:r>
+      <w:proofErr w:type="spellEnd"/>
+      <w:r>
+        <w:rPr>
+          <w:rFonts w:asciiTheme="majorHAnsi" w:hAnsiTheme="majorHAnsi"/>
+        </w:rPr>
+        <w:t xml:space="preserve"> </w:t>
+      </w:r>
+      <w:proofErr w:type="spellStart"/>
+      <w:r>
+        <w:rPr>
+          <w:rFonts w:asciiTheme="majorHAnsi" w:hAnsiTheme="majorHAnsi"/>
+        </w:rPr>
+        <w:t>komplexen</w:t>
+      </w:r>
+      <w:proofErr w:type="spellEnd"/>
+      <w:r>
+        <w:rPr>
+          <w:rFonts w:asciiTheme="majorHAnsi" w:hAnsiTheme="majorHAnsi"/>
+        </w:rPr>
+        <w:t xml:space="preserve"> und nicht </w:t>
+      </w:r>
+      <w:proofErr w:type="spellStart"/>
+      <w:r>
+        <w:rPr>
+          <w:rFonts w:asciiTheme="majorHAnsi" w:hAnsiTheme="majorHAnsi"/>
+        </w:rPr>
+        <w:t>linearen</w:t>
+      </w:r>
+      <w:proofErr w:type="spellEnd"/>
+      <w:r>
+        <w:rPr>
+          <w:rFonts w:asciiTheme="majorHAnsi" w:hAnsiTheme="majorHAnsi"/>
+        </w:rPr>
+        <w:t xml:space="preserve"> </w:t>
+      </w:r>
+      <w:proofErr w:type="spellStart"/>
+      <w:r>
+        <w:rPr>
+          <w:rFonts w:asciiTheme="majorHAnsi" w:hAnsiTheme="majorHAnsi"/>
+        </w:rPr>
+        <w:t>Zusammenhängen</w:t>
+      </w:r>
+      <w:proofErr w:type="spellEnd"/>
+      <w:r>
+        <w:rPr>
+          <w:rFonts w:asciiTheme="majorHAnsi" w:hAnsiTheme="majorHAnsi"/>
+        </w:rPr>
+        <w:t xml:space="preserve"> </w:t>
+      </w:r>
+      <w:proofErr w:type="spellStart"/>
+      <w:r>
+        <w:rPr>
+          <w:rFonts w:asciiTheme="majorHAnsi" w:hAnsiTheme="majorHAnsi"/>
+        </w:rPr>
+        <w:t>umgehen</w:t>
+      </w:r>
+      <w:proofErr w:type="spellEnd"/>
+      <w:r>
+        <w:rPr>
+          <w:rFonts w:asciiTheme="majorHAnsi" w:hAnsiTheme="majorHAnsi"/>
+        </w:rPr>
+        <w:t xml:space="preserve"> </w:t>
+      </w:r>
+      <w:proofErr w:type="spellStart"/>
+      <w:r>
+        <w:rPr>
+          <w:rFonts w:asciiTheme="majorHAnsi" w:hAnsiTheme="majorHAnsi"/>
+        </w:rPr>
+        <w:t>kann</w:t>
+      </w:r>
+      <w:proofErr w:type="spellEnd"/>
+      <w:r>
+        <w:rPr>
+          <w:rFonts w:asciiTheme="majorHAnsi" w:hAnsiTheme="majorHAnsi"/>
+        </w:rPr>
+        <w:t>.</w:t>
+      </w:r>
+    </w:p>
+    <w:p>
+      <w:pPr>
+        <w:pStyle w:val="NormalWeb"/>
+        <w:rPr>
+          <w:rFonts w:asciiTheme="majorHAnsi" w:hAnsiTheme="majorHAnsi"/>
+        </w:rPr>
+      </w:pPr>
+      <w:r>
+        <w:rPr>
+          <w:rFonts w:asciiTheme="majorHAnsi" w:hAnsiTheme="majorHAnsi"/>
+        </w:rPr>
+        <w:t xml:space="preserve">Für die </w:t>
+      </w:r>
+      <w:proofErr w:type="spellStart"/>
+      <w:r>
+        <w:rPr>
+          <w:rFonts w:asciiTheme="majorHAnsi" w:hAnsiTheme="majorHAnsi"/>
+        </w:rPr>
+        <w:t>Berechnung</w:t>
+      </w:r>
+      <w:proofErr w:type="spellEnd"/>
+      <w:r>
+        <w:rPr>
+          <w:rFonts w:asciiTheme="majorHAnsi" w:hAnsiTheme="majorHAnsi"/>
+        </w:rPr>
+        <w:t xml:space="preserve"> </w:t>
+      </w:r>
+      <w:proofErr w:type="spellStart"/>
+      <w:r>
+        <w:rPr>
+          <w:rFonts w:asciiTheme="majorHAnsi" w:hAnsiTheme="majorHAnsi"/>
+        </w:rPr>
+        <w:t>zukünftiger</w:t>
+      </w:r>
+      <w:proofErr w:type="spellEnd"/>
+      <w:r>
+        <w:rPr>
+          <w:rFonts w:asciiTheme="majorHAnsi" w:hAnsiTheme="majorHAnsi"/>
+        </w:rPr>
+        <w:t xml:space="preserve"> </w:t>
+      </w:r>
+      <w:proofErr w:type="spellStart"/>
+      <w:r>
+        <w:rPr>
+          <w:rFonts w:asciiTheme="majorHAnsi" w:hAnsiTheme="majorHAnsi"/>
+        </w:rPr>
+        <w:t>Preisentwicklungen</w:t>
+      </w:r>
+      <w:proofErr w:type="spellEnd"/>
+      <w:r>
+        <w:rPr>
+          <w:rFonts w:asciiTheme="majorHAnsi" w:hAnsiTheme="majorHAnsi"/>
+        </w:rPr>
+        <w:t xml:space="preserve"> </w:t>
+      </w:r>
+      <w:proofErr w:type="spellStart"/>
+      <w:r>
+        <w:rPr>
+          <w:rFonts w:asciiTheme="majorHAnsi" w:hAnsiTheme="majorHAnsi"/>
+        </w:rPr>
+        <w:t>wird</w:t>
+      </w:r>
+      <w:proofErr w:type="spellEnd"/>
+      <w:r>
+        <w:rPr>
+          <w:rFonts w:asciiTheme="majorHAnsi" w:hAnsiTheme="majorHAnsi"/>
+        </w:rPr>
+        <w:t xml:space="preserve"> das </w:t>
+      </w:r>
+      <w:proofErr w:type="spellStart"/>
+      <w:r>
+        <w:rPr>
+          <w:rFonts w:asciiTheme="majorHAnsi" w:hAnsiTheme="majorHAnsi"/>
+        </w:rPr>
+        <w:t>trainierte</w:t>
+      </w:r>
+      <w:proofErr w:type="spellEnd"/>
+      <w:r>
+        <w:rPr>
+          <w:rFonts w:asciiTheme="majorHAnsi" w:hAnsiTheme="majorHAnsi"/>
+        </w:rPr>
+        <w:t xml:space="preserve"> Modell Schritt für Schritt </w:t>
+      </w:r>
+      <w:proofErr w:type="spellStart"/>
+      <w:r>
+        <w:rPr>
+          <w:rFonts w:asciiTheme="majorHAnsi" w:hAnsiTheme="majorHAnsi"/>
+        </w:rPr>
+        <w:t>angewendet</w:t>
+      </w:r>
+      <w:proofErr w:type="spellEnd"/>
+      <w:r>
+        <w:rPr>
+          <w:rFonts w:asciiTheme="majorHAnsi" w:hAnsiTheme="majorHAnsi"/>
+        </w:rPr>
+        <w:t xml:space="preserve">. Die </w:t>
+      </w:r>
+      <w:proofErr w:type="spellStart"/>
+      <w:r>
+        <w:rPr>
+          <w:rFonts w:asciiTheme="majorHAnsi" w:hAnsiTheme="majorHAnsi"/>
+        </w:rPr>
+        <w:t>Vorhersagen</w:t>
+      </w:r>
+      <w:proofErr w:type="spellEnd"/>
+      <w:r>
+        <w:rPr>
+          <w:rFonts w:asciiTheme="majorHAnsi" w:hAnsiTheme="majorHAnsi"/>
+        </w:rPr>
+        <w:t xml:space="preserve"> des </w:t>
+      </w:r>
+      <w:proofErr w:type="spellStart"/>
+      <w:r>
+        <w:rPr>
+          <w:rFonts w:asciiTheme="majorHAnsi" w:hAnsiTheme="majorHAnsi"/>
+        </w:rPr>
+        <w:t>Modells</w:t>
+      </w:r>
+      <w:proofErr w:type="spellEnd"/>
+      <w:r>
+        <w:rPr>
+          <w:rFonts w:asciiTheme="majorHAnsi" w:hAnsiTheme="majorHAnsi"/>
+        </w:rPr>
+        <w:t xml:space="preserve"> </w:t>
+      </w:r>
+      <w:proofErr w:type="spellStart"/>
+      <w:r>
+        <w:rPr>
+          <w:rFonts w:asciiTheme="majorHAnsi" w:hAnsiTheme="majorHAnsi"/>
+        </w:rPr>
+        <w:t>haben</w:t>
+      </w:r>
+      <w:proofErr w:type="spellEnd"/>
+      <w:r>
+        <w:rPr>
+          <w:rFonts w:asciiTheme="majorHAnsi" w:hAnsiTheme="majorHAnsi"/>
+        </w:rPr>
+        <w:t xml:space="preserve"> </w:t>
+      </w:r>
+      <w:proofErr w:type="spellStart"/>
+      <w:r>
+        <w:rPr>
+          <w:rFonts w:asciiTheme="majorHAnsi" w:hAnsiTheme="majorHAnsi"/>
+        </w:rPr>
+        <w:t>dabei</w:t>
+      </w:r>
+      <w:proofErr w:type="spellEnd"/>
+      <w:r>
+        <w:rPr>
+          <w:rFonts w:asciiTheme="majorHAnsi" w:hAnsiTheme="majorHAnsi"/>
+        </w:rPr>
+        <w:t xml:space="preserve"> </w:t>
+      </w:r>
+      <w:proofErr w:type="spellStart"/>
+      <w:r>
+        <w:rPr>
+          <w:rFonts w:asciiTheme="majorHAnsi" w:hAnsiTheme="majorHAnsi"/>
+        </w:rPr>
+        <w:t>nur</w:t>
+      </w:r>
+      <w:proofErr w:type="spellEnd"/>
+      <w:r>
+        <w:rPr>
+          <w:rFonts w:asciiTheme="majorHAnsi" w:hAnsiTheme="majorHAnsi"/>
+        </w:rPr>
+        <w:t xml:space="preserve"> </w:t>
+      </w:r>
+      <w:proofErr w:type="spellStart"/>
+      <w:r>
+        <w:rPr>
+          <w:rFonts w:asciiTheme="majorHAnsi" w:hAnsiTheme="majorHAnsi"/>
+        </w:rPr>
+        <w:t>einen</w:t>
+      </w:r>
+      <w:proofErr w:type="spellEnd"/>
+      <w:r>
+        <w:rPr>
+          <w:rFonts w:asciiTheme="majorHAnsi" w:hAnsiTheme="majorHAnsi"/>
+        </w:rPr>
+        <w:t xml:space="preserve"> </w:t>
+      </w:r>
+      <w:proofErr w:type="spellStart"/>
+      <w:r>
+        <w:rPr>
+          <w:rFonts w:asciiTheme="majorHAnsi" w:hAnsiTheme="majorHAnsi"/>
+        </w:rPr>
+        <w:t>begrenzten</w:t>
+      </w:r>
+      <w:proofErr w:type="spellEnd"/>
+      <w:r>
+        <w:rPr>
+          <w:rFonts w:asciiTheme="majorHAnsi" w:hAnsiTheme="majorHAnsi"/>
+        </w:rPr>
+        <w:t xml:space="preserve"> Einfluss und </w:t>
+      </w:r>
+      <w:proofErr w:type="spellStart"/>
+      <w:r>
+        <w:rPr>
+          <w:rFonts w:asciiTheme="majorHAnsi" w:hAnsiTheme="majorHAnsi"/>
+        </w:rPr>
+        <w:t>werden</w:t>
+      </w:r>
+      <w:proofErr w:type="spellEnd"/>
+      <w:r>
+        <w:rPr>
+          <w:rFonts w:asciiTheme="majorHAnsi" w:hAnsiTheme="majorHAnsi"/>
+        </w:rPr>
+        <w:t xml:space="preserve"> </w:t>
+      </w:r>
+      <w:proofErr w:type="spellStart"/>
+      <w:r>
+        <w:rPr>
+          <w:rFonts w:asciiTheme="majorHAnsi" w:hAnsiTheme="majorHAnsi"/>
+        </w:rPr>
+        <w:t>mit</w:t>
+      </w:r>
+      <w:proofErr w:type="spellEnd"/>
+      <w:r>
+        <w:rPr>
+          <w:rFonts w:asciiTheme="majorHAnsi" w:hAnsiTheme="majorHAnsi"/>
+        </w:rPr>
+        <w:t xml:space="preserve"> </w:t>
+      </w:r>
+      <w:proofErr w:type="spellStart"/>
+      <w:r>
+        <w:rPr>
+          <w:rFonts w:asciiTheme="majorHAnsi" w:hAnsiTheme="majorHAnsi"/>
+        </w:rPr>
+        <w:t>zufälligen</w:t>
+      </w:r>
+      <w:proofErr w:type="spellEnd"/>
+      <w:r>
+        <w:rPr>
+          <w:rFonts w:asciiTheme="majorHAnsi" w:hAnsiTheme="majorHAnsi"/>
+        </w:rPr>
+        <w:t xml:space="preserve"> </w:t>
+      </w:r>
+      <w:proofErr w:type="spellStart"/>
+      <w:r>
+        <w:rPr>
+          <w:rFonts w:asciiTheme="majorHAnsi" w:hAnsiTheme="majorHAnsi"/>
+        </w:rPr>
+        <w:t>Schwankungen</w:t>
+      </w:r>
+      <w:proofErr w:type="spellEnd"/>
+      <w:r>
+        <w:rPr>
+          <w:rFonts w:asciiTheme="majorHAnsi" w:hAnsiTheme="majorHAnsi"/>
+        </w:rPr>
+        <w:t xml:space="preserve"> </w:t>
+      </w:r>
+      <w:proofErr w:type="spellStart"/>
+      <w:r>
+        <w:rPr>
+          <w:rFonts w:asciiTheme="majorHAnsi" w:hAnsiTheme="majorHAnsi"/>
+        </w:rPr>
+        <w:t>kombiniert</w:t>
+      </w:r>
+      <w:proofErr w:type="spellEnd"/>
+      <w:r>
+        <w:rPr>
+          <w:rFonts w:asciiTheme="majorHAnsi" w:hAnsiTheme="majorHAnsi"/>
+        </w:rPr>
+        <w:t xml:space="preserve">, um </w:t>
+      </w:r>
+      <w:proofErr w:type="spellStart"/>
+      <w:r>
+        <w:rPr>
+          <w:rFonts w:asciiTheme="majorHAnsi" w:hAnsiTheme="majorHAnsi"/>
+        </w:rPr>
+        <w:t>realistische</w:t>
+      </w:r>
+      <w:proofErr w:type="spellEnd"/>
+      <w:r>
+        <w:rPr>
+          <w:rFonts w:asciiTheme="majorHAnsi" w:hAnsiTheme="majorHAnsi"/>
+        </w:rPr>
+        <w:t xml:space="preserve"> </w:t>
+      </w:r>
+      <w:proofErr w:type="spellStart"/>
+      <w:r>
+        <w:rPr>
+          <w:rFonts w:asciiTheme="majorHAnsi" w:hAnsiTheme="majorHAnsi"/>
+        </w:rPr>
+        <w:t>Verläufe</w:t>
+      </w:r>
+      <w:proofErr w:type="spellEnd"/>
+      <w:r>
+        <w:rPr>
+          <w:rFonts w:asciiTheme="majorHAnsi" w:hAnsiTheme="majorHAnsi"/>
+        </w:rPr>
+        <w:t xml:space="preserve"> </w:t>
+      </w:r>
+      <w:proofErr w:type="spellStart"/>
+      <w:r>
+        <w:rPr>
+          <w:rFonts w:asciiTheme="majorHAnsi" w:hAnsiTheme="majorHAnsi"/>
+        </w:rPr>
+        <w:t>zu</w:t>
+      </w:r>
+      <w:proofErr w:type="spellEnd"/>
+      <w:r>
+        <w:rPr>
+          <w:rFonts w:asciiTheme="majorHAnsi" w:hAnsiTheme="majorHAnsi"/>
+        </w:rPr>
+        <w:t xml:space="preserve"> </w:t>
+      </w:r>
+      <w:proofErr w:type="spellStart"/>
+      <w:r>
+        <w:rPr>
+          <w:rFonts w:asciiTheme="majorHAnsi" w:hAnsiTheme="majorHAnsi"/>
+        </w:rPr>
+        <w:t>erhalten</w:t>
+      </w:r>
+      <w:proofErr w:type="spellEnd"/>
+      <w:r>
+        <w:rPr>
+          <w:rFonts w:asciiTheme="majorHAnsi" w:hAnsiTheme="majorHAnsi"/>
+        </w:rPr>
+        <w:t xml:space="preserve">. </w:t>
+      </w:r>
+      <w:proofErr w:type="spellStart"/>
+      <w:r>
+        <w:rPr>
+          <w:rFonts w:asciiTheme="majorHAnsi" w:hAnsiTheme="majorHAnsi"/>
+        </w:rPr>
+        <w:t>Zusätzlich</w:t>
+      </w:r>
+      <w:proofErr w:type="spellEnd"/>
+      <w:r>
+        <w:rPr>
+          <w:rFonts w:asciiTheme="majorHAnsi" w:hAnsiTheme="majorHAnsi"/>
+        </w:rPr>
+        <w:t xml:space="preserve"> </w:t>
+      </w:r>
+      <w:proofErr w:type="spellStart"/>
+      <w:r>
+        <w:rPr>
+          <w:rFonts w:asciiTheme="majorHAnsi" w:hAnsiTheme="majorHAnsi"/>
+        </w:rPr>
+        <w:t>werden</w:t>
+      </w:r>
+      <w:proofErr w:type="spellEnd"/>
+      <w:r>
+        <w:rPr>
+          <w:rFonts w:asciiTheme="majorHAnsi" w:hAnsiTheme="majorHAnsi"/>
+        </w:rPr>
+        <w:t xml:space="preserve"> </w:t>
+      </w:r>
+      <w:proofErr w:type="spellStart"/>
+      <w:r>
+        <w:rPr>
+          <w:rFonts w:asciiTheme="majorHAnsi" w:hAnsiTheme="majorHAnsi"/>
+        </w:rPr>
+        <w:t>seltene</w:t>
+      </w:r>
+      <w:proofErr w:type="spellEnd"/>
+      <w:r>
+        <w:rPr>
+          <w:rFonts w:asciiTheme="majorHAnsi" w:hAnsiTheme="majorHAnsi"/>
+        </w:rPr>
+        <w:t xml:space="preserve"> </w:t>
+      </w:r>
+      <w:proofErr w:type="spellStart"/>
+      <w:r>
+        <w:rPr>
+          <w:rFonts w:asciiTheme="majorHAnsi" w:hAnsiTheme="majorHAnsi"/>
+        </w:rPr>
+        <w:t>starke</w:t>
+      </w:r>
+      <w:proofErr w:type="spellEnd"/>
+      <w:r>
+        <w:rPr>
+          <w:rFonts w:asciiTheme="majorHAnsi" w:hAnsiTheme="majorHAnsi"/>
+        </w:rPr>
+        <w:t xml:space="preserve"> </w:t>
+      </w:r>
+      <w:proofErr w:type="spellStart"/>
+      <w:r>
+        <w:rPr>
+          <w:rFonts w:asciiTheme="majorHAnsi" w:hAnsiTheme="majorHAnsi"/>
+        </w:rPr>
+        <w:t>Preisrückgänge</w:t>
+      </w:r>
+      <w:proofErr w:type="spellEnd"/>
+      <w:r>
+        <w:rPr>
+          <w:rFonts w:asciiTheme="majorHAnsi" w:hAnsiTheme="majorHAnsi"/>
+        </w:rPr>
+        <w:t xml:space="preserve"> </w:t>
+      </w:r>
+      <w:proofErr w:type="spellStart"/>
+      <w:r>
+        <w:rPr>
+          <w:rFonts w:asciiTheme="majorHAnsi" w:hAnsiTheme="majorHAnsi"/>
+        </w:rPr>
+        <w:t>berücksichtigt</w:t>
+      </w:r>
+      <w:proofErr w:type="spellEnd"/>
+      <w:r>
+        <w:rPr>
+          <w:rFonts w:asciiTheme="majorHAnsi" w:hAnsiTheme="majorHAnsi"/>
+        </w:rPr>
+        <w:t xml:space="preserve">, die </w:t>
+      </w:r>
+      <w:proofErr w:type="spellStart"/>
+      <w:r>
+        <w:rPr>
+          <w:rFonts w:asciiTheme="majorHAnsi" w:hAnsiTheme="majorHAnsi"/>
+        </w:rPr>
+        <w:t>statistisch</w:t>
+      </w:r>
+      <w:proofErr w:type="spellEnd"/>
+      <w:r>
+        <w:rPr>
+          <w:rFonts w:asciiTheme="majorHAnsi" w:hAnsiTheme="majorHAnsi"/>
+        </w:rPr>
+        <w:t xml:space="preserve"> </w:t>
+      </w:r>
+      <w:proofErr w:type="spellStart"/>
+      <w:r>
+        <w:rPr>
+          <w:rFonts w:asciiTheme="majorHAnsi" w:hAnsiTheme="majorHAnsi"/>
+        </w:rPr>
+        <w:t>etwa</w:t>
+      </w:r>
+      <w:proofErr w:type="spellEnd"/>
+      <w:r>
+        <w:rPr>
+          <w:rFonts w:asciiTheme="majorHAnsi" w:hAnsiTheme="majorHAnsi"/>
+        </w:rPr>
+        <w:t xml:space="preserve"> alle </w:t>
+      </w:r>
+      <w:proofErr w:type="spellStart"/>
+      <w:r>
+        <w:rPr>
+          <w:rFonts w:asciiTheme="majorHAnsi" w:hAnsiTheme="majorHAnsi"/>
+        </w:rPr>
+        <w:t>drei</w:t>
+      </w:r>
+      <w:proofErr w:type="spellEnd"/>
+      <w:r>
+        <w:rPr>
+          <w:rFonts w:asciiTheme="majorHAnsi" w:hAnsiTheme="majorHAnsi"/>
+        </w:rPr>
+        <w:t xml:space="preserve"> Jahre </w:t>
+      </w:r>
+      <w:proofErr w:type="spellStart"/>
+      <w:r>
+        <w:rPr>
+          <w:rFonts w:asciiTheme="majorHAnsi" w:hAnsiTheme="majorHAnsi"/>
+        </w:rPr>
+        <w:t>auftreten</w:t>
+      </w:r>
+      <w:proofErr w:type="spellEnd"/>
+      <w:r>
+        <w:rPr>
+          <w:rFonts w:asciiTheme="majorHAnsi" w:hAnsiTheme="majorHAnsi"/>
+        </w:rPr>
+        <w:t xml:space="preserve"> </w:t>
+      </w:r>
+      <w:proofErr w:type="spellStart"/>
+      <w:r>
+        <w:rPr>
+          <w:rFonts w:asciiTheme="majorHAnsi" w:hAnsiTheme="majorHAnsi"/>
+        </w:rPr>
+        <w:t>können</w:t>
+      </w:r>
+      <w:proofErr w:type="spellEnd"/>
+      <w:r>
+        <w:rPr>
+          <w:rFonts w:asciiTheme="majorHAnsi" w:hAnsiTheme="majorHAnsi"/>
+        </w:rPr>
+        <w:t xml:space="preserve">. </w:t>
+      </w:r>
+      <w:proofErr w:type="spellStart"/>
+      <w:r>
+        <w:rPr>
+          <w:rFonts w:asciiTheme="majorHAnsi" w:hAnsiTheme="majorHAnsi"/>
+        </w:rPr>
+        <w:t>Insgesamt</w:t>
+      </w:r>
+      <w:proofErr w:type="spellEnd"/>
+      <w:r>
+        <w:rPr>
+          <w:rFonts w:asciiTheme="majorHAnsi" w:hAnsiTheme="majorHAnsi"/>
+        </w:rPr>
+        <w:t xml:space="preserve"> </w:t>
+      </w:r>
+      <w:proofErr w:type="spellStart"/>
+      <w:r>
+        <w:rPr>
+          <w:rFonts w:asciiTheme="majorHAnsi" w:hAnsiTheme="majorHAnsi"/>
+        </w:rPr>
+        <w:t>werden</w:t>
+      </w:r>
+      <w:proofErr w:type="spellEnd"/>
+      <w:r>
+        <w:rPr>
+          <w:rFonts w:asciiTheme="majorHAnsi" w:hAnsiTheme="majorHAnsi"/>
+        </w:rPr>
+        <w:t xml:space="preserve"> </w:t>
+      </w:r>
+      <w:proofErr w:type="spellStart"/>
+      <w:r>
+        <w:rPr>
+          <w:rFonts w:asciiTheme="majorHAnsi" w:hAnsiTheme="majorHAnsi"/>
+        </w:rPr>
+        <w:t>fünf</w:t>
+      </w:r>
+      <w:proofErr w:type="spellEnd"/>
+      <w:r>
+        <w:rPr>
+          <w:rFonts w:asciiTheme="majorHAnsi" w:hAnsiTheme="majorHAnsi"/>
+        </w:rPr>
+        <w:t xml:space="preserve"> </w:t>
+      </w:r>
+      <w:proofErr w:type="spellStart"/>
+      <w:r>
+        <w:rPr>
+          <w:rFonts w:asciiTheme="majorHAnsi" w:hAnsiTheme="majorHAnsi"/>
+        </w:rPr>
+        <w:t>mögliche</w:t>
+      </w:r>
+      <w:proofErr w:type="spellEnd"/>
+      <w:r>
+        <w:rPr>
+          <w:rFonts w:asciiTheme="majorHAnsi" w:hAnsiTheme="majorHAnsi"/>
+        </w:rPr>
+        <w:t xml:space="preserve"> </w:t>
+      </w:r>
+      <w:proofErr w:type="spellStart"/>
+      <w:r>
+        <w:rPr>
+          <w:rFonts w:asciiTheme="majorHAnsi" w:hAnsiTheme="majorHAnsi"/>
+        </w:rPr>
+        <w:t>Zukunftsverläufe</w:t>
+      </w:r>
+      <w:proofErr w:type="spellEnd"/>
+      <w:r>
+        <w:rPr>
+          <w:rFonts w:asciiTheme="majorHAnsi" w:hAnsiTheme="majorHAnsi"/>
+        </w:rPr>
+        <w:t xml:space="preserve"> </w:t>
+      </w:r>
+      <w:proofErr w:type="spellStart"/>
+      <w:r>
+        <w:rPr>
+          <w:rFonts w:asciiTheme="majorHAnsi" w:hAnsiTheme="majorHAnsi"/>
+        </w:rPr>
+        <w:t>berechnet</w:t>
+      </w:r>
+      <w:proofErr w:type="spellEnd"/>
+      <w:r>
+        <w:rPr>
+          <w:rFonts w:asciiTheme="majorHAnsi" w:hAnsiTheme="majorHAnsi"/>
+        </w:rPr>
+        <w:t xml:space="preserve">, </w:t>
+      </w:r>
+      <w:proofErr w:type="spellStart"/>
+      <w:r>
+        <w:rPr>
+          <w:rFonts w:asciiTheme="majorHAnsi" w:hAnsiTheme="majorHAnsi"/>
+        </w:rPr>
+        <w:t>aus</w:t>
+      </w:r>
+      <w:proofErr w:type="spellEnd"/>
+      <w:r>
+        <w:rPr>
+          <w:rFonts w:asciiTheme="majorHAnsi" w:hAnsiTheme="majorHAnsi"/>
+        </w:rPr>
+        <w:t xml:space="preserve"> </w:t>
+      </w:r>
+      <w:proofErr w:type="spellStart"/>
+      <w:r>
+        <w:rPr>
+          <w:rFonts w:asciiTheme="majorHAnsi" w:hAnsiTheme="majorHAnsi"/>
+        </w:rPr>
+        <w:t>denen</w:t>
+      </w:r>
+      <w:proofErr w:type="spellEnd"/>
+      <w:r>
+        <w:rPr>
+          <w:rFonts w:asciiTheme="majorHAnsi" w:hAnsiTheme="majorHAnsi"/>
+        </w:rPr>
+        <w:t xml:space="preserve"> </w:t>
+      </w:r>
+      <w:proofErr w:type="spellStart"/>
+      <w:r>
+        <w:rPr>
+          <w:rFonts w:asciiTheme="majorHAnsi" w:hAnsiTheme="majorHAnsi"/>
+        </w:rPr>
+        <w:t>ein</w:t>
+      </w:r>
+      <w:proofErr w:type="spellEnd"/>
+      <w:r>
+        <w:rPr>
+          <w:rFonts w:asciiTheme="majorHAnsi" w:hAnsiTheme="majorHAnsi"/>
+        </w:rPr>
+        <w:t xml:space="preserve"> </w:t>
+      </w:r>
+      <w:proofErr w:type="spellStart"/>
+      <w:r>
+        <w:rPr>
+          <w:rFonts w:asciiTheme="majorHAnsi" w:hAnsiTheme="majorHAnsi"/>
+        </w:rPr>
+        <w:t>durchschnittlicher</w:t>
+      </w:r>
+      <w:proofErr w:type="spellEnd"/>
+      <w:r>
+        <w:rPr>
+          <w:rFonts w:asciiTheme="majorHAnsi" w:hAnsiTheme="majorHAnsi"/>
+        </w:rPr>
+        <w:t xml:space="preserve"> </w:t>
+      </w:r>
+      <w:proofErr w:type="spellStart"/>
+      <w:r>
+        <w:rPr>
+          <w:rFonts w:asciiTheme="majorHAnsi" w:hAnsiTheme="majorHAnsi"/>
+        </w:rPr>
+        <w:t>Verlauf</w:t>
+      </w:r>
+      <w:proofErr w:type="spellEnd"/>
+      <w:r>
+        <w:rPr>
+          <w:rFonts w:asciiTheme="majorHAnsi" w:hAnsiTheme="majorHAnsi"/>
+        </w:rPr>
+        <w:t xml:space="preserve"> </w:t>
+      </w:r>
+      <w:proofErr w:type="spellStart"/>
+      <w:r>
+        <w:rPr>
+          <w:rFonts w:asciiTheme="majorHAnsi" w:hAnsiTheme="majorHAnsi"/>
+        </w:rPr>
+        <w:t>bestimmt</w:t>
+      </w:r>
+      <w:proofErr w:type="spellEnd"/>
+      <w:r>
+        <w:rPr>
+          <w:rFonts w:asciiTheme="majorHAnsi" w:hAnsiTheme="majorHAnsi"/>
+        </w:rPr>
+        <w:t xml:space="preserve"> </w:t>
+      </w:r>
+      <w:proofErr w:type="spellStart"/>
+      <w:r>
+        <w:rPr>
+          <w:rFonts w:asciiTheme="majorHAnsi" w:hAnsiTheme="majorHAnsi"/>
+        </w:rPr>
+        <w:t>wird</w:t>
+      </w:r>
+      <w:proofErr w:type="spellEnd"/>
+      <w:r>
+        <w:rPr>
+          <w:rFonts w:asciiTheme="majorHAnsi" w:hAnsiTheme="majorHAnsi"/>
+        </w:rPr>
+        <w:t>.</w:t>
+      </w:r>
+    </w:p>
+    <w:p>
+      <w:pPr>
+        <w:pStyle w:val="NormalWeb"/>
+        <w:rPr>
+          <w:rFonts w:asciiTheme="majorHAnsi" w:hAnsiTheme="majorHAnsi"/>
+        </w:rPr>
+      </w:pPr>
+      <w:r>
+        <w:rPr>
+          <w:rFonts w:asciiTheme="majorHAnsi" w:hAnsiTheme="majorHAnsi"/>
+        </w:rPr>
+        <w:t xml:space="preserve">Zum </w:t>
+      </w:r>
+      <w:proofErr w:type="spellStart"/>
+      <w:r>
+        <w:rPr>
+          <w:rFonts w:asciiTheme="majorHAnsi" w:hAnsiTheme="majorHAnsi"/>
+        </w:rPr>
+        <w:t>Schluss</w:t>
+      </w:r>
+      <w:proofErr w:type="spellEnd"/>
+      <w:r>
+        <w:rPr>
+          <w:rFonts w:asciiTheme="majorHAnsi" w:hAnsiTheme="majorHAnsi"/>
+        </w:rPr>
+        <w:t xml:space="preserve"> </w:t>
+      </w:r>
+      <w:proofErr w:type="spellStart"/>
+      <w:r>
+        <w:rPr>
+          <w:rFonts w:asciiTheme="majorHAnsi" w:hAnsiTheme="majorHAnsi"/>
+        </w:rPr>
+        <w:t>werden</w:t>
+      </w:r>
+      <w:proofErr w:type="spellEnd"/>
+      <w:r>
+        <w:rPr>
+          <w:rFonts w:asciiTheme="majorHAnsi" w:hAnsiTheme="majorHAnsi"/>
+        </w:rPr>
+        <w:t xml:space="preserve"> die </w:t>
+      </w:r>
+      <w:proofErr w:type="spellStart"/>
+      <w:r>
+        <w:rPr>
+          <w:rFonts w:asciiTheme="majorHAnsi" w:hAnsiTheme="majorHAnsi"/>
+        </w:rPr>
+        <w:t>bisherigen</w:t>
+      </w:r>
+      <w:proofErr w:type="spellEnd"/>
+      <w:r>
+        <w:rPr>
+          <w:rFonts w:asciiTheme="majorHAnsi" w:hAnsiTheme="majorHAnsi"/>
+        </w:rPr>
+        <w:t xml:space="preserve"> </w:t>
+      </w:r>
+      <w:proofErr w:type="spellStart"/>
+      <w:r>
+        <w:rPr>
+          <w:rFonts w:asciiTheme="majorHAnsi" w:hAnsiTheme="majorHAnsi"/>
+        </w:rPr>
+        <w:t>Preisdaten</w:t>
+      </w:r>
+      <w:proofErr w:type="spellEnd"/>
+      <w:r>
+        <w:rPr>
+          <w:rFonts w:asciiTheme="majorHAnsi" w:hAnsiTheme="majorHAnsi"/>
+        </w:rPr>
+        <w:t xml:space="preserve"> </w:t>
+      </w:r>
+      <w:proofErr w:type="spellStart"/>
+      <w:r>
+        <w:rPr>
+          <w:rFonts w:asciiTheme="majorHAnsi" w:hAnsiTheme="majorHAnsi"/>
+        </w:rPr>
+        <w:t>zusammen</w:t>
+      </w:r>
+      <w:proofErr w:type="spellEnd"/>
+      <w:r>
+        <w:rPr>
+          <w:rFonts w:asciiTheme="majorHAnsi" w:hAnsiTheme="majorHAnsi"/>
+        </w:rPr>
+        <w:t xml:space="preserve"> </w:t>
+      </w:r>
+      <w:proofErr w:type="spellStart"/>
+      <w:r>
+        <w:rPr>
+          <w:rFonts w:asciiTheme="majorHAnsi" w:hAnsiTheme="majorHAnsi"/>
+        </w:rPr>
+        <w:t>mit</w:t>
+      </w:r>
+      <w:proofErr w:type="spellEnd"/>
+      <w:r>
+        <w:rPr>
+          <w:rFonts w:asciiTheme="majorHAnsi" w:hAnsiTheme="majorHAnsi"/>
+        </w:rPr>
+        <w:t xml:space="preserve"> den </w:t>
+      </w:r>
+      <w:proofErr w:type="spellStart"/>
+      <w:r>
+        <w:rPr>
+          <w:rFonts w:asciiTheme="majorHAnsi" w:hAnsiTheme="majorHAnsi"/>
+        </w:rPr>
+        <w:t>berechneten</w:t>
+      </w:r>
+      <w:proofErr w:type="spellEnd"/>
+      <w:r>
+        <w:rPr>
+          <w:rFonts w:asciiTheme="majorHAnsi" w:hAnsiTheme="majorHAnsi"/>
+        </w:rPr>
+        <w:t xml:space="preserve"> </w:t>
+      </w:r>
+      <w:proofErr w:type="spellStart"/>
+      <w:r>
+        <w:rPr>
+          <w:rFonts w:asciiTheme="majorHAnsi" w:hAnsiTheme="majorHAnsi"/>
+        </w:rPr>
+        <w:t>zukünftigen</w:t>
+      </w:r>
+      <w:proofErr w:type="spellEnd"/>
+      <w:r>
+        <w:rPr>
+          <w:rFonts w:asciiTheme="majorHAnsi" w:hAnsiTheme="majorHAnsi"/>
+        </w:rPr>
+        <w:t xml:space="preserve"> </w:t>
+      </w:r>
+      <w:proofErr w:type="spellStart"/>
+      <w:r>
+        <w:rPr>
+          <w:rFonts w:asciiTheme="majorHAnsi" w:hAnsiTheme="majorHAnsi"/>
+        </w:rPr>
+        <w:t>Werten</w:t>
+      </w:r>
+      <w:proofErr w:type="spellEnd"/>
+      <w:r>
+        <w:rPr>
+          <w:rFonts w:asciiTheme="majorHAnsi" w:hAnsiTheme="majorHAnsi"/>
+        </w:rPr>
+        <w:t xml:space="preserve"> in </w:t>
+      </w:r>
+      <w:proofErr w:type="spellStart"/>
+      <w:r>
+        <w:rPr>
+          <w:rFonts w:asciiTheme="majorHAnsi" w:hAnsiTheme="majorHAnsi"/>
+        </w:rPr>
+        <w:t>einer</w:t>
+      </w:r>
+      <w:proofErr w:type="spellEnd"/>
+      <w:r>
+        <w:rPr>
+          <w:rFonts w:asciiTheme="majorHAnsi" w:hAnsiTheme="majorHAnsi"/>
+        </w:rPr>
+        <w:t xml:space="preserve"> </w:t>
+      </w:r>
+      <w:proofErr w:type="spellStart"/>
+      <w:r>
+        <w:rPr>
+          <w:rFonts w:asciiTheme="majorHAnsi" w:hAnsiTheme="majorHAnsi"/>
+        </w:rPr>
+        <w:t>Grafik</w:t>
+      </w:r>
+      <w:proofErr w:type="spellEnd"/>
+      <w:r>
+        <w:rPr>
+          <w:rFonts w:asciiTheme="majorHAnsi" w:hAnsiTheme="majorHAnsi"/>
+        </w:rPr>
+        <w:t xml:space="preserve"> </w:t>
+      </w:r>
+      <w:proofErr w:type="spellStart"/>
+      <w:r>
+        <w:rPr>
+          <w:rFonts w:asciiTheme="majorHAnsi" w:hAnsiTheme="majorHAnsi"/>
+        </w:rPr>
+        <w:t>dargestellt</w:t>
+      </w:r>
+      <w:proofErr w:type="spellEnd"/>
+      <w:r>
+        <w:rPr>
+          <w:rFonts w:asciiTheme="majorHAnsi" w:hAnsiTheme="majorHAnsi"/>
+        </w:rPr>
+        <w:t xml:space="preserve">, um die </w:t>
+      </w:r>
+      <w:proofErr w:type="spellStart"/>
+      <w:r>
+        <w:rPr>
+          <w:rFonts w:asciiTheme="majorHAnsi" w:hAnsiTheme="majorHAnsi"/>
+        </w:rPr>
+        <w:t>Ergebnisse</w:t>
+      </w:r>
+      <w:proofErr w:type="spellEnd"/>
+      <w:r>
+        <w:rPr>
+          <w:rFonts w:asciiTheme="majorHAnsi" w:hAnsiTheme="majorHAnsi"/>
+        </w:rPr>
+        <w:t xml:space="preserve"> </w:t>
+      </w:r>
+      <w:proofErr w:type="spellStart"/>
+      <w:r>
+        <w:rPr>
+          <w:rFonts w:asciiTheme="majorHAnsi" w:hAnsiTheme="majorHAnsi"/>
+        </w:rPr>
+        <w:t>übersichtlich</w:t>
+      </w:r>
+      <w:proofErr w:type="spellEnd"/>
+      <w:r>
+        <w:rPr>
+          <w:rFonts w:asciiTheme="majorHAnsi" w:hAnsiTheme="majorHAnsi"/>
+        </w:rPr>
+        <w:t xml:space="preserve"> </w:t>
+      </w:r>
+      <w:proofErr w:type="spellStart"/>
+      <w:r>
+        <w:rPr>
+          <w:rFonts w:asciiTheme="majorHAnsi" w:hAnsiTheme="majorHAnsi"/>
+        </w:rPr>
+        <w:t>zu</w:t>
+      </w:r>
+      <w:proofErr w:type="spellEnd"/>
+      <w:r>
+        <w:rPr>
+          <w:rFonts w:asciiTheme="majorHAnsi" w:hAnsiTheme="majorHAnsi"/>
+        </w:rPr>
+        <w:t xml:space="preserve"> </w:t>
+      </w:r>
+      <w:proofErr w:type="spellStart"/>
+      <w:r>
+        <w:rPr>
+          <w:rFonts w:asciiTheme="majorHAnsi" w:hAnsiTheme="majorHAnsi"/>
+        </w:rPr>
+        <w:t>vergleichen</w:t>
+      </w:r>
+      <w:proofErr w:type="spellEnd"/>
+      <w:r>
+        <w:rPr>
+          <w:rFonts w:asciiTheme="majorHAnsi" w:hAnsiTheme="majorHAnsi"/>
+        </w:rPr>
+        <w:t>.</w:t>
+      </w:r>
+    </w:p>
+    <w:p>
+      <w:pPr>
+        <w:pStyle w:val="Heading2"/>
+      </w:pPr>
+      <w:r>
+        <w:t>Monte-Carlo Simulation</w:t>
+      </w:r>
+    </w:p>
+    <w:p>
+      <w:pPr>
+        <w:rPr>
           <w:lang w:eastAsia="de-DE"/>
         </w:rPr>
-        <w:t>Numpy</w:t>
-      </w:r>
-      <w:proofErr w:type="spellEnd"/>
+      </w:pPr>
       <w:r>
         <w:rPr>
           <w:lang w:eastAsia="de-DE"/>
         </w:rPr>
-        <w:t xml:space="preserve"> wurde benutzt</w:t>
-      </w:r>
-    </w:p>
-    <w:p>
-      <w:pPr>
+        <w:t xml:space="preserve">Beide Spaghetti und </w:t>
+      </w:r>
+      <w:r>
         <w:rPr>
           <w:lang w:eastAsia="de-DE"/>
         </w:rPr>
-      </w:pPr>
-      <w:r>
-        <w:rPr>
-          <w:lang w:eastAsia="de-DE"/>
-        </w:rPr>
-        <w:t xml:space="preserve">Erstellt eine </w:t>
-      </w:r>
-      <w:proofErr w:type="spellStart"/>
-      <w:r>
-        <w:rPr>
-          <w:lang w:eastAsia="de-DE"/>
-        </w:rPr>
-        <w:t>csv</w:t>
-      </w:r>
-      <w:proofErr w:type="spellEnd"/>
-      <w:r>
-        <w:rPr>
-          <w:lang w:eastAsia="de-DE"/>
-        </w:rPr>
-        <w:t xml:space="preserve"> Datei</w:t>
-      </w:r>
-    </w:p>
-    <w:p>
-      <w:pPr>
-        <w:rPr>
-          <w:lang w:eastAsia="de-DE"/>
-        </w:rPr>
-      </w:pPr>
-      <w:r>
-        <w:rPr>
-          <w:lang w:eastAsia="de-DE"/>
-        </w:rPr>
-        <w:t>Was wird angezeigt?</w:t>
-      </w:r>
-    </w:p>
-    <w:p>
-      <w:pPr>
-        <w:pStyle w:val="Heading2"/>
-      </w:pPr>
-      <w:r>
-        <w:t>Visualisierung</w:t>
-      </w:r>
-    </w:p>
-    <w:p>
-      <w:pPr>
-        <w:rPr>
-          <w:lang w:eastAsia="de-DE"/>
-        </w:rPr>
-      </w:pPr>
-      <w:proofErr w:type="spellStart"/>
-      <w:r>
-        <w:rPr>
-          <w:lang w:eastAsia="de-DE"/>
-        </w:rPr>
-        <w:t>PyPlot</w:t>
-      </w:r>
-      <w:proofErr w:type="spellEnd"/>
-      <w:r>
-        <w:rPr>
-          <w:lang w:eastAsia="de-DE"/>
-        </w:rPr>
-        <w:t xml:space="preserve"> wurde benutzt</w:t>
-      </w:r>
-    </w:p>
-    <w:p>
-      <w:pPr>
-        <w:rPr>
-          <w:lang w:eastAsia="de-DE"/>
-        </w:rPr>
-      </w:pPr>
-      <w:r>
-        <w:rPr>
-          <w:lang w:eastAsia="de-DE"/>
-        </w:rPr>
-        <w:t>Kurz erwähnen was analysiert wird (</w:t>
-      </w:r>
-      <w:proofErr w:type="spellStart"/>
-      <w:r>
-        <w:rPr>
-          <w:lang w:eastAsia="de-DE"/>
-        </w:rPr>
-        <w:t>Pie</w:t>
-      </w:r>
-      <w:proofErr w:type="spellEnd"/>
-      <w:r>
-        <w:rPr>
-          <w:lang w:eastAsia="de-DE"/>
-        </w:rPr>
-        <w:t xml:space="preserve"> Chart, Portfolio Elemente, Rendite Volatilität, </w:t>
-      </w:r>
-      <w:proofErr w:type="spellStart"/>
-      <w:r>
-        <w:rPr>
-          <w:lang w:eastAsia="de-DE"/>
-        </w:rPr>
-        <w:t>skewness</w:t>
-      </w:r>
-      <w:proofErr w:type="spellEnd"/>
-      <w:r>
-        <w:rPr>
-          <w:lang w:eastAsia="de-DE"/>
-        </w:rPr>
-        <w:t xml:space="preserve">, Risk </w:t>
-      </w:r>
-      <w:proofErr w:type="spellStart"/>
-      <w:r>
-        <w:rPr>
-          <w:lang w:eastAsia="de-DE"/>
-        </w:rPr>
-        <w:t>metrics</w:t>
-      </w:r>
-      <w:proofErr w:type="spellEnd"/>
-      <w:r>
-        <w:rPr>
-          <w:lang w:eastAsia="de-DE"/>
-        </w:rPr>
-        <w:t xml:space="preserve"> usw.)</w:t>
-      </w:r>
-    </w:p>
-    <w:p>
-      <w:pPr>
-        <w:pStyle w:val="Heading2"/>
-      </w:pPr>
-      <w:proofErr w:type="spellStart"/>
-      <w:r>
-        <w:t>Drawdowns</w:t>
-      </w:r>
-      <w:proofErr w:type="spellEnd"/>
-    </w:p>
-    <w:p>
-      <w:pPr>
-        <w:rPr>
-          <w:lang w:eastAsia="de-DE"/>
-        </w:rPr>
-      </w:pPr>
-      <w:proofErr w:type="spellStart"/>
-      <w:r>
-        <w:rPr>
-          <w:lang w:eastAsia="de-DE"/>
-        </w:rPr>
-        <w:t>PyPlot</w:t>
-      </w:r>
-      <w:proofErr w:type="spellEnd"/>
-      <w:r>
-        <w:rPr>
-          <w:lang w:eastAsia="de-DE"/>
-        </w:rPr>
-        <w:t xml:space="preserve"> benutzt</w:t>
-      </w:r>
-    </w:p>
-    <w:p>
-      <w:pPr>
-        <w:rPr>
-          <w:lang w:eastAsia="de-DE"/>
-        </w:rPr>
-      </w:pPr>
-      <w:r>
-        <w:rPr>
-          <w:lang w:eastAsia="de-DE"/>
-        </w:rPr>
-        <w:t>Wichtig um zu wissen, was wir im schlimmsten Fall erwarten sollen</w:t>
-      </w:r>
-    </w:p>
-    <w:p>
-      <w:pPr>
-        <w:pStyle w:val="Heading2"/>
-      </w:pPr>
-      <w:proofErr w:type="spellStart"/>
-      <w:r>
-        <w:lastRenderedPageBreak/>
-        <w:t>Machine</w:t>
-      </w:r>
-      <w:proofErr w:type="spellEnd"/>
-      <w:r>
-        <w:t xml:space="preserve"> Learning Prognose</w:t>
-      </w:r>
-    </w:p>
-    <w:p>
-      <w:pPr>
-        <w:rPr>
-          <w:lang w:eastAsia="de-DE"/>
-        </w:rPr>
-      </w:pPr>
-      <w:r>
-        <w:rPr>
-          <w:lang w:eastAsia="de-DE"/>
-        </w:rPr>
-        <w:t>Sklearn benutzt</w:t>
-      </w:r>
-    </w:p>
-    <w:p>
-      <w:pPr>
-        <w:rPr>
-          <w:lang w:eastAsia="de-DE"/>
-        </w:rPr>
-      </w:pPr>
-      <w:r>
-        <w:rPr>
-          <w:lang w:eastAsia="de-DE"/>
-        </w:rPr>
-        <w:t>Voting Prinzip</w:t>
-      </w:r>
-    </w:p>
-    <w:p>
-      <w:pPr>
-        <w:rPr>
-          <w:lang w:eastAsia="de-DE"/>
-        </w:rPr>
-      </w:pPr>
-      <w:r>
-        <w:rPr>
-          <w:lang w:eastAsia="de-DE"/>
-        </w:rPr>
-        <w:t>Basiert auf Vergangenheit</w:t>
-      </w:r>
-    </w:p>
-    <w:p>
-      <w:pPr>
-        <w:pStyle w:val="Heading2"/>
-      </w:pPr>
-      <w:r>
-        <w:t>Monte-Carlo Simulation</w:t>
-      </w:r>
-    </w:p>
-    <w:p>
-      <w:pPr>
-        <w:rPr>
-          <w:lang w:eastAsia="de-DE"/>
-        </w:rPr>
-      </w:pPr>
-      <w:r>
-        <w:rPr>
-          <w:lang w:eastAsia="de-DE"/>
-        </w:rPr>
-        <w:t xml:space="preserve">Beide Spaghetti und </w:t>
-      </w:r>
-      <w:r>
-        <w:rPr>
-          <w:lang w:eastAsia="de-DE"/>
-        </w:rPr>
-        <w:t xml:space="preserve">Fan </w:t>
-      </w:r>
-      <w:proofErr w:type="spellStart"/>
-      <w:r>
-        <w:rPr>
-          <w:lang w:eastAsia="de-DE"/>
-        </w:rPr>
-        <w:t>chart</w:t>
-      </w:r>
-      <w:proofErr w:type="spellEnd"/>
-    </w:p>
-    <w:p>
-      <w:pPr>
-        <w:pStyle w:val="Heading2"/>
-      </w:pPr>
-      <w:r>
-        <w:t>Marktszenarien</w:t>
-      </w:r>
-    </w:p>
-    <w:p>
-      <w:pPr>
-        <w:rPr>
-          <w:lang w:eastAsia="de-DE"/>
-        </w:rPr>
-      </w:pPr>
-      <w:r>
-        <w:rPr>
-          <w:lang w:eastAsia="de-DE"/>
-        </w:rPr>
-        <w:t>Welche? Und wieso diese gewählt?</w:t>
+        <w:t>Fan chart</w:t>
       </w:r>
     </w:p>
     <w:p>
@@ -3008,21 +4786,8 @@
         <w:t>E</w:t>
       </w:r>
       <w:r>
-        <w:t xml:space="preserve">xperimente – </w:t>
-      </w:r>
-      <w:proofErr w:type="spellStart"/>
-      <w:r>
-        <w:t>PyNance</w:t>
-      </w:r>
-      <w:proofErr w:type="spellEnd"/>
-      <w:r>
-        <w:t xml:space="preserve"> </w:t>
-      </w:r>
-      <w:proofErr w:type="spellStart"/>
-      <w:r>
-        <w:t>tool</w:t>
-      </w:r>
-      <w:proofErr w:type="spellEnd"/>
+        <w:t>xperimente – PyNance tool</w:t>
+      </w:r>
     </w:p>
     <w:p>
       <w:pPr>
@@ -3034,21 +4799,7 @@
         <w:rPr>
           <w:lang w:eastAsia="de-DE"/>
         </w:rPr>
-        <w:t xml:space="preserve">Mit </w:t>
-      </w:r>
-      <w:proofErr w:type="spellStart"/>
-      <w:r>
-        <w:rPr>
-          <w:lang w:eastAsia="de-DE"/>
-        </w:rPr>
-        <w:t>PyNance</w:t>
-      </w:r>
-      <w:proofErr w:type="spellEnd"/>
-      <w:r>
-        <w:rPr>
-          <w:lang w:eastAsia="de-DE"/>
-        </w:rPr>
-        <w:t xml:space="preserve"> können verschiedene Fragestellungen untersucht werden:</w:t>
+        <w:t>Mit PyNance können verschiedene Fragestellungen untersucht werden:</w:t>
       </w:r>
     </w:p>
     <w:p>
@@ -3084,21 +4835,7 @@
         <w:rPr>
           <w:lang w:eastAsia="de-DE"/>
         </w:rPr>
-        <w:t xml:space="preserve">Stabilstes Portfolio: Breiter diversifizierte Portfolios zeigen geringere Schwankungen und kleinere </w:t>
-      </w:r>
-      <w:proofErr w:type="spellStart"/>
-      <w:r>
-        <w:rPr>
-          <w:lang w:eastAsia="de-DE"/>
-        </w:rPr>
-        <w:t>Drawdowns</w:t>
-      </w:r>
-      <w:proofErr w:type="spellEnd"/>
-      <w:r>
-        <w:rPr>
-          <w:lang w:eastAsia="de-DE"/>
-        </w:rPr>
-        <w:t>.</w:t>
+        <w:t>Stabilstes Portfolio: Breiter diversifizierte Portfolios zeigen geringere Schwankungen und kleinere Drawdowns.</w:t>
       </w:r>
     </w:p>
     <w:p>
@@ -3315,59 +5052,35 @@
           <w:lang w:eastAsia="de-DE"/>
         </w:rPr>
       </w:pPr>
-      <w:proofErr w:type="spellStart"/>
       <w:r>
         <w:rPr>
           <w:b/>
           <w:bCs/>
           <w:lang w:eastAsia="de-DE"/>
         </w:rPr>
-        <w:t>Three</w:t>
-      </w:r>
-      <w:proofErr w:type="spellEnd"/>
+        <w:t>Three Fund Portfolio</w:t>
+      </w:r>
       <w:r>
         <w:rPr>
           <w:b/>
           <w:bCs/>
           <w:lang w:eastAsia="de-DE"/>
         </w:rPr>
-        <w:t xml:space="preserve"> Fund Portfolio</w:t>
-      </w:r>
-      <w:r>
-        <w:rPr>
-          <w:b/>
-          <w:bCs/>
+        <w:t>:</w:t>
+      </w:r>
+    </w:p>
+    <w:p>
+      <w:pPr>
+        <w:pStyle w:val="ListParagraph"/>
+        <w:rPr>
           <w:lang w:eastAsia="de-DE"/>
         </w:rPr>
-        <w:t>:</w:t>
-      </w:r>
-    </w:p>
-    <w:p>
-      <w:pPr>
-        <w:pStyle w:val="ListParagraph"/>
+      </w:pPr>
+      <w:r>
         <w:rPr>
           <w:lang w:eastAsia="de-DE"/>
         </w:rPr>
-      </w:pPr>
-      <w:r>
-        <w:rPr>
-          <w:lang w:eastAsia="de-DE"/>
-        </w:rPr>
-        <w:t xml:space="preserve">Ein einfaches, kosteneffizientes Portfolio, das auf breiter Diversifikation basiert. Es besteht aus drei Indexfonds: einem US-Aktienfonds, einem internationalen Aktienfonds und einem </w:t>
-      </w:r>
-      <w:proofErr w:type="spellStart"/>
-      <w:r>
-        <w:rPr>
-          <w:lang w:eastAsia="de-DE"/>
-        </w:rPr>
-        <w:t>Anleihenfonds</w:t>
-      </w:r>
-      <w:proofErr w:type="spellEnd"/>
-      <w:r>
-        <w:rPr>
-          <w:lang w:eastAsia="de-DE"/>
-        </w:rPr>
-        <w:t>. Ziel ist eine marktnahe Rendite bei minimalem Verwaltungsaufwand.</w:t>
+        <w:t>Ein einfaches, kosteneffizientes Portfolio, das auf breiter Diversifikation basiert. Es besteht aus drei Indexfonds: einem US-Aktienfonds, einem internationalen Aktienfonds und einem Anleihenfonds. Ziel ist eine marktnahe Rendite bei minimalem Verwaltungsaufwand.</w:t>
       </w:r>
     </w:p>
     <w:p>
@@ -3468,21 +5181,7 @@
         <w:rPr>
           <w:lang w:eastAsia="de-DE"/>
         </w:rPr>
-        <w:t xml:space="preserve">ie Interface ist </w:t>
-      </w:r>
-      <w:proofErr w:type="spellStart"/>
-      <w:r>
-        <w:rPr>
-          <w:lang w:eastAsia="de-DE"/>
-        </w:rPr>
-        <w:t>benutzer</w:t>
-      </w:r>
-      <w:proofErr w:type="spellEnd"/>
-      <w:r>
-        <w:rPr>
-          <w:lang w:eastAsia="de-DE"/>
-        </w:rPr>
-        <w:t xml:space="preserve"> freundlich, jedoch muss die erstellte Seite immer grösser gemacht werden. </w:t>
+        <w:t xml:space="preserve">ie Interface ist benutzer freundlich, jedoch muss die erstellte Seite immer grösser gemacht werden. </w:t>
       </w:r>
       <w:r>
         <w:rPr>
@@ -3712,13 +5411,8 @@
       <w:pPr>
         <w:pStyle w:val="Heading2"/>
       </w:pPr>
-      <w:proofErr w:type="spellStart"/>
-      <w:r>
-        <w:t>Period</w:t>
-      </w:r>
-      <w:proofErr w:type="spellEnd"/>
-      <w:r>
-        <w:t xml:space="preserve"> Wahl</w:t>
+      <w:r>
+        <w:t>Period Wahl</w:t>
       </w:r>
     </w:p>
     <w:p>
@@ -3731,91 +5425,41 @@
         <w:rPr>
           <w:lang w:eastAsia="de-DE"/>
         </w:rPr>
-        <w:t xml:space="preserve">Hier kann </w:t>
-      </w:r>
-      <w:proofErr w:type="spellStart"/>
-      <w:r>
+        <w:t>Hier kann max ausgewählt werden. Bei einem Portfolio mit einer sehr jungen Aktie, wird einfach ihre Zeitspanne als Max ausgewählt. Profis erstellen künstlich mehr Daten aus ähnlichen Aktien. Wird oft für den S&amp;P500 gemacht, bevor es als so, wie wir es kennen, gab, um Daten aus den 1890er oder allgemein 19. Jahrhundert zu haben</w:t>
+      </w:r>
+    </w:p>
+    <w:p>
+      <w:pPr>
         <w:rPr>
           <w:lang w:eastAsia="de-DE"/>
         </w:rPr>
-        <w:t>max</w:t>
-      </w:r>
-      <w:proofErr w:type="spellEnd"/>
-      <w:r>
+      </w:pPr>
+    </w:p>
+    <w:p>
+      <w:pPr>
+        <w:pStyle w:val="Heading2"/>
+      </w:pPr>
+      <w:r>
+        <w:t>Mark</w:t>
+      </w:r>
+      <w:r>
+        <w:t>t</w:t>
+      </w:r>
+      <w:r>
+        <w:t>szenarien</w:t>
+      </w:r>
+    </w:p>
+    <w:p>
+      <w:pPr>
         <w:rPr>
           <w:lang w:eastAsia="de-DE"/>
         </w:rPr>
-        <w:t xml:space="preserve"> ausgewählt werden. Bei einem Portfolio mit einer sehr jungen Aktie, wird einfach ihre Zeitspanne als Max ausgewählt. Profis erstellen künstlich mehr Daten aus ähnlichen Aktien. Wird oft für den S&amp;P500 gemacht, bevor es als so, wie wir es kennen, gab, um Daten aus den 1890er oder allgemein 19. Jahrhundert zu haben</w:t>
-      </w:r>
-    </w:p>
-    <w:p>
-      <w:pPr>
+      </w:pPr>
+      <w:r>
         <w:rPr>
           <w:lang w:eastAsia="de-DE"/>
         </w:rPr>
-      </w:pPr>
-    </w:p>
-    <w:p>
-      <w:pPr>
-        <w:pStyle w:val="Heading2"/>
-      </w:pPr>
-      <w:r>
-        <w:t>Markszenarien</w:t>
-      </w:r>
-    </w:p>
-    <w:p>
-      <w:pPr>
-        <w:rPr>
-          <w:lang w:eastAsia="de-DE"/>
-        </w:rPr>
-      </w:pPr>
-      <w:r>
-        <w:rPr>
-          <w:lang w:eastAsia="de-DE"/>
-        </w:rPr>
-        <w:t xml:space="preserve">Die Marktszenarien sind einfache Simulationen und sollen zukünftig mit AI und </w:t>
-      </w:r>
-      <w:proofErr w:type="spellStart"/>
-      <w:r>
-        <w:rPr>
-          <w:lang w:eastAsia="de-DE"/>
-        </w:rPr>
-        <w:t>änlichen</w:t>
-      </w:r>
-      <w:proofErr w:type="spellEnd"/>
-      <w:r>
-        <w:rPr>
-          <w:lang w:eastAsia="de-DE"/>
-        </w:rPr>
-        <w:t xml:space="preserve"> Fällen in der Vergangenheit simuliert werden! So weiss das Programm wie sich meisten der Markt bei einem Crash oder Bubble sich verhält (z.B. Bull Market </w:t>
-      </w:r>
-      <w:proofErr w:type="spellStart"/>
-      <w:r>
-        <w:rPr>
-          <w:lang w:eastAsia="de-DE"/>
-        </w:rPr>
-        <w:t>optimismus</w:t>
-      </w:r>
-      <w:proofErr w:type="spellEnd"/>
-      <w:r>
-        <w:rPr>
-          <w:lang w:eastAsia="de-DE"/>
-        </w:rPr>
-        <w:t xml:space="preserve"> und dann plötzlich unten, dann Bear Market und dann moderate </w:t>
-      </w:r>
-      <w:proofErr w:type="spellStart"/>
-      <w:r>
-        <w:rPr>
-          <w:lang w:eastAsia="de-DE"/>
-        </w:rPr>
-        <w:t>optimismus</w:t>
-      </w:r>
-      <w:proofErr w:type="spellEnd"/>
-      <w:r>
-        <w:rPr>
-          <w:lang w:eastAsia="de-DE"/>
-        </w:rPr>
-        <w:t>)</w:t>
+        <w:t>Die Marktszenarien sind einfache Simulationen und sollen zukünftig mit AI und änlichen Fällen in der Vergangenheit simuliert werden! So weiss das Programm wie sich meisten der Markt bei einem Crash oder Bubble sich verhält (z.B. Bull Market optimismus und dann plötzlich unten, dann Bear Market und dann moderate optimismus)</w:t>
       </w:r>
     </w:p>
     <w:p>
@@ -3837,21 +5481,7 @@
         <w:rPr>
           <w:lang w:eastAsia="de-DE"/>
         </w:rPr>
-        <w:t xml:space="preserve">Für dieses Portfolio </w:t>
-      </w:r>
-      <w:proofErr w:type="spellStart"/>
-      <w:r>
-        <w:rPr>
-          <w:lang w:eastAsia="de-DE"/>
-        </w:rPr>
-        <w:t>Analyser</w:t>
-      </w:r>
-      <w:proofErr w:type="spellEnd"/>
-      <w:r>
-        <w:rPr>
-          <w:lang w:eastAsia="de-DE"/>
-        </w:rPr>
-        <w:t xml:space="preserve"> Toll können zusätzliche Funktionen implementiert werden, wie:</w:t>
+        <w:t>Für dieses Portfolio Analyser Toll können zusätzliche Funktionen implementiert werden, wie:</w:t>
       </w:r>
     </w:p>
     <w:p>
@@ -3887,75 +5517,7 @@
         <w:rPr>
           <w:lang w:eastAsia="de-DE"/>
         </w:rPr>
-        <w:t>Womit kann ich rechnen, wenn ich die DCA (</w:t>
-      </w:r>
-      <w:proofErr w:type="spellStart"/>
-      <w:r>
-        <w:rPr>
-          <w:lang w:eastAsia="de-DE"/>
-        </w:rPr>
-        <w:t>dollar</w:t>
-      </w:r>
-      <w:proofErr w:type="spellEnd"/>
-      <w:r>
-        <w:rPr>
-          <w:lang w:eastAsia="de-DE"/>
-        </w:rPr>
-        <w:t xml:space="preserve"> </w:t>
-      </w:r>
-      <w:proofErr w:type="spellStart"/>
-      <w:r>
-        <w:rPr>
-          <w:lang w:eastAsia="de-DE"/>
-        </w:rPr>
-        <w:t>cost</w:t>
-      </w:r>
-      <w:proofErr w:type="spellEnd"/>
-      <w:r>
-        <w:rPr>
-          <w:lang w:eastAsia="de-DE"/>
-        </w:rPr>
-        <w:t xml:space="preserve"> </w:t>
-      </w:r>
-      <w:proofErr w:type="spellStart"/>
-      <w:r>
-        <w:rPr>
-          <w:lang w:eastAsia="de-DE"/>
-        </w:rPr>
-        <w:t>averaging</w:t>
-      </w:r>
-      <w:proofErr w:type="spellEnd"/>
-      <w:r>
-        <w:rPr>
-          <w:lang w:eastAsia="de-DE"/>
-        </w:rPr>
-        <w:t xml:space="preserve">) </w:t>
-      </w:r>
-      <w:r>
-        <w:rPr>
-          <w:lang w:eastAsia="de-DE"/>
-        </w:rPr>
-        <w:t>anwende</w:t>
-      </w:r>
-      <w:r>
-        <w:rPr>
-          <w:lang w:eastAsia="de-DE"/>
-        </w:rPr>
-        <w:t xml:space="preserve">? Oder lump </w:t>
-      </w:r>
-      <w:proofErr w:type="spellStart"/>
-      <w:r>
-        <w:rPr>
-          <w:lang w:eastAsia="de-DE"/>
-        </w:rPr>
-        <w:t>sum</w:t>
-      </w:r>
-      <w:proofErr w:type="spellEnd"/>
-      <w:r>
-        <w:rPr>
-          <w:lang w:eastAsia="de-DE"/>
-        </w:rPr>
-        <w:t>?</w:t>
+        <w:t>Womit kann ich rechnen, wenn ich die DCA (dollar cost averaging) anwende? Oder lump sum?</w:t>
       </w:r>
     </w:p>
     <w:p>
@@ -3973,21 +5535,7 @@
         <w:rPr>
           <w:lang w:eastAsia="de-DE"/>
         </w:rPr>
-        <w:t xml:space="preserve">Wie würde sich das Auto </w:t>
-      </w:r>
-      <w:proofErr w:type="spellStart"/>
-      <w:r>
-        <w:rPr>
-          <w:lang w:eastAsia="de-DE"/>
-        </w:rPr>
-        <w:t>Balancing</w:t>
-      </w:r>
-      <w:proofErr w:type="spellEnd"/>
-      <w:r>
-        <w:rPr>
-          <w:lang w:eastAsia="de-DE"/>
-        </w:rPr>
-        <w:t xml:space="preserve"> je nach Markt verhalten? Besser Passiv investieren? </w:t>
+        <w:t xml:space="preserve">Wie würde sich das Auto Balancing je nach Markt verhalten? Besser Passiv investieren? </w:t>
       </w:r>
     </w:p>
     <w:p>
@@ -4194,6 +5742,7 @@
         </w:rPr>
         <w:t xml:space="preserve"> (</w:t>
       </w:r>
+      <w:proofErr w:type="gramStart"/>
       <w:r>
         <w:rPr>
           <w:lang w:val="en-GB"/>
@@ -4222,7 +5771,14 @@
         <w:rPr>
           <w:lang w:val="en-GB"/>
         </w:rPr>
-        <w:t>)“.</w:t>
+        <w:t>)“</w:t>
+      </w:r>
+      <w:proofErr w:type="gramEnd"/>
+      <w:r>
+        <w:rPr>
+          <w:lang w:val="en-GB"/>
+        </w:rPr>
+        <w:t>.</w:t>
       </w:r>
     </w:p>
     <w:p>
@@ -4283,7 +5839,14 @@
         <w:rPr>
           <w:lang w:val="en-GB"/>
         </w:rPr>
-        <w:t>List B</w:t>
+        <w:t xml:space="preserve">List </w:t>
+      </w:r>
+      <w:proofErr w:type="gramStart"/>
+      <w:r>
+        <w:rPr>
+          <w:lang w:val="en-GB"/>
+        </w:rPr>
+        <w:t>B</w:t>
       </w:r>
       <w:r>
         <w:rPr>
@@ -4303,6 +5866,7 @@
         </w:rPr>
         <w:t>template</w:t>
       </w:r>
+      <w:proofErr w:type="gramEnd"/>
       <w:r>
         <w:rPr>
           <w:lang w:val="en-GB"/>
@@ -4552,6 +6116,7 @@
         </w:rPr>
         <w:t>Use the template „</w:t>
       </w:r>
+      <w:proofErr w:type="gramStart"/>
       <w:r>
         <w:rPr>
           <w:lang w:val="en-GB"/>
@@ -4562,7 +6127,14 @@
         <w:rPr>
           <w:lang w:val="en-GB"/>
         </w:rPr>
-        <w:t xml:space="preserve">“ for </w:t>
+        <w:t>“ for</w:t>
+      </w:r>
+      <w:proofErr w:type="gramEnd"/>
+      <w:r>
+        <w:rPr>
+          <w:lang w:val="en-GB"/>
+        </w:rPr>
+        <w:t xml:space="preserve"> </w:t>
       </w:r>
       <w:r>
         <w:rPr>
@@ -4592,7 +6164,21 @@
         <w:rPr>
           <w:lang w:val="en-GB"/>
         </w:rPr>
-        <w:t>inserting the illustration it must be anchored to the text</w:t>
+        <w:t xml:space="preserve">inserting the </w:t>
+      </w:r>
+      <w:proofErr w:type="gramStart"/>
+      <w:r>
+        <w:rPr>
+          <w:lang w:val="en-GB"/>
+        </w:rPr>
+        <w:t>illustration</w:t>
+      </w:r>
+      <w:proofErr w:type="gramEnd"/>
+      <w:r>
+        <w:rPr>
+          <w:lang w:val="en-GB"/>
+        </w:rPr>
+        <w:t xml:space="preserve"> it must be anchored to the text</w:t>
       </w:r>
       <w:r>
         <w:rPr>
@@ -4648,6 +6234,7 @@
         </w:rPr>
         <w:t xml:space="preserve"> „</w:t>
       </w:r>
+      <w:proofErr w:type="gramStart"/>
       <w:r>
         <w:rPr>
           <w:lang w:val="en-GB"/>
@@ -4660,6 +6247,7 @@
         </w:rPr>
         <w:t>“</w:t>
       </w:r>
+      <w:proofErr w:type="gramEnd"/>
       <w:r>
         <w:rPr>
           <w:lang w:val="en-GB"/>
@@ -4798,7 +6386,14 @@
         <w:rPr>
           <w:lang w:val="en-GB"/>
         </w:rPr>
-        <w:t>Size and position</w:t>
+        <w:t xml:space="preserve">Size and </w:t>
+      </w:r>
+      <w:proofErr w:type="gramStart"/>
+      <w:r>
+        <w:rPr>
+          <w:lang w:val="en-GB"/>
+        </w:rPr>
+        <w:t>position</w:t>
       </w:r>
       <w:r>
         <w:rPr>
@@ -4806,6 +6401,7 @@
         </w:rPr>
         <w:t>“</w:t>
       </w:r>
+      <w:proofErr w:type="gramEnd"/>
       <w:r>
         <w:rPr>
           <w:lang w:val="en-GB"/>
@@ -4856,6 +6452,7 @@
         </w:rPr>
         <w:t xml:space="preserve">nsert </w:t>
       </w:r>
+      <w:proofErr w:type="gramStart"/>
       <w:r>
         <w:rPr>
           <w:lang w:val="en-GB"/>
@@ -4866,8 +6463,16 @@
         <w:rPr>
           <w:lang w:val="en-GB"/>
         </w:rPr>
-        <w:t>aption“ from tab „</w:t>
-      </w:r>
+        <w:t>aption“ from</w:t>
+      </w:r>
+      <w:proofErr w:type="gramEnd"/>
+      <w:r>
+        <w:rPr>
+          <w:lang w:val="en-GB"/>
+        </w:rPr>
+        <w:t xml:space="preserve"> tab „</w:t>
+      </w:r>
+      <w:proofErr w:type="gramStart"/>
       <w:r>
         <w:rPr>
           <w:lang w:val="en-GB"/>
@@ -4880,6 +6485,7 @@
         </w:rPr>
         <w:t>eferences“</w:t>
       </w:r>
+      <w:proofErr w:type="gramEnd"/>
       <w:r>
         <w:rPr>
           <w:lang w:val="en-GB"/>
@@ -5077,24 +6683,32 @@
       <w:r>
         <w:t xml:space="preserve">Figure </w:t>
       </w:r>
-      <w:fldSimple w:instr=" SEQ Figure \* ARABIC ">
-        <w:r>
-          <w:rPr>
-            <w:noProof/>
-          </w:rPr>
-          <w:t>1</w:t>
-        </w:r>
-      </w:fldSimple>
+      <w:r>
+        <w:fldChar w:fldCharType="begin"/>
+      </w:r>
+      <w:r>
+        <w:instrText xml:space="preserve"> SEQ Figure \* ARABIC </w:instrText>
+      </w:r>
+      <w:r>
+        <w:fldChar w:fldCharType="separate"/>
+      </w:r>
+      <w:r>
+        <w:rPr>
+          <w:noProof/>
+        </w:rPr>
+        <w:t>1</w:t>
+      </w:r>
+      <w:r>
+        <w:rPr>
+          <w:noProof/>
+        </w:rPr>
+        <w:fldChar w:fldCharType="end"/>
+      </w:r>
       <w:bookmarkEnd w:id="7"/>
       <w:r>
-        <w:t xml:space="preserve">: Example </w:t>
-      </w:r>
-      <w:proofErr w:type="spellStart"/>
-      <w:r>
-        <w:t>illustration</w:t>
+        <w:t>: Example illustration</w:t>
       </w:r>
       <w:bookmarkEnd w:id="8"/>
-      <w:proofErr w:type="spellEnd"/>
     </w:p>
     <w:p>
       <w:pPr>
@@ -5132,22 +6746,12 @@
         <w:t>Tables</w:t>
       </w:r>
       <w:r>
-        <w:t xml:space="preserve"> </w:t>
-      </w:r>
-      <w:proofErr w:type="spellStart"/>
-      <w:r>
-        <w:t>as</w:t>
-      </w:r>
-      <w:proofErr w:type="spellEnd"/>
-      <w:r>
-        <w:t xml:space="preserve"> </w:t>
-      </w:r>
-      <w:proofErr w:type="spellStart"/>
+        <w:t xml:space="preserve"> as </w:t>
+      </w:r>
       <w:r>
         <w:t>illustration</w:t>
       </w:r>
       <w:bookmarkEnd w:id="12"/>
-      <w:proofErr w:type="spellEnd"/>
     </w:p>
     <w:p>
       <w:pPr>
@@ -5226,7 +6830,23 @@
           <w:rStyle w:val="hps"/>
           <w:lang w:val="en-GB"/>
         </w:rPr>
-        <w:t xml:space="preserve">se the same procedure like </w:t>
+        <w:t xml:space="preserve">se the same procedure </w:t>
+      </w:r>
+      <w:proofErr w:type="gramStart"/>
+      <w:r>
+        <w:rPr>
+          <w:rStyle w:val="hps"/>
+          <w:lang w:val="en-GB"/>
+        </w:rPr>
+        <w:t>like</w:t>
+      </w:r>
+      <w:proofErr w:type="gramEnd"/>
+      <w:r>
+        <w:rPr>
+          <w:rStyle w:val="hps"/>
+          <w:lang w:val="en-GB"/>
+        </w:rPr>
+        <w:t xml:space="preserve"> </w:t>
       </w:r>
       <w:r>
         <w:rPr>
@@ -5663,7 +7283,21 @@
         <w:rPr>
           <w:lang w:val="en-GB"/>
         </w:rPr>
-        <w:t>able heading“ for title</w:t>
+        <w:t xml:space="preserve">able </w:t>
+      </w:r>
+      <w:proofErr w:type="gramStart"/>
+      <w:r>
+        <w:rPr>
+          <w:lang w:val="en-GB"/>
+        </w:rPr>
+        <w:t>heading“ for</w:t>
+      </w:r>
+      <w:proofErr w:type="gramEnd"/>
+      <w:r>
+        <w:rPr>
+          <w:lang w:val="en-GB"/>
+        </w:rPr>
+        <w:t xml:space="preserve"> title</w:t>
       </w:r>
       <w:r>
         <w:rPr>
@@ -5687,7 +7321,21 @@
         <w:rPr>
           <w:lang w:val="en-GB"/>
         </w:rPr>
-        <w:t xml:space="preserve">able text“ for </w:t>
+        <w:t xml:space="preserve">able </w:t>
+      </w:r>
+      <w:proofErr w:type="gramStart"/>
+      <w:r>
+        <w:rPr>
+          <w:lang w:val="en-GB"/>
+        </w:rPr>
+        <w:t>text“ for</w:t>
+      </w:r>
+      <w:proofErr w:type="gramEnd"/>
+      <w:r>
+        <w:rPr>
+          <w:lang w:val="en-GB"/>
+        </w:rPr>
+        <w:t xml:space="preserve"> </w:t>
       </w:r>
       <w:r>
         <w:rPr>
@@ -5822,7 +7470,14 @@
         <w:rPr>
           <w:lang w:val="en-GB"/>
         </w:rPr>
-        <w:t>Caption T</w:t>
+        <w:t xml:space="preserve">Caption </w:t>
+      </w:r>
+      <w:proofErr w:type="gramStart"/>
+      <w:r>
+        <w:rPr>
+          <w:lang w:val="en-GB"/>
+        </w:rPr>
+        <w:t>T</w:t>
       </w:r>
       <w:r>
         <w:rPr>
@@ -5834,7 +7489,14 @@
         <w:rPr>
           <w:lang w:val="en-GB"/>
         </w:rPr>
-        <w:t>(Styles)</w:t>
+        <w:t>(</w:t>
+      </w:r>
+      <w:proofErr w:type="gramEnd"/>
+      <w:r>
+        <w:rPr>
+          <w:lang w:val="en-GB"/>
+        </w:rPr>
+        <w:t>Styles)</w:t>
       </w:r>
       <w:r>
         <w:rPr>
@@ -6508,6 +8170,7 @@
         </w:rPr>
         <w:t xml:space="preserve"> „</w:t>
       </w:r>
+      <w:proofErr w:type="gramStart"/>
       <w:r>
         <w:rPr>
           <w:lang w:val="en-GB" w:eastAsia="de-DE"/>
@@ -6524,12 +8187,19 @@
         <w:rPr>
           <w:lang w:val="en-GB" w:eastAsia="de-DE"/>
         </w:rPr>
-        <w:t>in the</w:t>
-      </w:r>
+        <w:t>in</w:t>
+      </w:r>
+      <w:proofErr w:type="gramEnd"/>
       <w:r>
         <w:rPr>
           <w:lang w:val="en-GB" w:eastAsia="de-DE"/>
         </w:rPr>
+        <w:t xml:space="preserve"> the</w:t>
+      </w:r>
+      <w:r>
+        <w:rPr>
+          <w:lang w:val="en-GB" w:eastAsia="de-DE"/>
+        </w:rPr>
         <w:t xml:space="preserve"> </w:t>
       </w:r>
       <w:r>
@@ -6598,6 +8268,7 @@
         </w:rPr>
         <w:t xml:space="preserve"> „</w:t>
       </w:r>
+      <w:proofErr w:type="gramStart"/>
       <w:r>
         <w:rPr>
           <w:lang w:val="en-GB" w:eastAsia="de-DE"/>
@@ -6610,6 +8281,7 @@
         </w:rPr>
         <w:t>“</w:t>
       </w:r>
+      <w:proofErr w:type="gramEnd"/>
     </w:p>
     <w:p>
       <w:pPr>
@@ -6638,7 +8310,6 @@
           <w:lang w:val="de-CH"/>
         </w:rPr>
       </w:pPr>
-      <w:proofErr w:type="spellStart"/>
       <w:r>
         <w:rPr>
           <w:snapToGrid/>
@@ -6660,35 +8331,24 @@
         </w:rPr>
         <w:t>ting</w:t>
       </w:r>
-      <w:proofErr w:type="spellEnd"/>
       <w:r>
         <w:rPr>
           <w:lang w:val="de-CH"/>
         </w:rPr>
         <w:t>: „</w:t>
       </w:r>
-      <w:proofErr w:type="spellStart"/>
       <w:r>
         <w:rPr>
           <w:lang w:val="de-CH"/>
         </w:rPr>
         <w:t>Literature</w:t>
       </w:r>
-      <w:proofErr w:type="spellEnd"/>
       <w:r>
         <w:rPr>
           <w:lang w:val="de-CH"/>
         </w:rPr>
-        <w:t xml:space="preserve"> </w:t>
-      </w:r>
-      <w:proofErr w:type="spellStart"/>
-      <w:r>
-        <w:rPr>
-          <w:lang w:val="de-CH"/>
-        </w:rPr>
-        <w:t>entry</w:t>
-      </w:r>
-      <w:proofErr w:type="spellEnd"/>
+        <w:t xml:space="preserve"> entry</w:t>
+      </w:r>
       <w:r>
         <w:rPr>
           <w:lang w:val="de-CH"/>
@@ -6755,33 +8415,31 @@
           <w:lang w:val="de-CH"/>
         </w:rPr>
       </w:pPr>
-      <w:proofErr w:type="spellStart"/>
       <w:r>
         <w:rPr>
           <w:lang w:val="de-CH"/>
         </w:rPr>
-        <w:t>Ebster</w:t>
-      </w:r>
-      <w:proofErr w:type="spellEnd"/>
-      <w:r>
+        <w:t>Ebster, Claus/Stalzer, Lieselotte (2008): Wissenschaftliches Arbeiten für Wirtschafts- und Sozialwissenschaftler. 3., überarbeitete Auflage. Wien: Facultas (UTB 2471).</w:t>
+      </w:r>
+    </w:p>
+    <w:p>
+      <w:pPr>
+        <w:pStyle w:val="Literatureentry"/>
         <w:rPr>
           <w:lang w:val="de-CH"/>
         </w:rPr>
-        <w:t>, Claus/</w:t>
-      </w:r>
-      <w:proofErr w:type="spellStart"/>
+      </w:pPr>
       <w:r>
         <w:rPr>
           <w:lang w:val="de-CH"/>
         </w:rPr>
-        <w:t>Stalzer</w:t>
-      </w:r>
-      <w:proofErr w:type="spellEnd"/>
+        <w:t xml:space="preserve">Esselborn-Krumbiegel, Helga (2008): Von der Idee zum Text. 3., überarbeitete Auflage. </w:t>
+      </w:r>
       <w:r>
         <w:rPr>
           <w:lang w:val="de-CH"/>
         </w:rPr>
-        <w:t>, Lieselotte (2008): Wissenschaftliches Arbeiten für Wirtschafts- und Sozialwissenschaftler. 3., überarbeitete Auflage. Wien: Facultas (UTB 2471).</w:t>
+        <w:t xml:space="preserve">Paderborn, München, Wien, Zürich: Ferdinand Schöningh (UTB 2334). </w:t>
       </w:r>
     </w:p>
     <w:p>
@@ -6795,13 +8453,21 @@
         <w:rPr>
           <w:lang w:val="de-CH"/>
         </w:rPr>
-        <w:t xml:space="preserve">Esselborn-Krumbiegel, Helga (2008): Von der Idee zum Text. 3., überarbeitete Auflage. </w:t>
-      </w:r>
-      <w:r>
+        <w:t>Freiburghaus, Ruth (2008): Leitfaden für die sprachliche Gleichstellung. 2. unveränderte Auflage. Brugg: Fachhochschule Nordwestschweiz.</w:t>
+      </w:r>
+    </w:p>
+    <w:p>
+      <w:pPr>
+        <w:pStyle w:val="Literatureentry"/>
         <w:rPr>
           <w:lang w:val="de-CH"/>
         </w:rPr>
-        <w:t xml:space="preserve">Paderborn, München, Wien, Zürich: Ferdinand Schöningh (UTB 2334). </w:t>
+      </w:pPr>
+      <w:r>
+        <w:rPr>
+          <w:lang w:val="de-CH"/>
+        </w:rPr>
+        <w:t>Kornmeier, Martin (2011): Wissenschaftlich schreiben leicht gemacht. 4., aktualisierte Auflage. Bern: Haupt (UTB 3154).</w:t>
       </w:r>
     </w:p>
     <w:p>
@@ -6815,7 +8481,7 @@
         <w:rPr>
           <w:lang w:val="de-CH"/>
         </w:rPr>
-        <w:t>Freiburghaus, Ruth (2008): Leitfaden für die sprachliche Gleichstellung. 2. unveränderte Auflage. Brugg: Fachhochschule Nordwestschweiz.</w:t>
+        <w:t>Kruse, Otto (2007): Keine Angst vor dem leeren Blatt. 12., völlig neu überarbeitetet Auflage. Frankfurt/M., New York: Campus Verlag.</w:t>
       </w:r>
     </w:p>
     <w:p>
@@ -6829,7 +8495,7 @@
         <w:rPr>
           <w:lang w:val="de-CH"/>
         </w:rPr>
-        <w:t>Kornmeier, Martin (2011): Wissenschaftlich schreiben leicht gemacht. 4., aktualisierte Auflage. Bern: Haupt (UTB 3154).</w:t>
+        <w:t>Langer, Inghard/Schulz von Thun, Friedemann/Tausch, Reinhard (2011): Sich verständlich ausdrücken. 9., neu gestaltete Auflage. München: Ernst Reinhardt.</w:t>
       </w:r>
     </w:p>
     <w:p>
@@ -6843,7 +8509,7 @@
         <w:rPr>
           <w:lang w:val="de-CH"/>
         </w:rPr>
-        <w:t>Kruse, Otto (2007): Keine Angst vor dem leeren Blatt. 12., völlig neu überarbeitetet Auflage. Frankfurt/M., New York: Campus Verlag.</w:t>
+        <w:t>Niederhauser, Jürg (2011): Die schriftliche Arbeit. Mannheim: Dudenverlag.</w:t>
       </w:r>
     </w:p>
     <w:p>
@@ -6857,57 +8523,7 @@
         <w:rPr>
           <w:lang w:val="de-CH"/>
         </w:rPr>
-        <w:t xml:space="preserve">Langer, </w:t>
-      </w:r>
-      <w:proofErr w:type="spellStart"/>
-      <w:r>
-        <w:rPr>
-          <w:lang w:val="de-CH"/>
-        </w:rPr>
-        <w:t>Inghard</w:t>
-      </w:r>
-      <w:proofErr w:type="spellEnd"/>
-      <w:r>
-        <w:rPr>
-          <w:lang w:val="de-CH"/>
-        </w:rPr>
-        <w:t>/Schulz von Thun, Friedemann/Tausch, Reinhard (2011): Sich verständlich ausdrücken. 9., neu gestaltete Auflage. München: Ernst Reinhardt.</w:t>
-      </w:r>
-    </w:p>
-    <w:p>
-      <w:pPr>
-        <w:pStyle w:val="Literatureentry"/>
-        <w:rPr>
-          <w:lang w:val="de-CH"/>
-        </w:rPr>
-      </w:pPr>
-      <w:r>
-        <w:rPr>
-          <w:lang w:val="de-CH"/>
-        </w:rPr>
-        <w:t>Niederhauser, Jürg (2011): Die schriftliche Arbeit. Mannheim: Dudenverlag.</w:t>
-      </w:r>
-    </w:p>
-    <w:p>
-      <w:pPr>
-        <w:pStyle w:val="Literatureentry"/>
-        <w:rPr>
-          <w:lang w:val="de-CH"/>
-        </w:rPr>
-      </w:pPr>
-      <w:proofErr w:type="spellStart"/>
-      <w:r>
-        <w:rPr>
-          <w:lang w:val="de-CH"/>
-        </w:rPr>
-        <w:t>Runkehl</w:t>
-      </w:r>
-      <w:proofErr w:type="spellEnd"/>
-      <w:r>
-        <w:rPr>
-          <w:lang w:val="de-CH"/>
-        </w:rPr>
-        <w:t xml:space="preserve">, Jens/Siever, Torsten (2001): Das Zitat im Internet. </w:t>
+        <w:t xml:space="preserve">Runkehl, Jens/Siever, Torsten (2001): Das Zitat im Internet. </w:t>
       </w:r>
       <w:r>
         <w:rPr>
@@ -7131,7 +8747,25 @@
           <w:highlight w:val="yellow"/>
           <w:lang w:val="en-US" w:eastAsia="de-DE"/>
         </w:rPr>
-        <w:t>The information in the table serves as an example, please adjust individually.</w:t>
+        <w:t xml:space="preserve">The information </w:t>
+      </w:r>
+      <w:proofErr w:type="gramStart"/>
+      <w:r>
+        <w:rPr>
+          <w:rFonts w:cs="Arial"/>
+          <w:highlight w:val="yellow"/>
+          <w:lang w:val="en-US" w:eastAsia="de-DE"/>
+        </w:rPr>
+        <w:t>in</w:t>
+      </w:r>
+      <w:proofErr w:type="gramEnd"/>
+      <w:r>
+        <w:rPr>
+          <w:rFonts w:cs="Arial"/>
+          <w:highlight w:val="yellow"/>
+          <w:lang w:val="en-US" w:eastAsia="de-DE"/>
+        </w:rPr>
+        <w:t xml:space="preserve"> the table serves as an example, please adjust individually.</w:t>
       </w:r>
     </w:p>
     <w:p>
@@ -8452,6 +10086,7 @@
         </w:rPr>
         <w:t xml:space="preserve"> of </w:t>
       </w:r>
+      <w:proofErr w:type="gramStart"/>
       <w:r>
         <w:rPr>
           <w:lang w:val="en-GB"/>
@@ -8468,20 +10103,41 @@
         <w:rPr>
           <w:lang w:val="en-GB"/>
         </w:rPr>
-        <w:t xml:space="preserve">“ </w:t>
-      </w:r>
-    </w:p>
-    <w:p>
-      <w:pPr>
-        <w:rPr>
-          <w:lang w:val="en-GB"/>
-        </w:rPr>
-      </w:pPr>
-      <w:r>
-        <w:rPr>
-          <w:lang w:val="en-GB"/>
-        </w:rPr>
-        <w:t>Now, the caption is formatted automatically according to our template „caption“.</w:t>
+        <w:t>“</w:t>
+      </w:r>
+      <w:proofErr w:type="gramEnd"/>
+      <w:r>
+        <w:rPr>
+          <w:lang w:val="en-GB"/>
+        </w:rPr>
+        <w:t xml:space="preserve"> </w:t>
+      </w:r>
+    </w:p>
+    <w:p>
+      <w:pPr>
+        <w:rPr>
+          <w:lang w:val="en-GB"/>
+        </w:rPr>
+      </w:pPr>
+      <w:r>
+        <w:rPr>
+          <w:lang w:val="en-GB"/>
+        </w:rPr>
+        <w:t>Now, the caption is formatted automatically according to our template „</w:t>
+      </w:r>
+      <w:proofErr w:type="gramStart"/>
+      <w:r>
+        <w:rPr>
+          <w:lang w:val="en-GB"/>
+        </w:rPr>
+        <w:t>caption“</w:t>
+      </w:r>
+      <w:proofErr w:type="gramEnd"/>
+      <w:r>
+        <w:rPr>
+          <w:lang w:val="en-GB"/>
+        </w:rPr>
+        <w:t>.</w:t>
       </w:r>
     </w:p>
     <w:p>
@@ -8502,6 +10158,7 @@
         </w:rPr>
         <w:t xml:space="preserve"> „</w:t>
       </w:r>
+      <w:proofErr w:type="gramStart"/>
       <w:r>
         <w:rPr>
           <w:lang w:val="en-GB"/>
@@ -8512,7 +10169,14 @@
         <w:rPr>
           <w:lang w:val="en-GB"/>
         </w:rPr>
-        <w:t>“ and for tables the templates</w:t>
+        <w:t>“ and</w:t>
+      </w:r>
+      <w:proofErr w:type="gramEnd"/>
+      <w:r>
+        <w:rPr>
+          <w:lang w:val="en-GB"/>
+        </w:rPr>
+        <w:t xml:space="preserve"> for tables the templates</w:t>
       </w:r>
       <w:r>
         <w:rPr>
@@ -8530,25 +10194,53 @@
         <w:rPr>
           <w:lang w:val="en-GB"/>
         </w:rPr>
-        <w:t>able heading“</w:t>
-      </w:r>
-      <w:r>
-        <w:rPr>
-          <w:lang w:val="en-GB"/>
-        </w:rPr>
-        <w:t xml:space="preserve"> and „T</w:t>
-      </w:r>
-      <w:r>
-        <w:rPr>
-          <w:lang w:val="en-GB"/>
-        </w:rPr>
-        <w:t>able text“</w:t>
-      </w:r>
-      <w:r>
-        <w:rPr>
-          <w:lang w:val="en-GB"/>
-        </w:rPr>
-        <w:t xml:space="preserve"> should be used.</w:t>
+        <w:t xml:space="preserve">able </w:t>
+      </w:r>
+      <w:proofErr w:type="gramStart"/>
+      <w:r>
+        <w:rPr>
+          <w:lang w:val="en-GB"/>
+        </w:rPr>
+        <w:t>heading“</w:t>
+      </w:r>
+      <w:r>
+        <w:rPr>
+          <w:lang w:val="en-GB"/>
+        </w:rPr>
+        <w:t xml:space="preserve"> and</w:t>
+      </w:r>
+      <w:proofErr w:type="gramEnd"/>
+      <w:r>
+        <w:rPr>
+          <w:lang w:val="en-GB"/>
+        </w:rPr>
+        <w:t xml:space="preserve"> „T</w:t>
+      </w:r>
+      <w:r>
+        <w:rPr>
+          <w:lang w:val="en-GB"/>
+        </w:rPr>
+        <w:t xml:space="preserve">able </w:t>
+      </w:r>
+      <w:proofErr w:type="gramStart"/>
+      <w:r>
+        <w:rPr>
+          <w:lang w:val="en-GB"/>
+        </w:rPr>
+        <w:t>text“</w:t>
+      </w:r>
+      <w:r>
+        <w:rPr>
+          <w:lang w:val="en-GB"/>
+        </w:rPr>
+        <w:t xml:space="preserve"> should</w:t>
+      </w:r>
+      <w:proofErr w:type="gramEnd"/>
+      <w:r>
+        <w:rPr>
+          <w:lang w:val="en-GB"/>
+        </w:rPr>
+        <w:t xml:space="preserve"> be used.</w:t>
       </w:r>
     </w:p>
     <w:p>
@@ -9001,7 +10693,21 @@
         <w:rPr>
           <w:lang w:val="en-GB"/>
         </w:rPr>
-        <w:t xml:space="preserve"> 1 without numbering.“ Thereby </w:t>
+        <w:t xml:space="preserve"> 1 without </w:t>
+      </w:r>
+      <w:proofErr w:type="gramStart"/>
+      <w:r>
+        <w:rPr>
+          <w:lang w:val="en-GB"/>
+        </w:rPr>
+        <w:t>numbering.“</w:t>
+      </w:r>
+      <w:proofErr w:type="gramEnd"/>
+      <w:r>
+        <w:rPr>
+          <w:lang w:val="en-GB"/>
+        </w:rPr>
+        <w:t xml:space="preserve"> Thereby </w:t>
       </w:r>
       <w:r>
         <w:rPr>
@@ -9019,7 +10725,21 @@
         <w:rPr>
           <w:lang w:val="en-GB"/>
         </w:rPr>
-        <w:t>without numbering). To structure your appendices use CAPITAL LETTERS (Appendix A, Appendix B etc.).</w:t>
+        <w:t xml:space="preserve">without numbering). To structure your </w:t>
+      </w:r>
+      <w:proofErr w:type="gramStart"/>
+      <w:r>
+        <w:rPr>
+          <w:lang w:val="en-GB"/>
+        </w:rPr>
+        <w:t>appendices</w:t>
+      </w:r>
+      <w:proofErr w:type="gramEnd"/>
+      <w:r>
+        <w:rPr>
+          <w:lang w:val="en-GB"/>
+        </w:rPr>
+        <w:t xml:space="preserve"> use CAPITAL LETTERS (Appendix A, Appendix B etc.).</w:t>
       </w:r>
     </w:p>
     <w:bookmarkEnd w:id="17"/>
@@ -9200,15 +10920,7 @@
         <w:footnoteRef/>
       </w:r>
       <w:r>
-        <w:t xml:space="preserve">Example </w:t>
-      </w:r>
-      <w:proofErr w:type="spellStart"/>
-      <w:r>
-        <w:t>Footnote</w:t>
-      </w:r>
-      <w:proofErr w:type="spellEnd"/>
-      <w:r>
-        <w:t>.</w:t>
+        <w:t>Example Footnote.</w:t>
       </w:r>
     </w:p>
   </w:footnote>
@@ -9329,16 +11041,11 @@
     <w:pPr>
       <w:pStyle w:val="Header"/>
     </w:pPr>
-    <w:proofErr w:type="spellStart"/>
     <w:r>
       <w:t>A</w:t>
     </w:r>
     <w:r>
-      <w:t>bbreviated</w:t>
-    </w:r>
-    <w:proofErr w:type="spellEnd"/>
-    <w:r>
-      <w:t xml:space="preserve"> title</w:t>
+      <w:t>bbreviated title</w:t>
     </w:r>
   </w:p>
 </w:hdr>
@@ -11413,14 +13120,14 @@
     <w:lsdException w:name="Block Text" w:semiHidden="1" w:unhideWhenUsed="1"/>
     <w:lsdException w:name="Hyperlink" w:semiHidden="1" w:uiPriority="99" w:unhideWhenUsed="1"/>
     <w:lsdException w:name="FollowedHyperlink" w:semiHidden="1" w:unhideWhenUsed="1"/>
-    <w:lsdException w:name="Strong" w:qFormat="1"/>
-    <w:lsdException w:name="Emphasis" w:qFormat="1"/>
+    <w:lsdException w:name="Strong" w:uiPriority="22" w:qFormat="1"/>
+    <w:lsdException w:name="Emphasis" w:uiPriority="20" w:qFormat="1"/>
     <w:lsdException w:name="Document Map" w:semiHidden="1" w:unhideWhenUsed="1"/>
     <w:lsdException w:name="Plain Text" w:semiHidden="1" w:unhideWhenUsed="1"/>
     <w:lsdException w:name="E-mail Signature" w:semiHidden="1" w:unhideWhenUsed="1"/>
     <w:lsdException w:name="HTML Top of Form" w:semiHidden="1" w:unhideWhenUsed="1"/>
     <w:lsdException w:name="HTML Bottom of Form" w:semiHidden="1" w:unhideWhenUsed="1"/>
-    <w:lsdException w:name="Normal (Web)" w:semiHidden="1" w:unhideWhenUsed="1"/>
+    <w:lsdException w:name="Normal (Web)" w:semiHidden="1" w:uiPriority="99" w:unhideWhenUsed="1"/>
     <w:lsdException w:name="HTML Acronym" w:semiHidden="1" w:unhideWhenUsed="1"/>
     <w:lsdException w:name="HTML Address" w:semiHidden="1" w:unhideWhenUsed="1"/>
     <w:lsdException w:name="HTML Cite" w:semiHidden="1" w:unhideWhenUsed="1"/>
@@ -12484,6 +14191,47 @@
       <w:sz w:val="24"/>
     </w:rPr>
   </w:style>
+  <w:style w:type="paragraph" w:styleId="NormalWeb">
+    <w:name w:val="Normal (Web)"/>
+    <w:basedOn w:val="Normal"/>
+    <w:uiPriority w:val="99"/>
+    <w:unhideWhenUsed/>
+    <w:rsid w:val="00E307F7"/>
+    <w:pPr>
+      <w:tabs>
+        <w:tab w:val="clear" w:pos="851"/>
+      </w:tabs>
+      <w:spacing w:before="100" w:beforeAutospacing="1" w:after="100" w:afterAutospacing="1" w:line="240" w:lineRule="auto"/>
+      <w:jc w:val="left"/>
+    </w:pPr>
+    <w:rPr>
+      <w:rFonts w:ascii="Times New Roman" w:hAnsi="Times New Roman"/>
+      <w:sz w:val="24"/>
+      <w:lang w:val="en-CH" w:eastAsia="en-CH"/>
+    </w:rPr>
+  </w:style>
+  <w:style w:type="character" w:styleId="Strong">
+    <w:name w:val="Strong"/>
+    <w:basedOn w:val="DefaultParagraphFont"/>
+    <w:uiPriority w:val="22"/>
+    <w:qFormat/>
+    <w:rsid w:val="00E307F7"/>
+    <w:rPr>
+      <w:b/>
+      <w:bCs/>
+    </w:rPr>
+  </w:style>
+  <w:style w:type="character" w:styleId="Emphasis">
+    <w:name w:val="Emphasis"/>
+    <w:basedOn w:val="DefaultParagraphFont"/>
+    <w:uiPriority w:val="20"/>
+    <w:qFormat/>
+    <w:rsid w:val="00E307F7"/>
+    <w:rPr>
+      <w:i/>
+      <w:iCs/>
+    </w:rPr>
+  </w:style>
 </w:styles>
 </file>
 
@@ -12773,6 +14521,10 @@
 </file>
 
 <file path=customXml/item1.xml><?xml version="1.0" encoding="utf-8"?>
+<b:Sources xmlns:b="http://schemas.openxmlformats.org/officeDocument/2006/bibliography" xmlns="http://schemas.openxmlformats.org/officeDocument/2006/bibliography" SelectedStyle="\APA.XSL" StyleName="APA"/>
+</file>
+
+<file path=customXml/item2.xml><?xml version="1.0" encoding="utf-8"?>
 <ct:contentTypeSchema xmlns:ct="http://schemas.microsoft.com/office/2006/metadata/contentType" xmlns:ma="http://schemas.microsoft.com/office/2006/metadata/properties/metaAttributes" ct:_="" ma:_="" ma:contentTypeName="Dokument" ma:contentTypeID="0x0101006E2248E47CCAF04DB8CDC5D95FDB3711" ma:contentTypeVersion="12" ma:contentTypeDescription="Ein neues Dokument erstellen." ma:contentTypeScope="" ma:versionID="a1c77b4511b98220513c9779f70fa23a">
   <xsd:schema xmlns:xsd="http://www.w3.org/2001/XMLSchema" xmlns:xs="http://www.w3.org/2001/XMLSchema" xmlns:p="http://schemas.microsoft.com/office/2006/metadata/properties" xmlns:ns2="abfb5c13-315e-4c33-a94e-7981172652c4" xmlns:ns3="fa637b22-835a-482a-b2a4-73602214e5bc" targetNamespace="http://schemas.microsoft.com/office/2006/metadata/properties" ma:root="true" ma:fieldsID="c0fa79410607dc6318bd505db3b5b912" ns2:_="" ns3:_="">
     <xsd:import namespace="abfb5c13-315e-4c33-a94e-7981172652c4"/>
@@ -12975,10 +14727,6 @@
 </ct:contentTypeSchema>
 </file>
 
-<file path=customXml/item2.xml><?xml version="1.0" encoding="utf-8"?>
-<b:Sources xmlns:b="http://schemas.openxmlformats.org/officeDocument/2006/bibliography" xmlns="http://schemas.openxmlformats.org/officeDocument/2006/bibliography" SelectedStyle="\APA.XSL" StyleName="APA"/>
-</file>
-
 <file path=customXml/item3.xml><?xml version="1.0" encoding="utf-8"?>
 <?mso-contentType ?>
 <FormTemplates xmlns="http://schemas.microsoft.com/sharepoint/v3/contenttype/forms">
@@ -12989,6 +14737,14 @@
 </file>
 
 <file path=customXml/itemProps1.xml><?xml version="1.0" encoding="utf-8"?>
+<ds:datastoreItem xmlns:ds="http://schemas.openxmlformats.org/officeDocument/2006/customXml" ds:itemID="{D4A7AA43-83CC-4256-813C-5346B471575A}">
+  <ds:schemaRefs>
+    <ds:schemaRef ds:uri="http://schemas.openxmlformats.org/officeDocument/2006/bibliography"/>
+  </ds:schemaRefs>
+</ds:datastoreItem>
+</file>
+
+<file path=customXml/itemProps2.xml><?xml version="1.0" encoding="utf-8"?>
 <ds:datastoreItem xmlns:ds="http://schemas.openxmlformats.org/officeDocument/2006/customXml" ds:itemID="{744C0947-FDE3-4BC2-927C-01A86251C129}">
   <ds:schemaRefs>
     <ds:schemaRef ds:uri="http://schemas.microsoft.com/office/2006/metadata/contentType"/>
@@ -13007,14 +14763,6 @@
 </ds:datastoreItem>
 </file>
 
-<file path=customXml/itemProps2.xml><?xml version="1.0" encoding="utf-8"?>
-<ds:datastoreItem xmlns:ds="http://schemas.openxmlformats.org/officeDocument/2006/customXml" ds:itemID="{D4A7AA43-83CC-4256-813C-5346B471575A}">
-  <ds:schemaRefs>
-    <ds:schemaRef ds:uri="http://schemas.openxmlformats.org/officeDocument/2006/bibliography"/>
-  </ds:schemaRefs>
-</ds:datastoreItem>
-</file>
-
 <file path=customXml/itemProps3.xml><?xml version="1.0" encoding="utf-8"?>
 <ds:datastoreItem xmlns:ds="http://schemas.openxmlformats.org/officeDocument/2006/customXml" ds:itemID="{849194EC-9766-4084-9A40-8150563C9639}">
   <ds:schemaRefs>

</xml_diff>

<commit_message>
Modified documentation in Prediction.py
</commit_message>
<xml_diff>
--- a/Bericht.docx
+++ b/Bericht.docx
@@ -2533,7 +2533,7 @@
         <w:rPr>
           <w:lang w:eastAsia="de-DE"/>
         </w:rPr>
-        <w:t>Markszenarien</w:t>
+        <w:t>Historische Trend des Portfolio</w:t>
       </w:r>
     </w:p>
     <w:p>
@@ -2544,24 +2544,6 @@
           <w:numId w:val="24"/>
         </w:numPr>
         <w:rPr>
-          <w:lang w:eastAsia="de-DE"/>
-        </w:rPr>
-      </w:pPr>
-      <w:r>
-        <w:rPr>
-          <w:lang w:eastAsia="de-DE"/>
-        </w:rPr>
-        <w:t>Historische Trend des Portfolio</w:t>
-      </w:r>
-    </w:p>
-    <w:p>
-      <w:pPr>
-        <w:pStyle w:val="ListParagraph"/>
-        <w:numPr>
-          <w:ilvl w:val="0"/>
-          <w:numId w:val="24"/>
-        </w:numPr>
-        <w:rPr>
           <w:lang w:val="en-GB"/>
         </w:rPr>
       </w:pPr>
@@ -4775,6 +4757,19 @@
       </w:pPr>
       <w:r>
         <w:t>Historischer Trend</w:t>
+      </w:r>
+    </w:p>
+    <w:p>
+      <w:pPr>
+        <w:rPr>
+          <w:lang w:eastAsia="de-DE"/>
+        </w:rPr>
+      </w:pPr>
+      <w:r>
+        <w:rPr>
+          <w:lang w:eastAsia="de-DE"/>
+        </w:rPr>
+        <w:t xml:space="preserve">Hier werden die historischen Verlauf der einzelne Aktien und des Portfolios visuell dargestellt. </w:t>
       </w:r>
     </w:p>
     <w:p>
@@ -11072,7 +11067,14 @@
         <w:rFonts w:cs="Arial"/>
         <w:sz w:val="24"/>
       </w:rPr>
-      <w:t>Nachname Vorname, Kurztitel, Jahr</w:t>
+      <w:t xml:space="preserve">Nachname </w:t>
+    </w:r>
+    <w:r>
+      <w:rPr>
+        <w:rFonts w:cs="Arial"/>
+        <w:sz w:val="24"/>
+      </w:rPr>
+      <w:t>Vorname, Kurztitel, Jahr</w:t>
     </w:r>
   </w:p>
 </w:hdr>
@@ -14521,10 +14523,6 @@
 </file>
 
 <file path=customXml/item1.xml><?xml version="1.0" encoding="utf-8"?>
-<b:Sources xmlns:b="http://schemas.openxmlformats.org/officeDocument/2006/bibliography" xmlns="http://schemas.openxmlformats.org/officeDocument/2006/bibliography" SelectedStyle="\APA.XSL" StyleName="APA"/>
-</file>
-
-<file path=customXml/item2.xml><?xml version="1.0" encoding="utf-8"?>
 <ct:contentTypeSchema xmlns:ct="http://schemas.microsoft.com/office/2006/metadata/contentType" xmlns:ma="http://schemas.microsoft.com/office/2006/metadata/properties/metaAttributes" ct:_="" ma:_="" ma:contentTypeName="Dokument" ma:contentTypeID="0x0101006E2248E47CCAF04DB8CDC5D95FDB3711" ma:contentTypeVersion="12" ma:contentTypeDescription="Ein neues Dokument erstellen." ma:contentTypeScope="" ma:versionID="a1c77b4511b98220513c9779f70fa23a">
   <xsd:schema xmlns:xsd="http://www.w3.org/2001/XMLSchema" xmlns:xs="http://www.w3.org/2001/XMLSchema" xmlns:p="http://schemas.microsoft.com/office/2006/metadata/properties" xmlns:ns2="abfb5c13-315e-4c33-a94e-7981172652c4" xmlns:ns3="fa637b22-835a-482a-b2a4-73602214e5bc" targetNamespace="http://schemas.microsoft.com/office/2006/metadata/properties" ma:root="true" ma:fieldsID="c0fa79410607dc6318bd505db3b5b912" ns2:_="" ns3:_="">
     <xsd:import namespace="abfb5c13-315e-4c33-a94e-7981172652c4"/>
@@ -14727,6 +14725,10 @@
 </ct:contentTypeSchema>
 </file>
 
+<file path=customXml/item2.xml><?xml version="1.0" encoding="utf-8"?>
+<b:Sources xmlns:b="http://schemas.openxmlformats.org/officeDocument/2006/bibliography" xmlns="http://schemas.openxmlformats.org/officeDocument/2006/bibliography" SelectedStyle="\APA.XSL" StyleName="APA"/>
+</file>
+
 <file path=customXml/item3.xml><?xml version="1.0" encoding="utf-8"?>
 <?mso-contentType ?>
 <FormTemplates xmlns="http://schemas.microsoft.com/sharepoint/v3/contenttype/forms">
@@ -14737,14 +14739,6 @@
 </file>
 
 <file path=customXml/itemProps1.xml><?xml version="1.0" encoding="utf-8"?>
-<ds:datastoreItem xmlns:ds="http://schemas.openxmlformats.org/officeDocument/2006/customXml" ds:itemID="{D4A7AA43-83CC-4256-813C-5346B471575A}">
-  <ds:schemaRefs>
-    <ds:schemaRef ds:uri="http://schemas.openxmlformats.org/officeDocument/2006/bibliography"/>
-  </ds:schemaRefs>
-</ds:datastoreItem>
-</file>
-
-<file path=customXml/itemProps2.xml><?xml version="1.0" encoding="utf-8"?>
 <ds:datastoreItem xmlns:ds="http://schemas.openxmlformats.org/officeDocument/2006/customXml" ds:itemID="{744C0947-FDE3-4BC2-927C-01A86251C129}">
   <ds:schemaRefs>
     <ds:schemaRef ds:uri="http://schemas.microsoft.com/office/2006/metadata/contentType"/>
@@ -14763,6 +14757,14 @@
 </ds:datastoreItem>
 </file>
 
+<file path=customXml/itemProps2.xml><?xml version="1.0" encoding="utf-8"?>
+<ds:datastoreItem xmlns:ds="http://schemas.openxmlformats.org/officeDocument/2006/customXml" ds:itemID="{D4A7AA43-83CC-4256-813C-5346B471575A}">
+  <ds:schemaRefs>
+    <ds:schemaRef ds:uri="http://schemas.openxmlformats.org/officeDocument/2006/bibliography"/>
+  </ds:schemaRefs>
+</ds:datastoreItem>
+</file>
+
 <file path=customXml/itemProps3.xml><?xml version="1.0" encoding="utf-8"?>
 <ds:datastoreItem xmlns:ds="http://schemas.openxmlformats.org/officeDocument/2006/customXml" ds:itemID="{849194EC-9766-4084-9A40-8150563C9639}">
   <ds:schemaRefs>

</xml_diff>